<commit_message>
version 2.0.1 - fix username bug
</commit_message>
<xml_diff>
--- a/Xena Chassis Shell 2G Doc.docx
+++ b/Xena Chassis Shell 2G Doc.docx
@@ -1,6 +1,6 @@
 
 <file path=word/document.xml><?xml version="1.0" encoding="utf-8"?>
-<w:document xmlns:wpc="http://schemas.microsoft.com/office/word/2010/wordprocessingCanvas" xmlns:cx="http://schemas.microsoft.com/office/drawing/2014/chartex" xmlns:cx1="http://schemas.microsoft.com/office/drawing/2015/9/8/chartex" xmlns:cx2="http://schemas.microsoft.com/office/drawing/2015/10/21/chartex" xmlns:cx3="http://schemas.microsoft.com/office/drawing/2016/5/9/chartex" xmlns:cx4="http://schemas.microsoft.com/office/drawing/2016/5/10/chartex" xmlns:cx5="http://schemas.microsoft.com/office/drawing/2016/5/11/chartex" xmlns:cx6="http://schemas.microsoft.com/office/drawing/2016/5/12/chartex" xmlns:cx7="http://schemas.microsoft.com/office/drawing/2016/5/13/chartex" xmlns:cx8="http://schemas.microsoft.com/office/drawing/2016/5/14/chartex" xmlns:mc="http://schemas.openxmlformats.org/markup-compatibility/2006" xmlns:aink="http://schemas.microsoft.com/office/drawing/2016/ink" xmlns:am3d="http://schemas.microsoft.com/office/drawing/2017/model3d" xmlns:o="urn:schemas-microsoft-com:office:office" xmlns:r="http://schemas.openxmlformats.org/officeDocument/2006/relationships" xmlns:m="http://schemas.openxmlformats.org/officeDocument/2006/math" xmlns:v="urn:schemas-microsoft-com:vml" xmlns:wp14="http://schemas.microsoft.com/office/word/2010/wordprocessingDrawing" xmlns:wp="http://schemas.openxmlformats.org/drawingml/2006/wordprocessingDrawing" xmlns:w10="urn:schemas-microsoft-com:office:word" xmlns:w="http://schemas.openxmlformats.org/wordprocessingml/2006/main" xmlns:w14="http://schemas.microsoft.com/office/word/2010/wordml" xmlns:w15="http://schemas.microsoft.com/office/word/2012/wordml" xmlns:w16cid="http://schemas.microsoft.com/office/word/2016/wordml/cid" xmlns:w16se="http://schemas.microsoft.com/office/word/2015/wordml/symex" xmlns:wpg="http://schemas.microsoft.com/office/word/2010/wordprocessingGroup" xmlns:wpi="http://schemas.microsoft.com/office/word/2010/wordprocessingInk" xmlns:wne="http://schemas.microsoft.com/office/word/2006/wordml" xmlns:wps="http://schemas.microsoft.com/office/word/2010/wordprocessingShape" mc:Ignorable="w14 w15 w16se w16cid wp14">
+<w:document xmlns:wpc="http://schemas.microsoft.com/office/word/2010/wordprocessingCanvas" xmlns:mc="http://schemas.openxmlformats.org/markup-compatibility/2006" xmlns:o="urn:schemas-microsoft-com:office:office" xmlns:r="http://schemas.openxmlformats.org/officeDocument/2006/relationships" xmlns:m="http://schemas.openxmlformats.org/officeDocument/2006/math" xmlns:v="urn:schemas-microsoft-com:vml" xmlns:wp14="http://schemas.microsoft.com/office/word/2010/wordprocessingDrawing" xmlns:wp="http://schemas.openxmlformats.org/drawingml/2006/wordprocessingDrawing" xmlns:w10="urn:schemas-microsoft-com:office:word" xmlns:w="http://schemas.openxmlformats.org/wordprocessingml/2006/main" xmlns:w14="http://schemas.microsoft.com/office/word/2010/wordml" xmlns:w15="http://schemas.microsoft.com/office/word/2012/wordml" xmlns:wpg="http://schemas.microsoft.com/office/word/2010/wordprocessingGroup" xmlns:wpi="http://schemas.microsoft.com/office/word/2010/wordprocessingInk" xmlns:wne="http://schemas.microsoft.com/office/word/2006/wordml" xmlns:wps="http://schemas.microsoft.com/office/word/2010/wordprocessingShape" mc:Ignorable="w14 w15 wp14">
   <w:body>
     <w:p>
       <w:pPr>
@@ -160,7 +160,7 @@
           <w:color w:val="000000" w:themeColor="text1"/>
           <w:sz w:val="32"/>
         </w:rPr>
-        <w:t>January</w:t>
+        <w:t>April</w:t>
       </w:r>
       <w:r>
         <w:rPr>
@@ -204,7 +204,15 @@
           <w:color w:val="000000" w:themeColor="text1"/>
           <w:sz w:val="24"/>
         </w:rPr>
-        <w:t>2.0.0</w:t>
+        <w:t>2.0.</w:t>
+      </w:r>
+      <w:r>
+        <w:rPr>
+          <w:rFonts w:asciiTheme="minorHAnsi" w:eastAsia="Arial" w:hAnsiTheme="minorHAnsi" w:cstheme="minorHAnsi"/>
+          <w:color w:val="000000" w:themeColor="text1"/>
+          <w:sz w:val="24"/>
+        </w:rPr>
+        <w:t>1</w:t>
       </w:r>
     </w:p>
     <w:p>
@@ -379,7 +387,7 @@
           <w:color w:val="4C4C4C"/>
           <w:sz w:val="20"/>
         </w:rPr>
-        <w:t xml:space="preserve">Information in this document is subject to change without notice. Without limiting the rights under copyright, no part of this document may be reproduced, stored in or introduced into a retrieval system, or transmitted in any form or by any means (electronic, mechanical, photocopying, recording, or otherwise), or for any purpose, without the express written permission of </w:t>
+        <w:t xml:space="preserve">Information in this document is subject to change without notice. Without limiting the rights under copyright, no part of this document may be reproduced, stored in or introduced into a retrieval system, or transmitted in any form or by any means (electronic, mechanical, photocopying, recording, or otherwise), or for any purpose, without the express written permission of Quali Ltd. Quali may have patents, patent applications, trademarks, copyrights, or other intellectual property rights covering subject matter in this document. Except if expressly provided in any written license agreement from Quali, the furnishing of this document does not give you any license to these patents, trademarks, copyrights, or other intellectual property. Quali, </w:t>
       </w:r>
       <w:proofErr w:type="spellStart"/>
       <w:r>
@@ -389,7 +397,7 @@
           <w:color w:val="4C4C4C"/>
           <w:sz w:val="20"/>
         </w:rPr>
-        <w:t>Quali</w:t>
+        <w:t>CloudShell</w:t>
       </w:r>
       <w:proofErr w:type="spellEnd"/>
       <w:r>
@@ -399,7 +407,7 @@
           <w:color w:val="4C4C4C"/>
           <w:sz w:val="20"/>
         </w:rPr>
-        <w:t xml:space="preserve"> Ltd. </w:t>
+        <w:t xml:space="preserve">, </w:t>
       </w:r>
       <w:proofErr w:type="spellStart"/>
       <w:r>
@@ -409,7 +417,7 @@
           <w:color w:val="4C4C4C"/>
           <w:sz w:val="20"/>
         </w:rPr>
-        <w:t>Quali</w:t>
+        <w:t>CloudShell</w:t>
       </w:r>
       <w:proofErr w:type="spellEnd"/>
       <w:r>
@@ -419,7 +427,7 @@
           <w:color w:val="4C4C4C"/>
           <w:sz w:val="20"/>
         </w:rPr>
-        <w:t xml:space="preserve"> may have patents, patent applications, trademarks, copyrights, or other intellectual property rights covering subject matter in this document. Except if expressly provided in any written license agreement from </w:t>
+        <w:t xml:space="preserve"> Authoring, </w:t>
       </w:r>
       <w:proofErr w:type="spellStart"/>
       <w:r>
@@ -429,7 +437,7 @@
           <w:color w:val="4C4C4C"/>
           <w:sz w:val="20"/>
         </w:rPr>
-        <w:t>Quali</w:t>
+        <w:t>CloudShell</w:t>
       </w:r>
       <w:proofErr w:type="spellEnd"/>
       <w:r>
@@ -439,7 +447,7 @@
           <w:color w:val="4C4C4C"/>
           <w:sz w:val="20"/>
         </w:rPr>
-        <w:t xml:space="preserve">, the furnishing of this document does not give you any license to these patents, trademarks, copyrights, or other intellectual property. </w:t>
+        <w:t xml:space="preserve"> Resource Manager, </w:t>
       </w:r>
       <w:proofErr w:type="spellStart"/>
       <w:r>
@@ -449,7 +457,7 @@
           <w:color w:val="4C4C4C"/>
           <w:sz w:val="20"/>
         </w:rPr>
-        <w:t>Quali</w:t>
+        <w:t>CloudShell</w:t>
       </w:r>
       <w:proofErr w:type="spellEnd"/>
       <w:r>
@@ -459,7 +467,7 @@
           <w:color w:val="4C4C4C"/>
           <w:sz w:val="20"/>
         </w:rPr>
-        <w:t xml:space="preserve">, </w:t>
+        <w:t xml:space="preserve"> Remote Runner, </w:t>
       </w:r>
       <w:proofErr w:type="spellStart"/>
       <w:r>
@@ -479,7 +487,7 @@
           <w:color w:val="4C4C4C"/>
           <w:sz w:val="20"/>
         </w:rPr>
-        <w:t xml:space="preserve">, </w:t>
+        <w:t xml:space="preserve"> Runtime, </w:t>
       </w:r>
       <w:proofErr w:type="spellStart"/>
       <w:r>
@@ -499,7 +507,7 @@
           <w:color w:val="4C4C4C"/>
           <w:sz w:val="20"/>
         </w:rPr>
-        <w:t xml:space="preserve"> Authoring, </w:t>
+        <w:t xml:space="preserve"> Monitor, </w:t>
       </w:r>
       <w:proofErr w:type="spellStart"/>
       <w:r>
@@ -519,7 +527,7 @@
           <w:color w:val="4C4C4C"/>
           <w:sz w:val="20"/>
         </w:rPr>
-        <w:t xml:space="preserve"> Resource Manager, </w:t>
+        <w:t xml:space="preserve"> Spy, </w:t>
       </w:r>
       <w:proofErr w:type="spellStart"/>
       <w:r>
@@ -539,7 +547,7 @@
           <w:color w:val="4C4C4C"/>
           <w:sz w:val="20"/>
         </w:rPr>
-        <w:t xml:space="preserve"> Remote Runner, </w:t>
+        <w:t xml:space="preserve"> Portal, the Quali logo, the </w:t>
       </w:r>
       <w:proofErr w:type="spellStart"/>
       <w:r>
@@ -559,7 +567,7 @@
           <w:color w:val="4C4C4C"/>
           <w:sz w:val="20"/>
         </w:rPr>
-        <w:t xml:space="preserve"> Runtime, </w:t>
+        <w:t xml:space="preserve"> logo, and the </w:t>
       </w:r>
       <w:proofErr w:type="spellStart"/>
       <w:r>
@@ -579,167 +587,7 @@
           <w:color w:val="4C4C4C"/>
           <w:sz w:val="20"/>
         </w:rPr>
-        <w:t xml:space="preserve"> Monitor, </w:t>
-      </w:r>
-      <w:proofErr w:type="spellStart"/>
-      <w:r>
-        <w:rPr>
-          <w:rFonts w:asciiTheme="minorHAnsi" w:eastAsia="Arial" w:hAnsiTheme="minorHAnsi" w:cstheme="minorHAnsi"/>
-          <w:i/>
-          <w:color w:val="4C4C4C"/>
-          <w:sz w:val="20"/>
-        </w:rPr>
-        <w:t>CloudShell</w:t>
-      </w:r>
-      <w:proofErr w:type="spellEnd"/>
-      <w:r>
-        <w:rPr>
-          <w:rFonts w:asciiTheme="minorHAnsi" w:eastAsia="Arial" w:hAnsiTheme="minorHAnsi" w:cstheme="minorHAnsi"/>
-          <w:i/>
-          <w:color w:val="4C4C4C"/>
-          <w:sz w:val="20"/>
-        </w:rPr>
-        <w:t xml:space="preserve"> Spy, </w:t>
-      </w:r>
-      <w:proofErr w:type="spellStart"/>
-      <w:r>
-        <w:rPr>
-          <w:rFonts w:asciiTheme="minorHAnsi" w:eastAsia="Arial" w:hAnsiTheme="minorHAnsi" w:cstheme="minorHAnsi"/>
-          <w:i/>
-          <w:color w:val="4C4C4C"/>
-          <w:sz w:val="20"/>
-        </w:rPr>
-        <w:t>CloudShell</w:t>
-      </w:r>
-      <w:proofErr w:type="spellEnd"/>
-      <w:r>
-        <w:rPr>
-          <w:rFonts w:asciiTheme="minorHAnsi" w:eastAsia="Arial" w:hAnsiTheme="minorHAnsi" w:cstheme="minorHAnsi"/>
-          <w:i/>
-          <w:color w:val="4C4C4C"/>
-          <w:sz w:val="20"/>
-        </w:rPr>
-        <w:t xml:space="preserve"> Portal, the </w:t>
-      </w:r>
-      <w:proofErr w:type="spellStart"/>
-      <w:r>
-        <w:rPr>
-          <w:rFonts w:asciiTheme="minorHAnsi" w:eastAsia="Arial" w:hAnsiTheme="minorHAnsi" w:cstheme="minorHAnsi"/>
-          <w:i/>
-          <w:color w:val="4C4C4C"/>
-          <w:sz w:val="20"/>
-        </w:rPr>
-        <w:t>Quali</w:t>
-      </w:r>
-      <w:proofErr w:type="spellEnd"/>
-      <w:r>
-        <w:rPr>
-          <w:rFonts w:asciiTheme="minorHAnsi" w:eastAsia="Arial" w:hAnsiTheme="minorHAnsi" w:cstheme="minorHAnsi"/>
-          <w:i/>
-          <w:color w:val="4C4C4C"/>
-          <w:sz w:val="20"/>
-        </w:rPr>
-        <w:t xml:space="preserve"> logo, the </w:t>
-      </w:r>
-      <w:proofErr w:type="spellStart"/>
-      <w:r>
-        <w:rPr>
-          <w:rFonts w:asciiTheme="minorHAnsi" w:eastAsia="Arial" w:hAnsiTheme="minorHAnsi" w:cstheme="minorHAnsi"/>
-          <w:i/>
-          <w:color w:val="4C4C4C"/>
-          <w:sz w:val="20"/>
-        </w:rPr>
-        <w:t>CloudShell</w:t>
-      </w:r>
-      <w:proofErr w:type="spellEnd"/>
-      <w:r>
-        <w:rPr>
-          <w:rFonts w:asciiTheme="minorHAnsi" w:eastAsia="Arial" w:hAnsiTheme="minorHAnsi" w:cstheme="minorHAnsi"/>
-          <w:i/>
-          <w:color w:val="4C4C4C"/>
-          <w:sz w:val="20"/>
-        </w:rPr>
-        <w:t xml:space="preserve"> logo, and the </w:t>
-      </w:r>
-      <w:proofErr w:type="spellStart"/>
-      <w:r>
-        <w:rPr>
-          <w:rFonts w:asciiTheme="minorHAnsi" w:eastAsia="Arial" w:hAnsiTheme="minorHAnsi" w:cstheme="minorHAnsi"/>
-          <w:i/>
-          <w:color w:val="4C4C4C"/>
-          <w:sz w:val="20"/>
-        </w:rPr>
-        <w:t>CloudShell</w:t>
-      </w:r>
-      <w:proofErr w:type="spellEnd"/>
-      <w:r>
-        <w:rPr>
-          <w:rFonts w:asciiTheme="minorHAnsi" w:eastAsia="Arial" w:hAnsiTheme="minorHAnsi" w:cstheme="minorHAnsi"/>
-          <w:i/>
-          <w:color w:val="4C4C4C"/>
-          <w:sz w:val="20"/>
-        </w:rPr>
-        <w:t xml:space="preserve"> application logos, and all other </w:t>
-      </w:r>
-      <w:proofErr w:type="spellStart"/>
-      <w:r>
-        <w:rPr>
-          <w:rFonts w:asciiTheme="minorHAnsi" w:eastAsia="Arial" w:hAnsiTheme="minorHAnsi" w:cstheme="minorHAnsi"/>
-          <w:i/>
-          <w:color w:val="4C4C4C"/>
-          <w:sz w:val="20"/>
-        </w:rPr>
-        <w:t>Quali</w:t>
-      </w:r>
-      <w:proofErr w:type="spellEnd"/>
-      <w:r>
-        <w:rPr>
-          <w:rFonts w:asciiTheme="minorHAnsi" w:eastAsia="Arial" w:hAnsiTheme="minorHAnsi" w:cstheme="minorHAnsi"/>
-          <w:i/>
-          <w:color w:val="4C4C4C"/>
-          <w:sz w:val="20"/>
-        </w:rPr>
-        <w:t xml:space="preserve"> product names and logos are trademarks or registered trademarks of </w:t>
-      </w:r>
-      <w:proofErr w:type="spellStart"/>
-      <w:r>
-        <w:rPr>
-          <w:rFonts w:asciiTheme="minorHAnsi" w:eastAsia="Arial" w:hAnsiTheme="minorHAnsi" w:cstheme="minorHAnsi"/>
-          <w:i/>
-          <w:color w:val="4C4C4C"/>
-          <w:sz w:val="20"/>
-        </w:rPr>
-        <w:t>Quali</w:t>
-      </w:r>
-      <w:proofErr w:type="spellEnd"/>
-      <w:r>
-        <w:rPr>
-          <w:rFonts w:asciiTheme="minorHAnsi" w:eastAsia="Arial" w:hAnsiTheme="minorHAnsi" w:cstheme="minorHAnsi"/>
-          <w:i/>
-          <w:color w:val="4C4C4C"/>
-          <w:sz w:val="20"/>
-        </w:rPr>
-        <w:t xml:space="preserve"> Ltd. The absence of a trademark from this list does not constitute a waiver of </w:t>
-      </w:r>
-      <w:proofErr w:type="spellStart"/>
-      <w:r>
-        <w:rPr>
-          <w:rFonts w:asciiTheme="minorHAnsi" w:eastAsia="Arial" w:hAnsiTheme="minorHAnsi" w:cstheme="minorHAnsi"/>
-          <w:i/>
-          <w:color w:val="4C4C4C"/>
-          <w:sz w:val="20"/>
-        </w:rPr>
-        <w:t>Quali</w:t>
-      </w:r>
-      <w:proofErr w:type="spellEnd"/>
-      <w:r>
-        <w:rPr>
-          <w:rFonts w:asciiTheme="minorHAnsi" w:eastAsia="Arial" w:hAnsiTheme="minorHAnsi" w:cstheme="minorHAnsi"/>
-          <w:i/>
-          <w:color w:val="4C4C4C"/>
-          <w:sz w:val="20"/>
-        </w:rPr>
-        <w:t xml:space="preserve"> intellectual property rights concerning that trademark.</w:t>
+        <w:t xml:space="preserve"> application logos, and all other Quali product names and logos are trademarks or registered trademarks of Quali Ltd. The absence of a trademark from this list does not constitute a waiver of Quali intellectual property rights concerning that trademark.</w:t>
       </w:r>
     </w:p>
     <w:p>
@@ -805,6 +653,7 @@
         </w:rPr>
         <w:t xml:space="preserve"> </w:t>
       </w:r>
+      <w:proofErr w:type="spellStart"/>
       <w:r>
         <w:rPr>
           <w:rFonts w:asciiTheme="minorHAnsi" w:eastAsia="Arial" w:hAnsiTheme="minorHAnsi" w:cstheme="minorHAnsi"/>
@@ -813,8 +662,9 @@
           <w:sz w:val="20"/>
           <w:szCs w:val="22"/>
         </w:rPr>
-        <w:t>Xena Networks</w:t>
-      </w:r>
+        <w:t>Xena</w:t>
+      </w:r>
+      <w:proofErr w:type="spellEnd"/>
       <w:r>
         <w:rPr>
           <w:rFonts w:asciiTheme="minorHAnsi" w:eastAsia="Arial" w:hAnsiTheme="minorHAnsi" w:cstheme="minorHAnsi"/>
@@ -823,9 +673,8 @@
           <w:sz w:val="20"/>
           <w:szCs w:val="22"/>
         </w:rPr>
-        <w:t xml:space="preserve"> &amp; </w:t>
-      </w:r>
-      <w:proofErr w:type="spellStart"/>
+        <w:t xml:space="preserve"> Networks</w:t>
+      </w:r>
       <w:r>
         <w:rPr>
           <w:rFonts w:asciiTheme="minorHAnsi" w:eastAsia="Arial" w:hAnsiTheme="minorHAnsi" w:cstheme="minorHAnsi"/>
@@ -834,9 +683,8 @@
           <w:sz w:val="20"/>
           <w:szCs w:val="22"/>
         </w:rPr>
-        <w:t>Quali</w:t>
-      </w:r>
-      <w:proofErr w:type="spellEnd"/>
+        <w:t xml:space="preserve"> &amp; Quali Limited</w:t>
+      </w:r>
       <w:r>
         <w:rPr>
           <w:rFonts w:asciiTheme="minorHAnsi" w:eastAsia="Arial" w:hAnsiTheme="minorHAnsi" w:cstheme="minorHAnsi"/>
@@ -845,9 +693,12 @@
           <w:sz w:val="20"/>
           <w:szCs w:val="22"/>
         </w:rPr>
-        <w:t xml:space="preserve"> Limited</w:t>
-      </w:r>
-      <w:r>
+        <w:t>. All rights reserved</w:t>
+      </w:r>
+    </w:p>
+    <w:p>
+      <w:pPr>
+        <w:pStyle w:val="BasicParagraph"/>
         <w:rPr>
           <w:rFonts w:asciiTheme="minorHAnsi" w:eastAsia="Arial" w:hAnsiTheme="minorHAnsi" w:cstheme="minorHAnsi"/>
           <w:i/>
@@ -855,33 +706,29 @@
           <w:sz w:val="20"/>
           <w:szCs w:val="22"/>
         </w:rPr>
-        <w:t>. All rights reserved</w:t>
-      </w:r>
+      </w:pPr>
     </w:p>
     <w:p>
       <w:pPr>
-        <w:pStyle w:val="BasicParagraph"/>
+        <w:spacing w:after="128" w:line="268" w:lineRule="auto"/>
+        <w:ind w:right="517"/>
+        <w:jc w:val="both"/>
         <w:rPr>
           <w:rFonts w:asciiTheme="minorHAnsi" w:eastAsia="Arial" w:hAnsiTheme="minorHAnsi" w:cstheme="minorHAnsi"/>
           <w:i/>
           <w:color w:val="4C4C4C"/>
           <w:sz w:val="20"/>
-          <w:szCs w:val="22"/>
-        </w:rPr>
-      </w:pPr>
-    </w:p>
-    <w:p>
-      <w:pPr>
-        <w:spacing w:after="128" w:line="268" w:lineRule="auto"/>
-        <w:ind w:right="517"/>
-        <w:jc w:val="both"/>
+        </w:rPr>
+      </w:pPr>
+      <w:r>
         <w:rPr>
           <w:rFonts w:asciiTheme="minorHAnsi" w:eastAsia="Arial" w:hAnsiTheme="minorHAnsi" w:cstheme="minorHAnsi"/>
           <w:i/>
           <w:color w:val="4C4C4C"/>
           <w:sz w:val="20"/>
         </w:rPr>
-      </w:pPr>
+        <w:t>All other trademarks, brand and product names are property of their respective holders</w:t>
+      </w:r>
       <w:r>
         <w:rPr>
           <w:rFonts w:asciiTheme="minorHAnsi" w:eastAsia="Arial" w:hAnsiTheme="minorHAnsi" w:cstheme="minorHAnsi"/>
@@ -889,19 +736,8 @@
           <w:color w:val="4C4C4C"/>
           <w:sz w:val="20"/>
         </w:rPr>
-        <w:t>All other trademarks, brand and product names are property of their respective holders</w:t>
-      </w:r>
-      <w:r>
-        <w:rPr>
-          <w:rFonts w:asciiTheme="minorHAnsi" w:eastAsia="Arial" w:hAnsiTheme="minorHAnsi" w:cstheme="minorHAnsi"/>
-          <w:i/>
-          <w:color w:val="4C4C4C"/>
-          <w:sz w:val="20"/>
-        </w:rPr>
         <w:t>.</w:t>
       </w:r>
-      <w:bookmarkStart w:id="0" w:name="_GoBack"/>
-      <w:bookmarkEnd w:id="0"/>
     </w:p>
     <w:p>
       <w:pPr>
@@ -944,6 +780,7 @@
           <w:docPartGallery w:val="Table of Contents"/>
         </w:docPartObj>
       </w:sdtPr>
+      <w:sdtEndPr/>
       <w:sdtContent>
         <w:p>
           <w:pPr>
@@ -1055,7 +892,7 @@
                   </wp:inline>
                 </w:drawing>
               </mc:Choice>
-              <mc:Fallback>
+              <mc:Fallback xmlns:w16se="http://schemas.microsoft.com/office/word/2015/wordml/symex" xmlns:w16cid="http://schemas.microsoft.com/office/word/2016/wordml/cid" xmlns:am3d="http://schemas.microsoft.com/office/drawing/2017/model3d" xmlns:aink="http://schemas.microsoft.com/office/drawing/2016/ink" xmlns:cx8="http://schemas.microsoft.com/office/drawing/2016/5/14/chartex" xmlns:cx7="http://schemas.microsoft.com/office/drawing/2016/5/13/chartex" xmlns:cx6="http://schemas.microsoft.com/office/drawing/2016/5/12/chartex" xmlns:cx5="http://schemas.microsoft.com/office/drawing/2016/5/11/chartex" xmlns:cx4="http://schemas.microsoft.com/office/drawing/2016/5/10/chartex" xmlns:cx3="http://schemas.microsoft.com/office/drawing/2016/5/9/chartex" xmlns:cx2="http://schemas.microsoft.com/office/drawing/2015/10/21/chartex" xmlns:cx1="http://schemas.microsoft.com/office/drawing/2015/9/8/chartex" xmlns:cx="http://schemas.microsoft.com/office/drawing/2014/chartex">
                 <w:pict>
                   <v:group w14:anchorId="2FAF5DF9" id="Group 14736" o:spid="_x0000_s1026" style="width:418.65pt;height:.7pt;mso-position-horizontal-relative:char;mso-position-vertical-relative:line" coordsize="53166,91" o:gfxdata="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">
                     <v:shape id="Shape 20463" o:spid="_x0000_s1027" style="position:absolute;width:53166;height:91;visibility:visible;mso-wrap-style:square;v-text-anchor:top" coordsize="5316601,9144" o:gfxdata="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" path="m,l5316601,r,9144l,9144,,e" fillcolor="black" stroked="f" strokeweight="0">
@@ -1069,6 +906,8 @@
             </mc:AlternateContent>
           </w:r>
         </w:p>
+        <w:bookmarkStart w:id="0" w:name="_GoBack"/>
+        <w:bookmarkEnd w:id="0"/>
         <w:p>
           <w:pPr>
             <w:pStyle w:val="TOC1"/>
@@ -1076,7 +915,7 @@
               <w:tab w:val="right" w:leader="dot" w:pos="8477"/>
             </w:tabs>
             <w:rPr>
-              <w:rFonts w:asciiTheme="minorHAnsi" w:eastAsiaTheme="minorEastAsia" w:hAnsiTheme="minorHAnsi" w:cstheme="minorHAnsi"/>
+              <w:rFonts w:asciiTheme="minorHAnsi" w:eastAsiaTheme="minorEastAsia" w:hAnsiTheme="minorHAnsi" w:cstheme="minorBidi"/>
               <w:noProof/>
               <w:color w:val="auto"/>
               <w:lang w:bidi="he-IL"/>
@@ -1100,18 +939,17 @@
             </w:rPr>
             <w:fldChar w:fldCharType="separate"/>
           </w:r>
-          <w:hyperlink w:anchor="_Toc504647288" w:history="1">
+          <w:hyperlink w:anchor="_Toc512588621" w:history="1">
             <w:r>
               <w:rPr>
                 <w:rStyle w:val="Hyperlink"/>
-                <w:rFonts w:asciiTheme="minorHAnsi" w:hAnsiTheme="minorHAnsi" w:cstheme="minorHAnsi"/>
+                <w:rFonts w:cstheme="minorHAnsi"/>
                 <w:noProof/>
               </w:rPr>
               <w:t>Overview</w:t>
             </w:r>
             <w:r>
               <w:rPr>
-                <w:rFonts w:asciiTheme="minorHAnsi" w:hAnsiTheme="minorHAnsi" w:cstheme="minorHAnsi"/>
                 <w:noProof/>
                 <w:webHidden/>
               </w:rPr>
@@ -1119,7 +957,6 @@
             </w:r>
             <w:r>
               <w:rPr>
-                <w:rFonts w:asciiTheme="minorHAnsi" w:hAnsiTheme="minorHAnsi" w:cstheme="minorHAnsi"/>
                 <w:noProof/>
                 <w:webHidden/>
               </w:rPr>
@@ -1127,22 +964,19 @@
             </w:r>
             <w:r>
               <w:rPr>
-                <w:rFonts w:asciiTheme="minorHAnsi" w:hAnsiTheme="minorHAnsi" w:cstheme="minorHAnsi"/>
                 <w:noProof/>
                 <w:webHidden/>
               </w:rPr>
-              <w:instrText xml:space="preserve"> PAGEREF _Toc504647288 \h </w:instrText>
-            </w:r>
-            <w:r>
-              <w:rPr>
-                <w:rFonts w:asciiTheme="minorHAnsi" w:hAnsiTheme="minorHAnsi" w:cstheme="minorHAnsi"/>
+              <w:instrText xml:space="preserve"> PAGEREF _Toc512588621 \h </w:instrText>
+            </w:r>
+            <w:r>
+              <w:rPr>
                 <w:noProof/>
                 <w:webHidden/>
               </w:rPr>
             </w:r>
             <w:r>
               <w:rPr>
-                <w:rFonts w:asciiTheme="minorHAnsi" w:hAnsiTheme="minorHAnsi" w:cstheme="minorHAnsi"/>
                 <w:noProof/>
                 <w:webHidden/>
               </w:rPr>
@@ -1150,7 +984,6 @@
             </w:r>
             <w:r>
               <w:rPr>
-                <w:rFonts w:asciiTheme="minorHAnsi" w:hAnsiTheme="minorHAnsi" w:cstheme="minorHAnsi"/>
                 <w:noProof/>
                 <w:webHidden/>
               </w:rPr>
@@ -1158,7 +991,6 @@
             </w:r>
             <w:r>
               <w:rPr>
-                <w:rFonts w:asciiTheme="minorHAnsi" w:hAnsiTheme="minorHAnsi" w:cstheme="minorHAnsi"/>
                 <w:noProof/>
                 <w:webHidden/>
               </w:rPr>
@@ -1173,24 +1005,23 @@
               <w:tab w:val="right" w:leader="dot" w:pos="8477"/>
             </w:tabs>
             <w:rPr>
-              <w:rFonts w:asciiTheme="minorHAnsi" w:eastAsiaTheme="minorEastAsia" w:hAnsiTheme="minorHAnsi" w:cstheme="minorHAnsi"/>
+              <w:rFonts w:asciiTheme="minorHAnsi" w:eastAsiaTheme="minorEastAsia" w:hAnsiTheme="minorHAnsi" w:cstheme="minorBidi"/>
               <w:noProof/>
               <w:color w:val="auto"/>
               <w:lang w:bidi="he-IL"/>
             </w:rPr>
           </w:pPr>
-          <w:hyperlink w:anchor="_Toc504647289" w:history="1">
+          <w:hyperlink w:anchor="_Toc512588622" w:history="1">
             <w:r>
               <w:rPr>
                 <w:rStyle w:val="Hyperlink"/>
-                <w:rFonts w:asciiTheme="minorHAnsi" w:hAnsiTheme="minorHAnsi" w:cstheme="minorHAnsi"/>
+                <w:rFonts w:cstheme="minorHAnsi"/>
                 <w:noProof/>
               </w:rPr>
               <w:t>About Xena Chassis Shell</w:t>
             </w:r>
             <w:r>
               <w:rPr>
-                <w:rFonts w:asciiTheme="minorHAnsi" w:hAnsiTheme="minorHAnsi" w:cstheme="minorHAnsi"/>
                 <w:noProof/>
                 <w:webHidden/>
               </w:rPr>
@@ -1198,7 +1029,6 @@
             </w:r>
             <w:r>
               <w:rPr>
-                <w:rFonts w:asciiTheme="minorHAnsi" w:hAnsiTheme="minorHAnsi" w:cstheme="minorHAnsi"/>
                 <w:noProof/>
                 <w:webHidden/>
               </w:rPr>
@@ -1206,22 +1036,19 @@
             </w:r>
             <w:r>
               <w:rPr>
-                <w:rFonts w:asciiTheme="minorHAnsi" w:hAnsiTheme="minorHAnsi" w:cstheme="minorHAnsi"/>
                 <w:noProof/>
                 <w:webHidden/>
               </w:rPr>
-              <w:instrText xml:space="preserve"> PAGEREF _Toc504647289 \h </w:instrText>
-            </w:r>
-            <w:r>
-              <w:rPr>
-                <w:rFonts w:asciiTheme="minorHAnsi" w:hAnsiTheme="minorHAnsi" w:cstheme="minorHAnsi"/>
+              <w:instrText xml:space="preserve"> PAGEREF _Toc512588622 \h </w:instrText>
+            </w:r>
+            <w:r>
+              <w:rPr>
                 <w:noProof/>
                 <w:webHidden/>
               </w:rPr>
             </w:r>
             <w:r>
               <w:rPr>
-                <w:rFonts w:asciiTheme="minorHAnsi" w:hAnsiTheme="minorHAnsi" w:cstheme="minorHAnsi"/>
                 <w:noProof/>
                 <w:webHidden/>
               </w:rPr>
@@ -1229,7 +1056,6 @@
             </w:r>
             <w:r>
               <w:rPr>
-                <w:rFonts w:asciiTheme="minorHAnsi" w:hAnsiTheme="minorHAnsi" w:cstheme="minorHAnsi"/>
                 <w:noProof/>
                 <w:webHidden/>
               </w:rPr>
@@ -1237,7 +1063,6 @@
             </w:r>
             <w:r>
               <w:rPr>
-                <w:rFonts w:asciiTheme="minorHAnsi" w:hAnsiTheme="minorHAnsi" w:cstheme="minorHAnsi"/>
                 <w:noProof/>
                 <w:webHidden/>
               </w:rPr>
@@ -1252,24 +1077,23 @@
               <w:tab w:val="right" w:leader="dot" w:pos="8477"/>
             </w:tabs>
             <w:rPr>
-              <w:rFonts w:asciiTheme="minorHAnsi" w:eastAsiaTheme="minorEastAsia" w:hAnsiTheme="minorHAnsi" w:cstheme="minorHAnsi"/>
+              <w:rFonts w:asciiTheme="minorHAnsi" w:eastAsiaTheme="minorEastAsia" w:hAnsiTheme="minorHAnsi" w:cstheme="minorBidi"/>
               <w:noProof/>
               <w:color w:val="auto"/>
               <w:lang w:bidi="he-IL"/>
             </w:rPr>
           </w:pPr>
-          <w:hyperlink w:anchor="_Toc504647290" w:history="1">
+          <w:hyperlink w:anchor="_Toc512588623" w:history="1">
             <w:r>
               <w:rPr>
                 <w:rStyle w:val="Hyperlink"/>
-                <w:rFonts w:asciiTheme="minorHAnsi" w:hAnsiTheme="minorHAnsi" w:cstheme="minorHAnsi"/>
+                <w:rFonts w:cstheme="minorHAnsi"/>
                 <w:noProof/>
               </w:rPr>
               <w:t>Standard version</w:t>
             </w:r>
             <w:r>
               <w:rPr>
-                <w:rFonts w:asciiTheme="minorHAnsi" w:hAnsiTheme="minorHAnsi" w:cstheme="minorHAnsi"/>
                 <w:noProof/>
                 <w:webHidden/>
               </w:rPr>
@@ -1277,7 +1101,6 @@
             </w:r>
             <w:r>
               <w:rPr>
-                <w:rFonts w:asciiTheme="minorHAnsi" w:hAnsiTheme="minorHAnsi" w:cstheme="minorHAnsi"/>
                 <w:noProof/>
                 <w:webHidden/>
               </w:rPr>
@@ -1285,22 +1108,19 @@
             </w:r>
             <w:r>
               <w:rPr>
-                <w:rFonts w:asciiTheme="minorHAnsi" w:hAnsiTheme="minorHAnsi" w:cstheme="minorHAnsi"/>
                 <w:noProof/>
                 <w:webHidden/>
               </w:rPr>
-              <w:instrText xml:space="preserve"> PAGEREF _Toc504647290 \h </w:instrText>
-            </w:r>
-            <w:r>
-              <w:rPr>
-                <w:rFonts w:asciiTheme="minorHAnsi" w:hAnsiTheme="minorHAnsi" w:cstheme="minorHAnsi"/>
+              <w:instrText xml:space="preserve"> PAGEREF _Toc512588623 \h </w:instrText>
+            </w:r>
+            <w:r>
+              <w:rPr>
                 <w:noProof/>
                 <w:webHidden/>
               </w:rPr>
             </w:r>
             <w:r>
               <w:rPr>
-                <w:rFonts w:asciiTheme="minorHAnsi" w:hAnsiTheme="minorHAnsi" w:cstheme="minorHAnsi"/>
                 <w:noProof/>
                 <w:webHidden/>
               </w:rPr>
@@ -1308,7 +1128,6 @@
             </w:r>
             <w:r>
               <w:rPr>
-                <w:rFonts w:asciiTheme="minorHAnsi" w:hAnsiTheme="minorHAnsi" w:cstheme="minorHAnsi"/>
                 <w:noProof/>
                 <w:webHidden/>
               </w:rPr>
@@ -1316,7 +1135,6 @@
             </w:r>
             <w:r>
               <w:rPr>
-                <w:rFonts w:asciiTheme="minorHAnsi" w:hAnsiTheme="minorHAnsi" w:cstheme="minorHAnsi"/>
                 <w:noProof/>
                 <w:webHidden/>
               </w:rPr>
@@ -1331,24 +1149,23 @@
               <w:tab w:val="right" w:leader="dot" w:pos="8477"/>
             </w:tabs>
             <w:rPr>
-              <w:rFonts w:asciiTheme="minorHAnsi" w:eastAsiaTheme="minorEastAsia" w:hAnsiTheme="minorHAnsi" w:cstheme="minorHAnsi"/>
+              <w:rFonts w:asciiTheme="minorHAnsi" w:eastAsiaTheme="minorEastAsia" w:hAnsiTheme="minorHAnsi" w:cstheme="minorBidi"/>
               <w:noProof/>
               <w:color w:val="auto"/>
               <w:lang w:bidi="he-IL"/>
             </w:rPr>
           </w:pPr>
-          <w:hyperlink w:anchor="_Toc504647291" w:history="1">
+          <w:hyperlink w:anchor="_Toc512588624" w:history="1">
             <w:r>
               <w:rPr>
                 <w:rStyle w:val="Hyperlink"/>
-                <w:rFonts w:asciiTheme="minorHAnsi" w:hAnsiTheme="minorHAnsi" w:cstheme="minorHAnsi"/>
+                <w:rFonts w:cstheme="minorHAnsi"/>
                 <w:noProof/>
               </w:rPr>
               <w:t>Supported OS</w:t>
             </w:r>
             <w:r>
               <w:rPr>
-                <w:rFonts w:asciiTheme="minorHAnsi" w:hAnsiTheme="minorHAnsi" w:cstheme="minorHAnsi"/>
                 <w:noProof/>
                 <w:webHidden/>
               </w:rPr>
@@ -1356,7 +1173,6 @@
             </w:r>
             <w:r>
               <w:rPr>
-                <w:rFonts w:asciiTheme="minorHAnsi" w:hAnsiTheme="minorHAnsi" w:cstheme="minorHAnsi"/>
                 <w:noProof/>
                 <w:webHidden/>
               </w:rPr>
@@ -1364,22 +1180,19 @@
             </w:r>
             <w:r>
               <w:rPr>
-                <w:rFonts w:asciiTheme="minorHAnsi" w:hAnsiTheme="minorHAnsi" w:cstheme="minorHAnsi"/>
                 <w:noProof/>
                 <w:webHidden/>
               </w:rPr>
-              <w:instrText xml:space="preserve"> PAGEREF _Toc504647291 \h </w:instrText>
-            </w:r>
-            <w:r>
-              <w:rPr>
-                <w:rFonts w:asciiTheme="minorHAnsi" w:hAnsiTheme="minorHAnsi" w:cstheme="minorHAnsi"/>
+              <w:instrText xml:space="preserve"> PAGEREF _Toc512588624 \h </w:instrText>
+            </w:r>
+            <w:r>
+              <w:rPr>
                 <w:noProof/>
                 <w:webHidden/>
               </w:rPr>
             </w:r>
             <w:r>
               <w:rPr>
-                <w:rFonts w:asciiTheme="minorHAnsi" w:hAnsiTheme="minorHAnsi" w:cstheme="minorHAnsi"/>
                 <w:noProof/>
                 <w:webHidden/>
               </w:rPr>
@@ -1387,7 +1200,6 @@
             </w:r>
             <w:r>
               <w:rPr>
-                <w:rFonts w:asciiTheme="minorHAnsi" w:hAnsiTheme="minorHAnsi" w:cstheme="minorHAnsi"/>
                 <w:noProof/>
                 <w:webHidden/>
               </w:rPr>
@@ -1395,7 +1207,6 @@
             </w:r>
             <w:r>
               <w:rPr>
-                <w:rFonts w:asciiTheme="minorHAnsi" w:hAnsiTheme="minorHAnsi" w:cstheme="minorHAnsi"/>
                 <w:noProof/>
                 <w:webHidden/>
               </w:rPr>
@@ -1410,24 +1221,23 @@
               <w:tab w:val="right" w:leader="dot" w:pos="8477"/>
             </w:tabs>
             <w:rPr>
-              <w:rFonts w:asciiTheme="minorHAnsi" w:eastAsiaTheme="minorEastAsia" w:hAnsiTheme="minorHAnsi" w:cstheme="minorHAnsi"/>
+              <w:rFonts w:asciiTheme="minorHAnsi" w:eastAsiaTheme="minorEastAsia" w:hAnsiTheme="minorHAnsi" w:cstheme="minorBidi"/>
               <w:noProof/>
               <w:color w:val="auto"/>
               <w:lang w:bidi="he-IL"/>
             </w:rPr>
           </w:pPr>
-          <w:hyperlink w:anchor="_Toc504647292" w:history="1">
+          <w:hyperlink w:anchor="_Toc512588625" w:history="1">
             <w:r>
               <w:rPr>
                 <w:rStyle w:val="Hyperlink"/>
-                <w:rFonts w:asciiTheme="minorHAnsi" w:hAnsiTheme="minorHAnsi" w:cstheme="minorHAnsi"/>
+                <w:rFonts w:cstheme="minorHAnsi"/>
                 <w:noProof/>
               </w:rPr>
               <w:t>Requirements</w:t>
             </w:r>
             <w:r>
               <w:rPr>
-                <w:rFonts w:asciiTheme="minorHAnsi" w:hAnsiTheme="minorHAnsi" w:cstheme="minorHAnsi"/>
                 <w:noProof/>
                 <w:webHidden/>
               </w:rPr>
@@ -1435,7 +1245,6 @@
             </w:r>
             <w:r>
               <w:rPr>
-                <w:rFonts w:asciiTheme="minorHAnsi" w:hAnsiTheme="minorHAnsi" w:cstheme="minorHAnsi"/>
                 <w:noProof/>
                 <w:webHidden/>
               </w:rPr>
@@ -1443,22 +1252,19 @@
             </w:r>
             <w:r>
               <w:rPr>
-                <w:rFonts w:asciiTheme="minorHAnsi" w:hAnsiTheme="minorHAnsi" w:cstheme="minorHAnsi"/>
                 <w:noProof/>
                 <w:webHidden/>
               </w:rPr>
-              <w:instrText xml:space="preserve"> PAGEREF _Toc504647292 \h </w:instrText>
-            </w:r>
-            <w:r>
-              <w:rPr>
-                <w:rFonts w:asciiTheme="minorHAnsi" w:hAnsiTheme="minorHAnsi" w:cstheme="minorHAnsi"/>
+              <w:instrText xml:space="preserve"> PAGEREF _Toc512588625 \h </w:instrText>
+            </w:r>
+            <w:r>
+              <w:rPr>
                 <w:noProof/>
                 <w:webHidden/>
               </w:rPr>
             </w:r>
             <w:r>
               <w:rPr>
-                <w:rFonts w:asciiTheme="minorHAnsi" w:hAnsiTheme="minorHAnsi" w:cstheme="minorHAnsi"/>
                 <w:noProof/>
                 <w:webHidden/>
               </w:rPr>
@@ -1466,7 +1272,6 @@
             </w:r>
             <w:r>
               <w:rPr>
-                <w:rFonts w:asciiTheme="minorHAnsi" w:hAnsiTheme="minorHAnsi" w:cstheme="minorHAnsi"/>
                 <w:noProof/>
                 <w:webHidden/>
               </w:rPr>
@@ -1474,7 +1279,6 @@
             </w:r>
             <w:r>
               <w:rPr>
-                <w:rFonts w:asciiTheme="minorHAnsi" w:hAnsiTheme="minorHAnsi" w:cstheme="minorHAnsi"/>
                 <w:noProof/>
                 <w:webHidden/>
               </w:rPr>
@@ -1489,24 +1293,23 @@
               <w:tab w:val="right" w:leader="dot" w:pos="8477"/>
             </w:tabs>
             <w:rPr>
-              <w:rFonts w:asciiTheme="minorHAnsi" w:eastAsiaTheme="minorEastAsia" w:hAnsiTheme="minorHAnsi" w:cstheme="minorHAnsi"/>
+              <w:rFonts w:asciiTheme="minorHAnsi" w:eastAsiaTheme="minorEastAsia" w:hAnsiTheme="minorHAnsi" w:cstheme="minorBidi"/>
               <w:noProof/>
               <w:color w:val="auto"/>
               <w:lang w:bidi="he-IL"/>
             </w:rPr>
           </w:pPr>
-          <w:hyperlink w:anchor="_Toc504647293" w:history="1">
+          <w:hyperlink w:anchor="_Toc512588626" w:history="1">
             <w:r>
               <w:rPr>
                 <w:rStyle w:val="Hyperlink"/>
-                <w:rFonts w:asciiTheme="minorHAnsi" w:hAnsiTheme="minorHAnsi" w:cstheme="minorHAnsi"/>
+                <w:rFonts w:cstheme="minorHAnsi"/>
                 <w:noProof/>
               </w:rPr>
               <w:t>Downloading the Shell</w:t>
             </w:r>
             <w:r>
               <w:rPr>
-                <w:rFonts w:asciiTheme="minorHAnsi" w:hAnsiTheme="minorHAnsi" w:cstheme="minorHAnsi"/>
                 <w:noProof/>
                 <w:webHidden/>
               </w:rPr>
@@ -1514,7 +1317,6 @@
             </w:r>
             <w:r>
               <w:rPr>
-                <w:rFonts w:asciiTheme="minorHAnsi" w:hAnsiTheme="minorHAnsi" w:cstheme="minorHAnsi"/>
                 <w:noProof/>
                 <w:webHidden/>
               </w:rPr>
@@ -1522,22 +1324,19 @@
             </w:r>
             <w:r>
               <w:rPr>
-                <w:rFonts w:asciiTheme="minorHAnsi" w:hAnsiTheme="minorHAnsi" w:cstheme="minorHAnsi"/>
                 <w:noProof/>
                 <w:webHidden/>
               </w:rPr>
-              <w:instrText xml:space="preserve"> PAGEREF _Toc504647293 \h </w:instrText>
-            </w:r>
-            <w:r>
-              <w:rPr>
-                <w:rFonts w:asciiTheme="minorHAnsi" w:hAnsiTheme="minorHAnsi" w:cstheme="minorHAnsi"/>
+              <w:instrText xml:space="preserve"> PAGEREF _Toc512588626 \h </w:instrText>
+            </w:r>
+            <w:r>
+              <w:rPr>
                 <w:noProof/>
                 <w:webHidden/>
               </w:rPr>
             </w:r>
             <w:r>
               <w:rPr>
-                <w:rFonts w:asciiTheme="minorHAnsi" w:hAnsiTheme="minorHAnsi" w:cstheme="minorHAnsi"/>
                 <w:noProof/>
                 <w:webHidden/>
               </w:rPr>
@@ -1545,7 +1344,6 @@
             </w:r>
             <w:r>
               <w:rPr>
-                <w:rFonts w:asciiTheme="minorHAnsi" w:hAnsiTheme="minorHAnsi" w:cstheme="minorHAnsi"/>
                 <w:noProof/>
                 <w:webHidden/>
               </w:rPr>
@@ -1553,7 +1351,6 @@
             </w:r>
             <w:r>
               <w:rPr>
-                <w:rFonts w:asciiTheme="minorHAnsi" w:hAnsiTheme="minorHAnsi" w:cstheme="minorHAnsi"/>
                 <w:noProof/>
                 <w:webHidden/>
               </w:rPr>
@@ -1568,24 +1365,23 @@
               <w:tab w:val="right" w:leader="dot" w:pos="8477"/>
             </w:tabs>
             <w:rPr>
-              <w:rFonts w:asciiTheme="minorHAnsi" w:eastAsiaTheme="minorEastAsia" w:hAnsiTheme="minorHAnsi" w:cstheme="minorHAnsi"/>
+              <w:rFonts w:asciiTheme="minorHAnsi" w:eastAsiaTheme="minorEastAsia" w:hAnsiTheme="minorHAnsi" w:cstheme="minorBidi"/>
               <w:noProof/>
               <w:color w:val="auto"/>
               <w:lang w:bidi="he-IL"/>
             </w:rPr>
           </w:pPr>
-          <w:hyperlink w:anchor="_Toc504647294" w:history="1">
+          <w:hyperlink w:anchor="_Toc512588627" w:history="1">
             <w:r>
               <w:rPr>
                 <w:rStyle w:val="Hyperlink"/>
-                <w:rFonts w:asciiTheme="minorHAnsi" w:hAnsiTheme="minorHAnsi" w:cstheme="minorHAnsi"/>
+                <w:rFonts w:cstheme="minorHAnsi"/>
                 <w:noProof/>
               </w:rPr>
               <w:t>Import and Configure the Shell</w:t>
             </w:r>
             <w:r>
               <w:rPr>
-                <w:rFonts w:asciiTheme="minorHAnsi" w:hAnsiTheme="minorHAnsi" w:cstheme="minorHAnsi"/>
                 <w:noProof/>
                 <w:webHidden/>
               </w:rPr>
@@ -1593,7 +1389,6 @@
             </w:r>
             <w:r>
               <w:rPr>
-                <w:rFonts w:asciiTheme="minorHAnsi" w:hAnsiTheme="minorHAnsi" w:cstheme="minorHAnsi"/>
                 <w:noProof/>
                 <w:webHidden/>
               </w:rPr>
@@ -1601,22 +1396,19 @@
             </w:r>
             <w:r>
               <w:rPr>
-                <w:rFonts w:asciiTheme="minorHAnsi" w:hAnsiTheme="minorHAnsi" w:cstheme="minorHAnsi"/>
                 <w:noProof/>
                 <w:webHidden/>
               </w:rPr>
-              <w:instrText xml:space="preserve"> PAGEREF _Toc504647294 \h </w:instrText>
-            </w:r>
-            <w:r>
-              <w:rPr>
-                <w:rFonts w:asciiTheme="minorHAnsi" w:hAnsiTheme="minorHAnsi" w:cstheme="minorHAnsi"/>
+              <w:instrText xml:space="preserve"> PAGEREF _Toc512588627 \h </w:instrText>
+            </w:r>
+            <w:r>
+              <w:rPr>
                 <w:noProof/>
                 <w:webHidden/>
               </w:rPr>
             </w:r>
             <w:r>
               <w:rPr>
-                <w:rFonts w:asciiTheme="minorHAnsi" w:hAnsiTheme="minorHAnsi" w:cstheme="minorHAnsi"/>
                 <w:noProof/>
                 <w:webHidden/>
               </w:rPr>
@@ -1624,7 +1416,6 @@
             </w:r>
             <w:r>
               <w:rPr>
-                <w:rFonts w:asciiTheme="minorHAnsi" w:hAnsiTheme="minorHAnsi" w:cstheme="minorHAnsi"/>
                 <w:noProof/>
                 <w:webHidden/>
               </w:rPr>
@@ -1632,7 +1423,6 @@
             </w:r>
             <w:r>
               <w:rPr>
-                <w:rFonts w:asciiTheme="minorHAnsi" w:hAnsiTheme="minorHAnsi" w:cstheme="minorHAnsi"/>
                 <w:noProof/>
                 <w:webHidden/>
               </w:rPr>
@@ -1647,24 +1437,23 @@
               <w:tab w:val="right" w:leader="dot" w:pos="8477"/>
             </w:tabs>
             <w:rPr>
-              <w:rFonts w:asciiTheme="minorHAnsi" w:eastAsiaTheme="minorEastAsia" w:hAnsiTheme="minorHAnsi" w:cstheme="minorHAnsi"/>
+              <w:rFonts w:asciiTheme="minorHAnsi" w:eastAsiaTheme="minorEastAsia" w:hAnsiTheme="minorHAnsi" w:cstheme="minorBidi"/>
               <w:noProof/>
               <w:color w:val="auto"/>
               <w:lang w:bidi="he-IL"/>
             </w:rPr>
           </w:pPr>
-          <w:hyperlink w:anchor="_Toc504647295" w:history="1">
+          <w:hyperlink w:anchor="_Toc512588628" w:history="1">
             <w:r>
               <w:rPr>
                 <w:rStyle w:val="Hyperlink"/>
-                <w:rFonts w:asciiTheme="minorHAnsi" w:hAnsiTheme="minorHAnsi" w:cstheme="minorHAnsi"/>
+                <w:rFonts w:cstheme="minorHAnsi"/>
                 <w:noProof/>
               </w:rPr>
               <w:t>Importing the Shell into CloudShell</w:t>
             </w:r>
             <w:r>
               <w:rPr>
-                <w:rFonts w:asciiTheme="minorHAnsi" w:hAnsiTheme="minorHAnsi" w:cstheme="minorHAnsi"/>
                 <w:noProof/>
                 <w:webHidden/>
               </w:rPr>
@@ -1672,7 +1461,6 @@
             </w:r>
             <w:r>
               <w:rPr>
-                <w:rFonts w:asciiTheme="minorHAnsi" w:hAnsiTheme="minorHAnsi" w:cstheme="minorHAnsi"/>
                 <w:noProof/>
                 <w:webHidden/>
               </w:rPr>
@@ -1680,22 +1468,19 @@
             </w:r>
             <w:r>
               <w:rPr>
-                <w:rFonts w:asciiTheme="minorHAnsi" w:hAnsiTheme="minorHAnsi" w:cstheme="minorHAnsi"/>
                 <w:noProof/>
                 <w:webHidden/>
               </w:rPr>
-              <w:instrText xml:space="preserve"> PAGEREF _Toc504647295 \h </w:instrText>
-            </w:r>
-            <w:r>
-              <w:rPr>
-                <w:rFonts w:asciiTheme="minorHAnsi" w:hAnsiTheme="minorHAnsi" w:cstheme="minorHAnsi"/>
+              <w:instrText xml:space="preserve"> PAGEREF _Toc512588628 \h </w:instrText>
+            </w:r>
+            <w:r>
+              <w:rPr>
                 <w:noProof/>
                 <w:webHidden/>
               </w:rPr>
             </w:r>
             <w:r>
               <w:rPr>
-                <w:rFonts w:asciiTheme="minorHAnsi" w:hAnsiTheme="minorHAnsi" w:cstheme="minorHAnsi"/>
                 <w:noProof/>
                 <w:webHidden/>
               </w:rPr>
@@ -1703,7 +1488,6 @@
             </w:r>
             <w:r>
               <w:rPr>
-                <w:rFonts w:asciiTheme="minorHAnsi" w:hAnsiTheme="minorHAnsi" w:cstheme="minorHAnsi"/>
                 <w:noProof/>
                 <w:webHidden/>
               </w:rPr>
@@ -1711,7 +1495,6 @@
             </w:r>
             <w:r>
               <w:rPr>
-                <w:rFonts w:asciiTheme="minorHAnsi" w:hAnsiTheme="minorHAnsi" w:cstheme="minorHAnsi"/>
                 <w:noProof/>
                 <w:webHidden/>
               </w:rPr>
@@ -1726,24 +1509,23 @@
               <w:tab w:val="right" w:leader="dot" w:pos="8477"/>
             </w:tabs>
             <w:rPr>
-              <w:rFonts w:asciiTheme="minorHAnsi" w:eastAsiaTheme="minorEastAsia" w:hAnsiTheme="minorHAnsi" w:cstheme="minorHAnsi"/>
+              <w:rFonts w:asciiTheme="minorHAnsi" w:eastAsiaTheme="minorEastAsia" w:hAnsiTheme="minorHAnsi" w:cstheme="minorBidi"/>
               <w:noProof/>
               <w:color w:val="auto"/>
               <w:lang w:bidi="he-IL"/>
             </w:rPr>
           </w:pPr>
-          <w:hyperlink w:anchor="_Toc504647296" w:history="1">
+          <w:hyperlink w:anchor="_Toc512588629" w:history="1">
             <w:r>
               <w:rPr>
                 <w:rStyle w:val="Hyperlink"/>
-                <w:rFonts w:asciiTheme="minorHAnsi" w:hAnsiTheme="minorHAnsi" w:cstheme="minorHAnsi"/>
+                <w:rFonts w:cstheme="minorHAnsi"/>
                 <w:noProof/>
               </w:rPr>
               <w:t>Offline installation of a Shell</w:t>
             </w:r>
             <w:r>
               <w:rPr>
-                <w:rFonts w:asciiTheme="minorHAnsi" w:hAnsiTheme="minorHAnsi" w:cstheme="minorHAnsi"/>
                 <w:noProof/>
                 <w:webHidden/>
               </w:rPr>
@@ -1751,7 +1533,6 @@
             </w:r>
             <w:r>
               <w:rPr>
-                <w:rFonts w:asciiTheme="minorHAnsi" w:hAnsiTheme="minorHAnsi" w:cstheme="minorHAnsi"/>
                 <w:noProof/>
                 <w:webHidden/>
               </w:rPr>
@@ -1759,22 +1540,19 @@
             </w:r>
             <w:r>
               <w:rPr>
-                <w:rFonts w:asciiTheme="minorHAnsi" w:hAnsiTheme="minorHAnsi" w:cstheme="minorHAnsi"/>
                 <w:noProof/>
                 <w:webHidden/>
               </w:rPr>
-              <w:instrText xml:space="preserve"> PAGEREF _Toc504647296 \h </w:instrText>
-            </w:r>
-            <w:r>
-              <w:rPr>
-                <w:rFonts w:asciiTheme="minorHAnsi" w:hAnsiTheme="minorHAnsi" w:cstheme="minorHAnsi"/>
+              <w:instrText xml:space="preserve"> PAGEREF _Toc512588629 \h </w:instrText>
+            </w:r>
+            <w:r>
+              <w:rPr>
                 <w:noProof/>
                 <w:webHidden/>
               </w:rPr>
             </w:r>
             <w:r>
               <w:rPr>
-                <w:rFonts w:asciiTheme="minorHAnsi" w:hAnsiTheme="minorHAnsi" w:cstheme="minorHAnsi"/>
                 <w:noProof/>
                 <w:webHidden/>
               </w:rPr>
@@ -1782,7 +1560,6 @@
             </w:r>
             <w:r>
               <w:rPr>
-                <w:rFonts w:asciiTheme="minorHAnsi" w:hAnsiTheme="minorHAnsi" w:cstheme="minorHAnsi"/>
                 <w:noProof/>
                 <w:webHidden/>
               </w:rPr>
@@ -1790,7 +1567,6 @@
             </w:r>
             <w:r>
               <w:rPr>
-                <w:rFonts w:asciiTheme="minorHAnsi" w:hAnsiTheme="minorHAnsi" w:cstheme="minorHAnsi"/>
                 <w:noProof/>
                 <w:webHidden/>
               </w:rPr>
@@ -1805,24 +1581,23 @@
               <w:tab w:val="right" w:leader="dot" w:pos="8477"/>
             </w:tabs>
             <w:rPr>
-              <w:rFonts w:asciiTheme="minorHAnsi" w:eastAsiaTheme="minorEastAsia" w:hAnsiTheme="minorHAnsi" w:cstheme="minorHAnsi"/>
+              <w:rFonts w:asciiTheme="minorHAnsi" w:eastAsiaTheme="minorEastAsia" w:hAnsiTheme="minorHAnsi" w:cstheme="minorBidi"/>
               <w:noProof/>
               <w:color w:val="auto"/>
               <w:lang w:bidi="he-IL"/>
             </w:rPr>
           </w:pPr>
-          <w:hyperlink w:anchor="_Toc504647297" w:history="1">
+          <w:hyperlink w:anchor="_Toc512588630" w:history="1">
             <w:r>
               <w:rPr>
                 <w:rStyle w:val="Hyperlink"/>
-                <w:rFonts w:asciiTheme="minorHAnsi" w:hAnsiTheme="minorHAnsi" w:cstheme="minorHAnsi"/>
+                <w:rFonts w:cstheme="minorHAnsi"/>
                 <w:noProof/>
               </w:rPr>
               <w:t>Configuring a new device</w:t>
             </w:r>
             <w:r>
               <w:rPr>
-                <w:rFonts w:asciiTheme="minorHAnsi" w:hAnsiTheme="minorHAnsi" w:cstheme="minorHAnsi"/>
                 <w:noProof/>
                 <w:webHidden/>
               </w:rPr>
@@ -1830,7 +1605,6 @@
             </w:r>
             <w:r>
               <w:rPr>
-                <w:rFonts w:asciiTheme="minorHAnsi" w:hAnsiTheme="minorHAnsi" w:cstheme="minorHAnsi"/>
                 <w:noProof/>
                 <w:webHidden/>
               </w:rPr>
@@ -1838,22 +1612,19 @@
             </w:r>
             <w:r>
               <w:rPr>
-                <w:rFonts w:asciiTheme="minorHAnsi" w:hAnsiTheme="minorHAnsi" w:cstheme="minorHAnsi"/>
                 <w:noProof/>
                 <w:webHidden/>
               </w:rPr>
-              <w:instrText xml:space="preserve"> PAGEREF _Toc504647297 \h </w:instrText>
-            </w:r>
-            <w:r>
-              <w:rPr>
-                <w:rFonts w:asciiTheme="minorHAnsi" w:hAnsiTheme="minorHAnsi" w:cstheme="minorHAnsi"/>
+              <w:instrText xml:space="preserve"> PAGEREF _Toc512588630 \h </w:instrText>
+            </w:r>
+            <w:r>
+              <w:rPr>
                 <w:noProof/>
                 <w:webHidden/>
               </w:rPr>
             </w:r>
             <w:r>
               <w:rPr>
-                <w:rFonts w:asciiTheme="minorHAnsi" w:hAnsiTheme="minorHAnsi" w:cstheme="minorHAnsi"/>
                 <w:noProof/>
                 <w:webHidden/>
               </w:rPr>
@@ -1861,7 +1632,6 @@
             </w:r>
             <w:r>
               <w:rPr>
-                <w:rFonts w:asciiTheme="minorHAnsi" w:hAnsiTheme="minorHAnsi" w:cstheme="minorHAnsi"/>
                 <w:noProof/>
                 <w:webHidden/>
               </w:rPr>
@@ -1869,7 +1639,6 @@
             </w:r>
             <w:r>
               <w:rPr>
-                <w:rFonts w:asciiTheme="minorHAnsi" w:hAnsiTheme="minorHAnsi" w:cstheme="minorHAnsi"/>
                 <w:noProof/>
                 <w:webHidden/>
               </w:rPr>
@@ -1884,24 +1653,23 @@
               <w:tab w:val="right" w:leader="dot" w:pos="8477"/>
             </w:tabs>
             <w:rPr>
-              <w:rFonts w:asciiTheme="minorHAnsi" w:eastAsiaTheme="minorEastAsia" w:hAnsiTheme="minorHAnsi" w:cstheme="minorHAnsi"/>
+              <w:rFonts w:asciiTheme="minorHAnsi" w:eastAsiaTheme="minorEastAsia" w:hAnsiTheme="minorHAnsi" w:cstheme="minorBidi"/>
               <w:noProof/>
               <w:color w:val="auto"/>
               <w:lang w:bidi="he-IL"/>
             </w:rPr>
           </w:pPr>
-          <w:hyperlink w:anchor="_Toc504647298" w:history="1">
+          <w:hyperlink w:anchor="_Toc512588631" w:history="1">
             <w:r>
               <w:rPr>
                 <w:rStyle w:val="Hyperlink"/>
-                <w:rFonts w:asciiTheme="minorHAnsi" w:hAnsiTheme="minorHAnsi" w:cstheme="minorHAnsi"/>
+                <w:rFonts w:cstheme="minorHAnsi"/>
                 <w:noProof/>
               </w:rPr>
               <w:t>Updating Python Dependencies for Shells</w:t>
             </w:r>
             <w:r>
               <w:rPr>
-                <w:rFonts w:asciiTheme="minorHAnsi" w:hAnsiTheme="minorHAnsi" w:cstheme="minorHAnsi"/>
                 <w:noProof/>
                 <w:webHidden/>
               </w:rPr>
@@ -1909,7 +1677,6 @@
             </w:r>
             <w:r>
               <w:rPr>
-                <w:rFonts w:asciiTheme="minorHAnsi" w:hAnsiTheme="minorHAnsi" w:cstheme="minorHAnsi"/>
                 <w:noProof/>
                 <w:webHidden/>
               </w:rPr>
@@ -1917,22 +1684,19 @@
             </w:r>
             <w:r>
               <w:rPr>
-                <w:rFonts w:asciiTheme="minorHAnsi" w:hAnsiTheme="minorHAnsi" w:cstheme="minorHAnsi"/>
                 <w:noProof/>
                 <w:webHidden/>
               </w:rPr>
-              <w:instrText xml:space="preserve"> PAGEREF _Toc504647298 \h </w:instrText>
-            </w:r>
-            <w:r>
-              <w:rPr>
-                <w:rFonts w:asciiTheme="minorHAnsi" w:hAnsiTheme="minorHAnsi" w:cstheme="minorHAnsi"/>
+              <w:instrText xml:space="preserve"> PAGEREF _Toc512588631 \h </w:instrText>
+            </w:r>
+            <w:r>
+              <w:rPr>
                 <w:noProof/>
                 <w:webHidden/>
               </w:rPr>
             </w:r>
             <w:r>
               <w:rPr>
-                <w:rFonts w:asciiTheme="minorHAnsi" w:hAnsiTheme="minorHAnsi" w:cstheme="minorHAnsi"/>
                 <w:noProof/>
                 <w:webHidden/>
               </w:rPr>
@@ -1940,7 +1704,6 @@
             </w:r>
             <w:r>
               <w:rPr>
-                <w:rFonts w:asciiTheme="minorHAnsi" w:hAnsiTheme="minorHAnsi" w:cstheme="minorHAnsi"/>
                 <w:noProof/>
                 <w:webHidden/>
               </w:rPr>
@@ -1948,7 +1711,6 @@
             </w:r>
             <w:r>
               <w:rPr>
-                <w:rFonts w:asciiTheme="minorHAnsi" w:hAnsiTheme="minorHAnsi" w:cstheme="minorHAnsi"/>
                 <w:noProof/>
                 <w:webHidden/>
               </w:rPr>
@@ -1963,24 +1725,23 @@
               <w:tab w:val="right" w:leader="dot" w:pos="8477"/>
             </w:tabs>
             <w:rPr>
-              <w:rFonts w:asciiTheme="minorHAnsi" w:eastAsiaTheme="minorEastAsia" w:hAnsiTheme="minorHAnsi" w:cstheme="minorHAnsi"/>
+              <w:rFonts w:asciiTheme="minorHAnsi" w:eastAsiaTheme="minorEastAsia" w:hAnsiTheme="minorHAnsi" w:cstheme="minorBidi"/>
               <w:noProof/>
               <w:color w:val="auto"/>
               <w:lang w:bidi="he-IL"/>
             </w:rPr>
           </w:pPr>
-          <w:hyperlink w:anchor="_Toc504647299" w:history="1">
+          <w:hyperlink w:anchor="_Toc512588632" w:history="1">
             <w:r>
               <w:rPr>
                 <w:rStyle w:val="Hyperlink"/>
-                <w:rFonts w:asciiTheme="minorHAnsi" w:hAnsiTheme="minorHAnsi" w:cstheme="minorHAnsi"/>
+                <w:rFonts w:cstheme="minorHAnsi"/>
                 <w:noProof/>
               </w:rPr>
               <w:t>Updating offline Python dependencies</w:t>
             </w:r>
             <w:r>
               <w:rPr>
-                <w:rFonts w:asciiTheme="minorHAnsi" w:hAnsiTheme="minorHAnsi" w:cstheme="minorHAnsi"/>
                 <w:noProof/>
                 <w:webHidden/>
               </w:rPr>
@@ -1988,7 +1749,6 @@
             </w:r>
             <w:r>
               <w:rPr>
-                <w:rFonts w:asciiTheme="minorHAnsi" w:hAnsiTheme="minorHAnsi" w:cstheme="minorHAnsi"/>
                 <w:noProof/>
                 <w:webHidden/>
               </w:rPr>
@@ -1996,22 +1756,19 @@
             </w:r>
             <w:r>
               <w:rPr>
-                <w:rFonts w:asciiTheme="minorHAnsi" w:hAnsiTheme="minorHAnsi" w:cstheme="minorHAnsi"/>
                 <w:noProof/>
                 <w:webHidden/>
               </w:rPr>
-              <w:instrText xml:space="preserve"> PAGEREF _Toc504647299 \h </w:instrText>
-            </w:r>
-            <w:r>
-              <w:rPr>
-                <w:rFonts w:asciiTheme="minorHAnsi" w:hAnsiTheme="minorHAnsi" w:cstheme="minorHAnsi"/>
+              <w:instrText xml:space="preserve"> PAGEREF _Toc512588632 \h </w:instrText>
+            </w:r>
+            <w:r>
+              <w:rPr>
                 <w:noProof/>
                 <w:webHidden/>
               </w:rPr>
             </w:r>
             <w:r>
               <w:rPr>
-                <w:rFonts w:asciiTheme="minorHAnsi" w:hAnsiTheme="minorHAnsi" w:cstheme="minorHAnsi"/>
                 <w:noProof/>
                 <w:webHidden/>
               </w:rPr>
@@ -2019,7 +1776,6 @@
             </w:r>
             <w:r>
               <w:rPr>
-                <w:rFonts w:asciiTheme="minorHAnsi" w:hAnsiTheme="minorHAnsi" w:cstheme="minorHAnsi"/>
                 <w:noProof/>
                 <w:webHidden/>
               </w:rPr>
@@ -2027,7 +1783,6 @@
             </w:r>
             <w:r>
               <w:rPr>
-                <w:rFonts w:asciiTheme="minorHAnsi" w:hAnsiTheme="minorHAnsi" w:cstheme="minorHAnsi"/>
                 <w:noProof/>
                 <w:webHidden/>
               </w:rPr>
@@ -2042,24 +1797,23 @@
               <w:tab w:val="right" w:leader="dot" w:pos="8477"/>
             </w:tabs>
             <w:rPr>
-              <w:rFonts w:asciiTheme="minorHAnsi" w:eastAsiaTheme="minorEastAsia" w:hAnsiTheme="minorHAnsi" w:cstheme="minorHAnsi"/>
+              <w:rFonts w:asciiTheme="minorHAnsi" w:eastAsiaTheme="minorEastAsia" w:hAnsiTheme="minorHAnsi" w:cstheme="minorBidi"/>
               <w:noProof/>
               <w:color w:val="auto"/>
               <w:lang w:bidi="he-IL"/>
             </w:rPr>
           </w:pPr>
-          <w:hyperlink w:anchor="_Toc504647300" w:history="1">
+          <w:hyperlink w:anchor="_Toc512588633" w:history="1">
             <w:r>
               <w:rPr>
                 <w:rStyle w:val="Hyperlink"/>
-                <w:rFonts w:asciiTheme="minorHAnsi" w:hAnsiTheme="minorHAnsi" w:cstheme="minorHAnsi"/>
+                <w:rFonts w:cstheme="minorHAnsi"/>
                 <w:noProof/>
               </w:rPr>
               <w:t>Updating online Python dependencies</w:t>
             </w:r>
             <w:r>
               <w:rPr>
-                <w:rFonts w:asciiTheme="minorHAnsi" w:hAnsiTheme="minorHAnsi" w:cstheme="minorHAnsi"/>
                 <w:noProof/>
                 <w:webHidden/>
               </w:rPr>
@@ -2067,7 +1821,6 @@
             </w:r>
             <w:r>
               <w:rPr>
-                <w:rFonts w:asciiTheme="minorHAnsi" w:hAnsiTheme="minorHAnsi" w:cstheme="minorHAnsi"/>
                 <w:noProof/>
                 <w:webHidden/>
               </w:rPr>
@@ -2075,22 +1828,19 @@
             </w:r>
             <w:r>
               <w:rPr>
-                <w:rFonts w:asciiTheme="minorHAnsi" w:hAnsiTheme="minorHAnsi" w:cstheme="minorHAnsi"/>
                 <w:noProof/>
                 <w:webHidden/>
               </w:rPr>
-              <w:instrText xml:space="preserve"> PAGEREF _Toc504647300 \h </w:instrText>
-            </w:r>
-            <w:r>
-              <w:rPr>
-                <w:rFonts w:asciiTheme="minorHAnsi" w:hAnsiTheme="minorHAnsi" w:cstheme="minorHAnsi"/>
+              <w:instrText xml:space="preserve"> PAGEREF _Toc512588633 \h </w:instrText>
+            </w:r>
+            <w:r>
+              <w:rPr>
                 <w:noProof/>
                 <w:webHidden/>
               </w:rPr>
             </w:r>
             <w:r>
               <w:rPr>
-                <w:rFonts w:asciiTheme="minorHAnsi" w:hAnsiTheme="minorHAnsi" w:cstheme="minorHAnsi"/>
                 <w:noProof/>
                 <w:webHidden/>
               </w:rPr>
@@ -2098,7 +1848,6 @@
             </w:r>
             <w:r>
               <w:rPr>
-                <w:rFonts w:asciiTheme="minorHAnsi" w:hAnsiTheme="minorHAnsi" w:cstheme="minorHAnsi"/>
                 <w:noProof/>
                 <w:webHidden/>
               </w:rPr>
@@ -2106,7 +1855,6 @@
             </w:r>
             <w:r>
               <w:rPr>
-                <w:rFonts w:asciiTheme="minorHAnsi" w:hAnsiTheme="minorHAnsi" w:cstheme="minorHAnsi"/>
                 <w:noProof/>
                 <w:webHidden/>
               </w:rPr>
@@ -2121,24 +1869,23 @@
               <w:tab w:val="right" w:leader="dot" w:pos="8477"/>
             </w:tabs>
             <w:rPr>
-              <w:rFonts w:asciiTheme="minorHAnsi" w:eastAsiaTheme="minorEastAsia" w:hAnsiTheme="minorHAnsi" w:cstheme="minorHAnsi"/>
+              <w:rFonts w:asciiTheme="minorHAnsi" w:eastAsiaTheme="minorEastAsia" w:hAnsiTheme="minorHAnsi" w:cstheme="minorBidi"/>
               <w:noProof/>
               <w:color w:val="auto"/>
               <w:lang w:bidi="he-IL"/>
             </w:rPr>
           </w:pPr>
-          <w:hyperlink w:anchor="_Toc504647301" w:history="1">
+          <w:hyperlink w:anchor="_Toc512588634" w:history="1">
             <w:r>
               <w:rPr>
                 <w:rStyle w:val="Hyperlink"/>
-                <w:rFonts w:asciiTheme="minorHAnsi" w:hAnsiTheme="minorHAnsi" w:cstheme="minorHAnsi"/>
+                <w:rFonts w:cstheme="minorHAnsi"/>
                 <w:noProof/>
               </w:rPr>
               <w:t>Typical workflow</w:t>
             </w:r>
             <w:r>
               <w:rPr>
-                <w:rFonts w:asciiTheme="minorHAnsi" w:hAnsiTheme="minorHAnsi" w:cstheme="minorHAnsi"/>
                 <w:noProof/>
                 <w:webHidden/>
               </w:rPr>
@@ -2146,7 +1893,6 @@
             </w:r>
             <w:r>
               <w:rPr>
-                <w:rFonts w:asciiTheme="minorHAnsi" w:hAnsiTheme="minorHAnsi" w:cstheme="minorHAnsi"/>
                 <w:noProof/>
                 <w:webHidden/>
               </w:rPr>
@@ -2154,22 +1900,19 @@
             </w:r>
             <w:r>
               <w:rPr>
-                <w:rFonts w:asciiTheme="minorHAnsi" w:hAnsiTheme="minorHAnsi" w:cstheme="minorHAnsi"/>
                 <w:noProof/>
                 <w:webHidden/>
               </w:rPr>
-              <w:instrText xml:space="preserve"> PAGEREF _Toc504647301 \h </w:instrText>
-            </w:r>
-            <w:r>
-              <w:rPr>
-                <w:rFonts w:asciiTheme="minorHAnsi" w:hAnsiTheme="minorHAnsi" w:cstheme="minorHAnsi"/>
+              <w:instrText xml:space="preserve"> PAGEREF _Toc512588634 \h </w:instrText>
+            </w:r>
+            <w:r>
+              <w:rPr>
                 <w:noProof/>
                 <w:webHidden/>
               </w:rPr>
             </w:r>
             <w:r>
               <w:rPr>
-                <w:rFonts w:asciiTheme="minorHAnsi" w:hAnsiTheme="minorHAnsi" w:cstheme="minorHAnsi"/>
                 <w:noProof/>
                 <w:webHidden/>
               </w:rPr>
@@ -2177,7 +1920,6 @@
             </w:r>
             <w:r>
               <w:rPr>
-                <w:rFonts w:asciiTheme="minorHAnsi" w:hAnsiTheme="minorHAnsi" w:cstheme="minorHAnsi"/>
                 <w:noProof/>
                 <w:webHidden/>
               </w:rPr>
@@ -2185,7 +1927,6 @@
             </w:r>
             <w:r>
               <w:rPr>
-                <w:rFonts w:asciiTheme="minorHAnsi" w:hAnsiTheme="minorHAnsi" w:cstheme="minorHAnsi"/>
                 <w:noProof/>
                 <w:webHidden/>
               </w:rPr>
@@ -2200,24 +1941,23 @@
               <w:tab w:val="right" w:leader="dot" w:pos="8477"/>
             </w:tabs>
             <w:rPr>
-              <w:rFonts w:asciiTheme="minorHAnsi" w:eastAsiaTheme="minorEastAsia" w:hAnsiTheme="minorHAnsi" w:cstheme="minorHAnsi"/>
+              <w:rFonts w:asciiTheme="minorHAnsi" w:eastAsiaTheme="minorEastAsia" w:hAnsiTheme="minorHAnsi" w:cstheme="minorBidi"/>
               <w:noProof/>
               <w:color w:val="auto"/>
               <w:lang w:bidi="he-IL"/>
             </w:rPr>
           </w:pPr>
-          <w:hyperlink w:anchor="_Toc504647302" w:history="1">
+          <w:hyperlink w:anchor="_Toc512588635" w:history="1">
             <w:r>
               <w:rPr>
                 <w:rStyle w:val="Hyperlink"/>
-                <w:rFonts w:asciiTheme="minorHAnsi" w:hAnsiTheme="minorHAnsi" w:cstheme="minorHAnsi"/>
+                <w:rFonts w:cstheme="minorHAnsi"/>
                 <w:noProof/>
               </w:rPr>
               <w:t>References</w:t>
             </w:r>
             <w:r>
               <w:rPr>
-                <w:rFonts w:asciiTheme="minorHAnsi" w:hAnsiTheme="minorHAnsi" w:cstheme="minorHAnsi"/>
                 <w:noProof/>
                 <w:webHidden/>
               </w:rPr>
@@ -2225,7 +1965,6 @@
             </w:r>
             <w:r>
               <w:rPr>
-                <w:rFonts w:asciiTheme="minorHAnsi" w:hAnsiTheme="minorHAnsi" w:cstheme="minorHAnsi"/>
                 <w:noProof/>
                 <w:webHidden/>
               </w:rPr>
@@ -2233,22 +1972,19 @@
             </w:r>
             <w:r>
               <w:rPr>
-                <w:rFonts w:asciiTheme="minorHAnsi" w:hAnsiTheme="minorHAnsi" w:cstheme="minorHAnsi"/>
                 <w:noProof/>
                 <w:webHidden/>
               </w:rPr>
-              <w:instrText xml:space="preserve"> PAGEREF _Toc504647302 \h </w:instrText>
-            </w:r>
-            <w:r>
-              <w:rPr>
-                <w:rFonts w:asciiTheme="minorHAnsi" w:hAnsiTheme="minorHAnsi" w:cstheme="minorHAnsi"/>
+              <w:instrText xml:space="preserve"> PAGEREF _Toc512588635 \h </w:instrText>
+            </w:r>
+            <w:r>
+              <w:rPr>
                 <w:noProof/>
                 <w:webHidden/>
               </w:rPr>
             </w:r>
             <w:r>
               <w:rPr>
-                <w:rFonts w:asciiTheme="minorHAnsi" w:hAnsiTheme="minorHAnsi" w:cstheme="minorHAnsi"/>
                 <w:noProof/>
                 <w:webHidden/>
               </w:rPr>
@@ -2256,7 +1992,6 @@
             </w:r>
             <w:r>
               <w:rPr>
-                <w:rFonts w:asciiTheme="minorHAnsi" w:hAnsiTheme="minorHAnsi" w:cstheme="minorHAnsi"/>
                 <w:noProof/>
                 <w:webHidden/>
               </w:rPr>
@@ -2264,7 +1999,6 @@
             </w:r>
             <w:r>
               <w:rPr>
-                <w:rFonts w:asciiTheme="minorHAnsi" w:hAnsiTheme="minorHAnsi" w:cstheme="minorHAnsi"/>
                 <w:noProof/>
                 <w:webHidden/>
               </w:rPr>
@@ -2279,24 +2013,23 @@
               <w:tab w:val="right" w:leader="dot" w:pos="8477"/>
             </w:tabs>
             <w:rPr>
-              <w:rFonts w:asciiTheme="minorHAnsi" w:eastAsiaTheme="minorEastAsia" w:hAnsiTheme="minorHAnsi" w:cstheme="minorHAnsi"/>
+              <w:rFonts w:asciiTheme="minorHAnsi" w:eastAsiaTheme="minorEastAsia" w:hAnsiTheme="minorHAnsi" w:cstheme="minorBidi"/>
               <w:noProof/>
               <w:color w:val="auto"/>
               <w:lang w:bidi="he-IL"/>
             </w:rPr>
           </w:pPr>
-          <w:hyperlink w:anchor="_Toc504647303" w:history="1">
+          <w:hyperlink w:anchor="_Toc512588636" w:history="1">
             <w:r>
               <w:rPr>
                 <w:rStyle w:val="Hyperlink"/>
-                <w:rFonts w:asciiTheme="minorHAnsi" w:hAnsiTheme="minorHAnsi" w:cstheme="minorHAnsi"/>
+                <w:rFonts w:cstheme="minorHAnsi"/>
                 <w:noProof/>
               </w:rPr>
               <w:t>Release notes</w:t>
             </w:r>
             <w:r>
               <w:rPr>
-                <w:rFonts w:asciiTheme="minorHAnsi" w:hAnsiTheme="minorHAnsi" w:cstheme="minorHAnsi"/>
                 <w:noProof/>
                 <w:webHidden/>
               </w:rPr>
@@ -2304,7 +2037,6 @@
             </w:r>
             <w:r>
               <w:rPr>
-                <w:rFonts w:asciiTheme="minorHAnsi" w:hAnsiTheme="minorHAnsi" w:cstheme="minorHAnsi"/>
                 <w:noProof/>
                 <w:webHidden/>
               </w:rPr>
@@ -2312,22 +2044,19 @@
             </w:r>
             <w:r>
               <w:rPr>
-                <w:rFonts w:asciiTheme="minorHAnsi" w:hAnsiTheme="minorHAnsi" w:cstheme="minorHAnsi"/>
                 <w:noProof/>
                 <w:webHidden/>
               </w:rPr>
-              <w:instrText xml:space="preserve"> PAGEREF _Toc504647303 \h </w:instrText>
-            </w:r>
-            <w:r>
-              <w:rPr>
-                <w:rFonts w:asciiTheme="minorHAnsi" w:hAnsiTheme="minorHAnsi" w:cstheme="minorHAnsi"/>
+              <w:instrText xml:space="preserve"> PAGEREF _Toc512588636 \h </w:instrText>
+            </w:r>
+            <w:r>
+              <w:rPr>
                 <w:noProof/>
                 <w:webHidden/>
               </w:rPr>
             </w:r>
             <w:r>
               <w:rPr>
-                <w:rFonts w:asciiTheme="minorHAnsi" w:hAnsiTheme="minorHAnsi" w:cstheme="minorHAnsi"/>
                 <w:noProof/>
                 <w:webHidden/>
               </w:rPr>
@@ -2335,7 +2064,6 @@
             </w:r>
             <w:r>
               <w:rPr>
-                <w:rFonts w:asciiTheme="minorHAnsi" w:hAnsiTheme="minorHAnsi" w:cstheme="minorHAnsi"/>
                 <w:noProof/>
                 <w:webHidden/>
               </w:rPr>
@@ -2343,7 +2071,78 @@
             </w:r>
             <w:r>
               <w:rPr>
-                <w:rFonts w:asciiTheme="minorHAnsi" w:hAnsiTheme="minorHAnsi" w:cstheme="minorHAnsi"/>
+                <w:noProof/>
+                <w:webHidden/>
+              </w:rPr>
+              <w:fldChar w:fldCharType="end"/>
+            </w:r>
+          </w:hyperlink>
+        </w:p>
+        <w:p>
+          <w:pPr>
+            <w:pStyle w:val="TOC2"/>
+            <w:tabs>
+              <w:tab w:val="right" w:leader="dot" w:pos="8477"/>
+            </w:tabs>
+            <w:rPr>
+              <w:rFonts w:asciiTheme="minorHAnsi" w:eastAsiaTheme="minorEastAsia" w:hAnsiTheme="minorHAnsi" w:cstheme="minorBidi"/>
+              <w:noProof/>
+              <w:color w:val="auto"/>
+              <w:lang w:bidi="he-IL"/>
+            </w:rPr>
+          </w:pPr>
+          <w:hyperlink w:anchor="_Toc512588637" w:history="1">
+            <w:r>
+              <w:rPr>
+                <w:rStyle w:val="Hyperlink"/>
+                <w:rFonts w:cstheme="minorHAnsi"/>
+                <w:noProof/>
+              </w:rPr>
+              <w:t>What’s new</w:t>
+            </w:r>
+            <w:r>
+              <w:rPr>
+                <w:noProof/>
+                <w:webHidden/>
+              </w:rPr>
+              <w:tab/>
+            </w:r>
+            <w:r>
+              <w:rPr>
+                <w:noProof/>
+                <w:webHidden/>
+              </w:rPr>
+              <w:fldChar w:fldCharType="begin"/>
+            </w:r>
+            <w:r>
+              <w:rPr>
+                <w:noProof/>
+                <w:webHidden/>
+              </w:rPr>
+              <w:instrText xml:space="preserve"> PAGEREF _Toc512588637 \h </w:instrText>
+            </w:r>
+            <w:r>
+              <w:rPr>
+                <w:noProof/>
+                <w:webHidden/>
+              </w:rPr>
+            </w:r>
+            <w:r>
+              <w:rPr>
+                <w:noProof/>
+                <w:webHidden/>
+              </w:rPr>
+              <w:fldChar w:fldCharType="separate"/>
+            </w:r>
+            <w:r>
+              <w:rPr>
+                <w:noProof/>
+                <w:webHidden/>
+              </w:rPr>
+              <w:t>9</w:t>
+            </w:r>
+            <w:r>
+              <w:rPr>
                 <w:noProof/>
                 <w:webHidden/>
               </w:rPr>
@@ -2431,7 +2230,7 @@
           <w:rFonts w:asciiTheme="minorHAnsi" w:hAnsiTheme="minorHAnsi" w:cstheme="minorHAnsi"/>
         </w:rPr>
       </w:pPr>
-      <w:bookmarkStart w:id="1" w:name="_Toc504647288"/>
+      <w:bookmarkStart w:id="1" w:name="_Toc512588621"/>
       <w:r>
         <w:rPr>
           <w:rFonts w:asciiTheme="minorHAnsi" w:hAnsiTheme="minorHAnsi" w:cstheme="minorHAnsi"/>
@@ -2537,7 +2336,7 @@
               </wp:inline>
             </w:drawing>
           </mc:Choice>
-          <mc:Fallback>
+          <mc:Fallback xmlns:w16se="http://schemas.microsoft.com/office/word/2015/wordml/symex" xmlns:w16cid="http://schemas.microsoft.com/office/word/2016/wordml/cid" xmlns:am3d="http://schemas.microsoft.com/office/drawing/2017/model3d" xmlns:aink="http://schemas.microsoft.com/office/drawing/2016/ink" xmlns:cx8="http://schemas.microsoft.com/office/drawing/2016/5/14/chartex" xmlns:cx7="http://schemas.microsoft.com/office/drawing/2016/5/13/chartex" xmlns:cx6="http://schemas.microsoft.com/office/drawing/2016/5/12/chartex" xmlns:cx5="http://schemas.microsoft.com/office/drawing/2016/5/11/chartex" xmlns:cx4="http://schemas.microsoft.com/office/drawing/2016/5/10/chartex" xmlns:cx3="http://schemas.microsoft.com/office/drawing/2016/5/9/chartex" xmlns:cx2="http://schemas.microsoft.com/office/drawing/2015/10/21/chartex" xmlns:cx1="http://schemas.microsoft.com/office/drawing/2015/9/8/chartex" xmlns:cx="http://schemas.microsoft.com/office/drawing/2014/chartex">
             <w:pict>
               <v:group w14:anchorId="5E41200B" id="Group 15374" o:spid="_x0000_s1026" style="width:431.85pt;height:.5pt;mso-position-horizontal-relative:char;mso-position-vertical-relative:line" coordsize="54843,60" o:gfxdata="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">
                 <v:shape id="Shape 362" o:spid="_x0000_s1027" style="position:absolute;width:54843;height:0;visibility:visible;mso-wrap-style:square;v-text-anchor:top" coordsize="5484317,0" o:gfxdata="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" path="m,l5484317,e" filled="f" strokecolor="#1b97d5" strokeweight=".48pt">
@@ -2649,7 +2448,7 @@
           <w:rFonts w:asciiTheme="minorHAnsi" w:hAnsiTheme="minorHAnsi" w:cstheme="minorHAnsi"/>
         </w:rPr>
       </w:pPr>
-      <w:bookmarkStart w:id="2" w:name="_Toc504647289"/>
+      <w:bookmarkStart w:id="2" w:name="_Toc512588622"/>
       <w:r>
         <w:rPr>
           <w:rFonts w:asciiTheme="minorHAnsi" w:hAnsiTheme="minorHAnsi" w:cstheme="minorHAnsi"/>
@@ -2750,7 +2549,7 @@
           <w:rFonts w:asciiTheme="minorHAnsi" w:hAnsiTheme="minorHAnsi" w:cstheme="minorHAnsi"/>
         </w:rPr>
       </w:pPr>
-      <w:bookmarkStart w:id="3" w:name="_Toc504647290"/>
+      <w:bookmarkStart w:id="3" w:name="_Toc512588623"/>
       <w:r>
         <w:rPr>
           <w:rFonts w:asciiTheme="minorHAnsi" w:hAnsiTheme="minorHAnsi" w:cstheme="minorHAnsi"/>
@@ -2910,7 +2709,7 @@
           <w:rFonts w:asciiTheme="minorHAnsi" w:hAnsiTheme="minorHAnsi" w:cstheme="minorHAnsi"/>
         </w:rPr>
       </w:pPr>
-      <w:bookmarkStart w:id="4" w:name="_Toc504647291"/>
+      <w:bookmarkStart w:id="4" w:name="_Toc512588624"/>
       <w:r>
         <w:rPr>
           <w:rFonts w:asciiTheme="minorHAnsi" w:hAnsiTheme="minorHAnsi" w:cstheme="minorHAnsi"/>
@@ -2946,7 +2745,7 @@
           <w:rFonts w:asciiTheme="minorHAnsi" w:hAnsiTheme="minorHAnsi" w:cstheme="minorHAnsi"/>
         </w:rPr>
       </w:pPr>
-      <w:bookmarkStart w:id="5" w:name="_Toc504647292"/>
+      <w:bookmarkStart w:id="5" w:name="_Toc512588625"/>
       <w:r>
         <w:rPr>
           <w:rFonts w:asciiTheme="minorHAnsi" w:hAnsiTheme="minorHAnsi" w:cstheme="minorHAnsi"/>
@@ -3024,7 +2823,7 @@
           <w:rFonts w:asciiTheme="minorHAnsi" w:hAnsiTheme="minorHAnsi" w:cstheme="minorHAnsi"/>
         </w:rPr>
       </w:pPr>
-      <w:bookmarkStart w:id="6" w:name="_Toc504647293"/>
+      <w:bookmarkStart w:id="6" w:name="_Toc512588626"/>
       <w:r>
         <w:rPr>
           <w:rFonts w:asciiTheme="minorHAnsi" w:hAnsiTheme="minorHAnsi" w:cstheme="minorHAnsi"/>
@@ -3076,23 +2875,13 @@
         <w:t xml:space="preserve"> Shell is available from the </w:t>
       </w:r>
       <w:hyperlink r:id="rId15">
-        <w:proofErr w:type="spellStart"/>
         <w:r>
           <w:rPr>
             <w:rFonts w:asciiTheme="minorHAnsi" w:eastAsia="Arial" w:hAnsiTheme="minorHAnsi" w:cstheme="minorHAnsi"/>
             <w:color w:val="1377B4"/>
             <w:u w:val="single" w:color="1377B4"/>
           </w:rPr>
-          <w:t>Quali</w:t>
-        </w:r>
-        <w:proofErr w:type="spellEnd"/>
-        <w:r>
-          <w:rPr>
-            <w:rFonts w:asciiTheme="minorHAnsi" w:eastAsia="Arial" w:hAnsiTheme="minorHAnsi" w:cstheme="minorHAnsi"/>
-            <w:color w:val="1377B4"/>
-            <w:u w:val="single" w:color="1377B4"/>
-          </w:rPr>
-          <w:t xml:space="preserve"> Developer Center</w:t>
+          <w:t>Quali Developer Center</w:t>
         </w:r>
       </w:hyperlink>
       <w:hyperlink r:id="rId16">
@@ -3463,7 +3252,7 @@
           <w:rFonts w:asciiTheme="minorHAnsi" w:hAnsiTheme="minorHAnsi" w:cstheme="minorHAnsi"/>
         </w:rPr>
       </w:pPr>
-      <w:bookmarkStart w:id="7" w:name="_Toc504647294"/>
+      <w:bookmarkStart w:id="7" w:name="_Toc512588627"/>
       <w:r>
         <w:rPr>
           <w:rFonts w:asciiTheme="minorHAnsi" w:hAnsiTheme="minorHAnsi" w:cstheme="minorHAnsi"/>
@@ -3569,7 +3358,7 @@
               </wp:inline>
             </w:drawing>
           </mc:Choice>
-          <mc:Fallback>
+          <mc:Fallback xmlns:w16se="http://schemas.microsoft.com/office/word/2015/wordml/symex" xmlns:w16cid="http://schemas.microsoft.com/office/word/2016/wordml/cid" xmlns:am3d="http://schemas.microsoft.com/office/drawing/2017/model3d" xmlns:aink="http://schemas.microsoft.com/office/drawing/2016/ink" xmlns:cx8="http://schemas.microsoft.com/office/drawing/2016/5/14/chartex" xmlns:cx7="http://schemas.microsoft.com/office/drawing/2016/5/13/chartex" xmlns:cx6="http://schemas.microsoft.com/office/drawing/2016/5/12/chartex" xmlns:cx5="http://schemas.microsoft.com/office/drawing/2016/5/11/chartex" xmlns:cx4="http://schemas.microsoft.com/office/drawing/2016/5/10/chartex" xmlns:cx3="http://schemas.microsoft.com/office/drawing/2016/5/9/chartex" xmlns:cx2="http://schemas.microsoft.com/office/drawing/2015/10/21/chartex" xmlns:cx1="http://schemas.microsoft.com/office/drawing/2015/9/8/chartex" xmlns:cx="http://schemas.microsoft.com/office/drawing/2014/chartex">
             <w:pict>
               <v:group w14:anchorId="06DB2053" id="Group 14804" o:spid="_x0000_s1026" style="width:431.85pt;height:.5pt;mso-position-horizontal-relative:char;mso-position-vertical-relative:line" coordsize="54843,60" o:gfxdata="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">
                 <v:shape id="Shape 781" o:spid="_x0000_s1027" style="position:absolute;width:54843;height:0;visibility:visible;mso-wrap-style:square;v-text-anchor:top" coordsize="5484317,0" o:gfxdata="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" path="m,l5484317,e" filled="f" strokecolor="#1b97d5" strokeweight=".48pt">
@@ -3656,7 +3445,7 @@
           <w:rFonts w:asciiTheme="minorHAnsi" w:hAnsiTheme="minorHAnsi" w:cstheme="minorHAnsi"/>
         </w:rPr>
       </w:pPr>
-      <w:bookmarkStart w:id="8" w:name="_Toc504647295"/>
+      <w:bookmarkStart w:id="8" w:name="_Toc512588628"/>
       <w:r>
         <w:rPr>
           <w:rFonts w:asciiTheme="minorHAnsi" w:hAnsiTheme="minorHAnsi" w:cstheme="minorHAnsi"/>
@@ -3757,23 +3546,13 @@
         <w:t xml:space="preserve">the </w:t>
       </w:r>
       <w:hyperlink r:id="rId17">
-        <w:proofErr w:type="spellStart"/>
         <w:r>
           <w:rPr>
             <w:rFonts w:asciiTheme="minorHAnsi" w:eastAsia="Arial" w:hAnsiTheme="minorHAnsi" w:cstheme="minorHAnsi"/>
             <w:color w:val="1377B4"/>
             <w:u w:val="single" w:color="1377B4"/>
           </w:rPr>
-          <w:t>Quali</w:t>
-        </w:r>
-        <w:proofErr w:type="spellEnd"/>
-        <w:r>
-          <w:rPr>
-            <w:rFonts w:asciiTheme="minorHAnsi" w:eastAsia="Arial" w:hAnsiTheme="minorHAnsi" w:cstheme="minorHAnsi"/>
-            <w:color w:val="1377B4"/>
-            <w:u w:val="single" w:color="1377B4"/>
-          </w:rPr>
-          <w:t xml:space="preserve"> Developer Center</w:t>
+          <w:t>Quali Developer Center</w:t>
         </w:r>
       </w:hyperlink>
       <w:hyperlink r:id="rId18">
@@ -4056,7 +3835,7 @@
           <mc:Fallback>
             <w:pict>
               <v:group w14:anchorId="3C084AFF" id="Group 24317" o:spid="_x0000_s1026" style="width:107.25pt;height:99.75pt;mso-position-horizontal-relative:char;mso-position-vertical-relative:line" coordsize="13618,12671" o:gfxdata="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">
-                <v:rect id="Rectangle 980" o:spid="_x0000_s1027" style="position:absolute;left:13230;top:11116;width:516;height:2068;visibility:visible;mso-wrap-style:square;v-text-anchor:top" o:gfxdata="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" filled="f" stroked="f">
+                <v:rect id="Rectangle 980" o:spid="_x0000_s1027" style="position:absolute;left:13230;top:11116;width:516;height:2068;visibility:visible;mso-wrap-style:square;v-text-anchor:top" o:gfxdata="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" filled="f" stroked="f">
                   <v:textbox inset="0,0,0,0">
                     <w:txbxContent>
                       <w:p>
@@ -4090,10 +3869,10 @@
                   <v:path o:extrusionok="f" gradientshapeok="t" o:connecttype="rect"/>
                   <o:lock v:ext="edit" aspectratio="t"/>
                 </v:shapetype>
-                <v:shape id="Picture 1102" o:spid="_x0000_s1028" type="#_x0000_t75" style="position:absolute;width:13233;height:12334;visibility:visible;mso-wrap-style:square" o:gfxdata="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">
+                <v:shape id="Picture 1102" o:spid="_x0000_s1028" type="#_x0000_t75" style="position:absolute;width:13233;height:12334;visibility:visible;mso-wrap-style:square" o:gfxdata="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">
                   <v:imagedata r:id="rId20" o:title=""/>
                 </v:shape>
-                <v:shape id="Shape 1103" o:spid="_x0000_s1029" style="position:absolute;left:31;top:4317;width:13234;height:2801;visibility:visible;mso-wrap-style:square;v-text-anchor:top" coordsize="1323340,280035" o:gfxdata="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" path="m,280035r1323340,l1323340,,,,,280035xe" filled="f" strokecolor="red" strokeweight="2.25pt">
+                <v:shape id="Shape 1103" o:spid="_x0000_s1029" style="position:absolute;left:31;top:4317;width:13234;height:2801;visibility:visible;mso-wrap-style:square;v-text-anchor:top" coordsize="1323340,280035" o:gfxdata="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" path="m,280035r1323340,l1323340,,,,,280035xe" filled="f" strokecolor="red" strokeweight="2.25pt">
                   <v:path arrowok="t" textboxrect="0,0,1323340,280035"/>
                 </v:shape>
                 <w10:anchorlock/>
@@ -4172,7 +3951,7 @@
           <w:rFonts w:asciiTheme="minorHAnsi" w:hAnsiTheme="minorHAnsi" w:cstheme="minorHAnsi"/>
         </w:rPr>
       </w:pPr>
-      <w:bookmarkStart w:id="9" w:name="_Toc504647296"/>
+      <w:bookmarkStart w:id="9" w:name="_Toc512588629"/>
       <w:r>
         <w:rPr>
           <w:rFonts w:asciiTheme="minorHAnsi" w:hAnsiTheme="minorHAnsi" w:cstheme="minorHAnsi"/>
@@ -4281,7 +4060,7 @@
               </wp:inline>
             </w:drawing>
           </mc:Choice>
-          <mc:Fallback>
+          <mc:Fallback xmlns:w16se="http://schemas.microsoft.com/office/word/2015/wordml/symex" xmlns:w16cid="http://schemas.microsoft.com/office/word/2016/wordml/cid" xmlns:am3d="http://schemas.microsoft.com/office/drawing/2017/model3d" xmlns:aink="http://schemas.microsoft.com/office/drawing/2016/ink" xmlns:cx8="http://schemas.microsoft.com/office/drawing/2016/5/14/chartex" xmlns:cx7="http://schemas.microsoft.com/office/drawing/2016/5/13/chartex" xmlns:cx6="http://schemas.microsoft.com/office/drawing/2016/5/12/chartex" xmlns:cx5="http://schemas.microsoft.com/office/drawing/2016/5/11/chartex" xmlns:cx4="http://schemas.microsoft.com/office/drawing/2016/5/10/chartex" xmlns:cx3="http://schemas.microsoft.com/office/drawing/2016/5/9/chartex" xmlns:cx2="http://schemas.microsoft.com/office/drawing/2015/10/21/chartex" xmlns:cx1="http://schemas.microsoft.com/office/drawing/2015/9/8/chartex" xmlns:cx="http://schemas.microsoft.com/office/drawing/2014/chartex">
             <w:pict>
               <v:group w14:anchorId="6D9CAA26" id="Group 14805" o:spid="_x0000_s1026" style="width:431.85pt;height:.5pt;mso-position-horizontal-relative:char;mso-position-vertical-relative:line" coordsize="54842,60" o:gfxdata="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">
                 <v:shape id="Shape 20829" o:spid="_x0000_s1027" style="position:absolute;width:54842;height:91;visibility:visible;mso-wrap-style:square;v-text-anchor:top" coordsize="5484241,9144" o:gfxdata="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" path="m,l5484241,r,9144l,9144,,e" fillcolor="#4c4c4c" stroked="f" strokeweight="0">
@@ -4477,7 +4256,7 @@
               </wp:inline>
             </w:drawing>
           </mc:Choice>
-          <mc:Fallback>
+          <mc:Fallback xmlns:w16se="http://schemas.microsoft.com/office/word/2015/wordml/symex" xmlns:w16cid="http://schemas.microsoft.com/office/word/2016/wordml/cid" xmlns:am3d="http://schemas.microsoft.com/office/drawing/2017/model3d" xmlns:aink="http://schemas.microsoft.com/office/drawing/2016/ink" xmlns:cx8="http://schemas.microsoft.com/office/drawing/2016/5/14/chartex" xmlns:cx7="http://schemas.microsoft.com/office/drawing/2016/5/13/chartex" xmlns:cx6="http://schemas.microsoft.com/office/drawing/2016/5/12/chartex" xmlns:cx5="http://schemas.microsoft.com/office/drawing/2016/5/11/chartex" xmlns:cx4="http://schemas.microsoft.com/office/drawing/2016/5/10/chartex" xmlns:cx3="http://schemas.microsoft.com/office/drawing/2016/5/9/chartex" xmlns:cx2="http://schemas.microsoft.com/office/drawing/2015/10/21/chartex" xmlns:cx1="http://schemas.microsoft.com/office/drawing/2015/9/8/chartex" xmlns:cx="http://schemas.microsoft.com/office/drawing/2014/chartex">
             <w:pict>
               <v:group w14:anchorId="11E4E2B4" id="Group 14806" o:spid="_x0000_s1026" style="width:431.85pt;height:.5pt;mso-position-horizontal-relative:char;mso-position-vertical-relative:line" coordsize="54842,60" o:gfxdata="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">
                 <v:shape id="Shape 20830" o:spid="_x0000_s1027" style="position:absolute;width:54842;height:91;visibility:visible;mso-wrap-style:square;v-text-anchor:top" coordsize="5484241,9144" o:gfxdata="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" path="m,l5484241,r,9144l,9144,,e" fillcolor="#4c4c4c" stroked="f" strokeweight="0">
@@ -4504,17 +4283,8 @@
           <w:rFonts w:asciiTheme="minorHAnsi" w:eastAsia="Arial" w:hAnsiTheme="minorHAnsi" w:cstheme="minorHAnsi"/>
           <w:color w:val="4B4B4C"/>
         </w:rPr>
-        <w:t xml:space="preserve">The Shell uses a variety of Python packages. To work in offline </w:t>
-      </w:r>
-      <w:proofErr w:type="gramStart"/>
-      <w:r>
-        <w:rPr>
-          <w:rFonts w:asciiTheme="minorHAnsi" w:eastAsia="Arial" w:hAnsiTheme="minorHAnsi" w:cstheme="minorHAnsi"/>
-          <w:color w:val="4B4B4C"/>
-        </w:rPr>
-        <w:t>mode</w:t>
-      </w:r>
-      <w:proofErr w:type="gramEnd"/>
+        <w:t>The Shell uses a variety of Python packages. To work in offline mode</w:t>
+      </w:r>
       <w:r>
         <w:rPr>
           <w:rFonts w:asciiTheme="minorHAnsi" w:eastAsia="Arial" w:hAnsiTheme="minorHAnsi" w:cstheme="minorHAnsi"/>
@@ -4809,7 +4579,6 @@
           <w:rFonts w:asciiTheme="minorHAnsi" w:eastAsia="Arial" w:hAnsiTheme="minorHAnsi" w:cstheme="minorHAnsi"/>
           <w:color w:val="4B4B4C"/>
         </w:rPr>
-        <w:lastRenderedPageBreak/>
         <w:t xml:space="preserve">Make sure to update the </w:t>
       </w:r>
       <w:r>
@@ -4895,7 +4664,7 @@
           <w:rFonts w:asciiTheme="minorHAnsi" w:hAnsiTheme="minorHAnsi" w:cstheme="minorHAnsi"/>
         </w:rPr>
       </w:pPr>
-      <w:bookmarkStart w:id="10" w:name="_Toc504647297"/>
+      <w:bookmarkStart w:id="10" w:name="_Toc512588630"/>
       <w:r>
         <w:rPr>
           <w:rFonts w:asciiTheme="minorHAnsi" w:hAnsiTheme="minorHAnsi" w:cstheme="minorHAnsi"/>
@@ -5018,21 +4787,22 @@
       </w:pPr>
       <w:r>
         <w:rPr>
-          <w:rFonts w:asciiTheme="minorHAnsi" w:hAnsiTheme="minorHAnsi" w:cstheme="minorHAnsi"/>
           <w:noProof/>
           <w:lang w:bidi="he-IL"/>
         </w:rPr>
         <w:drawing>
-          <wp:inline distT="0" distB="0" distL="0" distR="0" wp14:anchorId="0CAD3A0F" wp14:editId="6C990D17">
-            <wp:extent cx="4733544" cy="1981200"/>
-            <wp:effectExtent l="0" t="0" r="0" b="0"/>
-            <wp:docPr id="1108" name="Picture 1108"/>
-            <wp:cNvGraphicFramePr/>
+          <wp:inline distT="0" distB="0" distL="0" distR="0" wp14:anchorId="4C2D8D10" wp14:editId="0A897C7A">
+            <wp:extent cx="3915321" cy="1400370"/>
+            <wp:effectExtent l="0" t="0" r="9525" b="9525"/>
+            <wp:docPr id="1" name="Picture 1"/>
+            <wp:cNvGraphicFramePr>
+              <a:graphicFrameLocks xmlns:a="http://schemas.openxmlformats.org/drawingml/2006/main" noChangeAspect="1"/>
+            </wp:cNvGraphicFramePr>
             <a:graphic xmlns:a="http://schemas.openxmlformats.org/drawingml/2006/main">
               <a:graphicData uri="http://schemas.openxmlformats.org/drawingml/2006/picture">
                 <pic:pic xmlns:pic="http://schemas.openxmlformats.org/drawingml/2006/picture">
                   <pic:nvPicPr>
-                    <pic:cNvPr id="1108" name="Picture 1108"/>
+                    <pic:cNvPr id="1" name=""/>
                     <pic:cNvPicPr/>
                   </pic:nvPicPr>
                   <pic:blipFill>
@@ -5044,7 +4814,7 @@
                   <pic:spPr>
                     <a:xfrm>
                       <a:off x="0" y="0"/>
-                      <a:ext cx="4733544" cy="1981200"/>
+                      <a:ext cx="3915321" cy="1400370"/>
                     </a:xfrm>
                     <a:prstGeom prst="rect">
                       <a:avLst/>
@@ -5323,7 +5093,7 @@
           <w:rFonts w:asciiTheme="minorHAnsi" w:eastAsia="Arial" w:hAnsiTheme="minorHAnsi" w:cstheme="minorHAnsi"/>
           <w:color w:val="4B4B4C"/>
         </w:rPr>
-        <w:t>Password – chassis password</w:t>
+        <w:t>Controller TCP Port – chassis port, leave empty for default port.</w:t>
       </w:r>
     </w:p>
     <w:p>
@@ -5421,13 +5191,12 @@
           <w:sz w:val="40"/>
         </w:rPr>
       </w:pPr>
-      <w:bookmarkStart w:id="11" w:name="_Toc504647298"/>
+      <w:bookmarkStart w:id="11" w:name="_Toc512588631"/>
       <w:r>
         <w:rPr>
           <w:rFonts w:asciiTheme="minorHAnsi" w:hAnsiTheme="minorHAnsi" w:cstheme="minorHAnsi"/>
           <w:sz w:val="40"/>
         </w:rPr>
-        <w:lastRenderedPageBreak/>
         <w:t>Updating Python Dependencies for Shells</w:t>
       </w:r>
       <w:bookmarkEnd w:id="11"/>
@@ -5518,7 +5287,7 @@
               </wp:inline>
             </w:drawing>
           </mc:Choice>
-          <mc:Fallback>
+          <mc:Fallback xmlns:w16se="http://schemas.microsoft.com/office/word/2015/wordml/symex" xmlns:w16cid="http://schemas.microsoft.com/office/word/2016/wordml/cid" xmlns:am3d="http://schemas.microsoft.com/office/drawing/2017/model3d" xmlns:aink="http://schemas.microsoft.com/office/drawing/2016/ink" xmlns:cx8="http://schemas.microsoft.com/office/drawing/2016/5/14/chartex" xmlns:cx7="http://schemas.microsoft.com/office/drawing/2016/5/13/chartex" xmlns:cx6="http://schemas.microsoft.com/office/drawing/2016/5/12/chartex" xmlns:cx5="http://schemas.microsoft.com/office/drawing/2016/5/11/chartex" xmlns:cx4="http://schemas.microsoft.com/office/drawing/2016/5/10/chartex" xmlns:cx3="http://schemas.microsoft.com/office/drawing/2016/5/9/chartex" xmlns:cx2="http://schemas.microsoft.com/office/drawing/2015/10/21/chartex" xmlns:cx1="http://schemas.microsoft.com/office/drawing/2015/9/8/chartex" xmlns:cx="http://schemas.microsoft.com/office/drawing/2014/chartex">
             <w:pict>
               <v:group w14:anchorId="56DB6F42" id="Group 8" o:spid="_x0000_s1026" style="width:424.35pt;height:.45pt;mso-position-horizontal-relative:char;mso-position-vertical-relative:line" coordsize="54843,60" o:gfxdata="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">
                 <v:shape id="Shape 781" o:spid="_x0000_s1027" style="position:absolute;width:54843;height:0;visibility:visible;mso-wrap-style:square;v-text-anchor:top" coordsize="5484317,0" o:gfxdata="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" path="m,l5484317,e" filled="f" strokecolor="#1b97d5" strokeweight=".48pt">
@@ -5555,7 +5324,7 @@
           <w:rFonts w:asciiTheme="minorHAnsi" w:hAnsiTheme="minorHAnsi" w:cstheme="minorHAnsi"/>
         </w:rPr>
       </w:pPr>
-      <w:bookmarkStart w:id="12" w:name="_Toc504647299"/>
+      <w:bookmarkStart w:id="12" w:name="_Toc512588632"/>
       <w:r>
         <w:rPr>
           <w:rFonts w:asciiTheme="minorHAnsi" w:hAnsiTheme="minorHAnsi" w:cstheme="minorHAnsi"/>
@@ -5765,7 +5534,7 @@
           <w:rFonts w:asciiTheme="minorHAnsi" w:hAnsiTheme="minorHAnsi" w:cstheme="minorHAnsi"/>
         </w:rPr>
       </w:pPr>
-      <w:bookmarkStart w:id="13" w:name="_Toc504647300"/>
+      <w:bookmarkStart w:id="13" w:name="_Toc512588633"/>
       <w:r>
         <w:rPr>
           <w:rFonts w:asciiTheme="minorHAnsi" w:hAnsiTheme="minorHAnsi" w:cstheme="minorHAnsi"/>
@@ -5855,13 +5624,12 @@
           <w:rFonts w:asciiTheme="minorHAnsi" w:hAnsiTheme="minorHAnsi" w:cstheme="minorHAnsi"/>
         </w:rPr>
       </w:pPr>
-      <w:bookmarkStart w:id="14" w:name="_Toc504647301"/>
+      <w:bookmarkStart w:id="14" w:name="_Toc512588634"/>
       <w:r>
         <w:rPr>
           <w:rFonts w:asciiTheme="minorHAnsi" w:hAnsiTheme="minorHAnsi" w:cstheme="minorHAnsi"/>
           <w:sz w:val="40"/>
         </w:rPr>
-        <w:lastRenderedPageBreak/>
         <w:t>Typical workflow</w:t>
       </w:r>
       <w:bookmarkEnd w:id="14"/>
@@ -5954,7 +5722,7 @@
               </wp:inline>
             </w:drawing>
           </mc:Choice>
-          <mc:Fallback>
+          <mc:Fallback xmlns:w16se="http://schemas.microsoft.com/office/word/2015/wordml/symex" xmlns:w16cid="http://schemas.microsoft.com/office/word/2016/wordml/cid" xmlns:am3d="http://schemas.microsoft.com/office/drawing/2017/model3d" xmlns:aink="http://schemas.microsoft.com/office/drawing/2016/ink" xmlns:cx8="http://schemas.microsoft.com/office/drawing/2016/5/14/chartex" xmlns:cx7="http://schemas.microsoft.com/office/drawing/2016/5/13/chartex" xmlns:cx6="http://schemas.microsoft.com/office/drawing/2016/5/12/chartex" xmlns:cx5="http://schemas.microsoft.com/office/drawing/2016/5/11/chartex" xmlns:cx4="http://schemas.microsoft.com/office/drawing/2016/5/10/chartex" xmlns:cx3="http://schemas.microsoft.com/office/drawing/2016/5/9/chartex" xmlns:cx2="http://schemas.microsoft.com/office/drawing/2015/10/21/chartex" xmlns:cx1="http://schemas.microsoft.com/office/drawing/2015/9/8/chartex" xmlns:cx="http://schemas.microsoft.com/office/drawing/2014/chartex">
             <w:pict>
               <v:group w14:anchorId="0363901A" id="Group 14481" o:spid="_x0000_s1026" style="width:431.85pt;height:.5pt;mso-position-horizontal-relative:char;mso-position-vertical-relative:line" coordsize="54843,60" o:gfxdata="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">
                 <v:shape id="Shape 2650" o:spid="_x0000_s1027" style="position:absolute;width:54843;height:0;visibility:visible;mso-wrap-style:square;v-text-anchor:top" coordsize="5484317,0" o:gfxdata="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" path="m,l5484317,e" filled="f" strokecolor="#1b97d5" strokeweight=".48pt">
@@ -6079,13 +5847,12 @@
           <w:sz w:val="40"/>
         </w:rPr>
       </w:pPr>
-      <w:bookmarkStart w:id="15" w:name="_Toc504647302"/>
+      <w:bookmarkStart w:id="15" w:name="_Toc512588635"/>
       <w:r>
         <w:rPr>
           <w:rFonts w:asciiTheme="minorHAnsi" w:hAnsiTheme="minorHAnsi" w:cstheme="minorHAnsi"/>
           <w:sz w:val="40"/>
         </w:rPr>
-        <w:lastRenderedPageBreak/>
         <w:t>References</w:t>
       </w:r>
       <w:bookmarkEnd w:id="15"/>
@@ -6183,7 +5950,7 @@
               </wp:inline>
             </w:drawing>
           </mc:Choice>
-          <mc:Fallback>
+          <mc:Fallback xmlns:w16se="http://schemas.microsoft.com/office/word/2015/wordml/symex" xmlns:w16cid="http://schemas.microsoft.com/office/word/2016/wordml/cid" xmlns:am3d="http://schemas.microsoft.com/office/drawing/2017/model3d" xmlns:aink="http://schemas.microsoft.com/office/drawing/2016/ink" xmlns:cx8="http://schemas.microsoft.com/office/drawing/2016/5/14/chartex" xmlns:cx7="http://schemas.microsoft.com/office/drawing/2016/5/13/chartex" xmlns:cx6="http://schemas.microsoft.com/office/drawing/2016/5/12/chartex" xmlns:cx5="http://schemas.microsoft.com/office/drawing/2016/5/11/chartex" xmlns:cx4="http://schemas.microsoft.com/office/drawing/2016/5/10/chartex" xmlns:cx3="http://schemas.microsoft.com/office/drawing/2016/5/9/chartex" xmlns:cx2="http://schemas.microsoft.com/office/drawing/2015/10/21/chartex" xmlns:cx1="http://schemas.microsoft.com/office/drawing/2015/9/8/chartex" xmlns:cx="http://schemas.microsoft.com/office/drawing/2014/chartex">
             <w:pict>
               <v:group w14:anchorId="3E2C7916" id="Group 3" o:spid="_x0000_s1026" style="width:424.35pt;height:.45pt;mso-position-horizontal-relative:char;mso-position-vertical-relative:line" coordsize="54843,60" o:gfxdata="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">
                 <v:shape id="Shape 2900" o:spid="_x0000_s1027" style="position:absolute;width:54843;height:0;visibility:visible;mso-wrap-style:square;v-text-anchor:top" coordsize="5484317,0" o:gfxdata="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" path="m,l5484317,e" filled="f" strokecolor="#1b97d5" strokeweight=".48pt">
@@ -6261,23 +6028,7 @@
           <w:rFonts w:asciiTheme="minorHAnsi" w:eastAsia="Arial" w:hAnsiTheme="minorHAnsi" w:cstheme="minorHAnsi"/>
           <w:color w:val="4B4B4C"/>
         </w:rPr>
-        <w:t xml:space="preserve">For </w:t>
-      </w:r>
-      <w:proofErr w:type="spellStart"/>
-      <w:r>
-        <w:rPr>
-          <w:rFonts w:asciiTheme="minorHAnsi" w:eastAsia="Arial" w:hAnsiTheme="minorHAnsi" w:cstheme="minorHAnsi"/>
-          <w:color w:val="4B4B4C"/>
-        </w:rPr>
-        <w:t>Quali</w:t>
-      </w:r>
-      <w:proofErr w:type="spellEnd"/>
-      <w:r>
-        <w:rPr>
-          <w:rFonts w:asciiTheme="minorHAnsi" w:eastAsia="Arial" w:hAnsiTheme="minorHAnsi" w:cstheme="minorHAnsi"/>
-          <w:color w:val="4B4B4C"/>
-        </w:rPr>
-        <w:t xml:space="preserve"> discussion forums, </w:t>
+        <w:t xml:space="preserve">For Quali discussion forums, </w:t>
       </w:r>
       <w:r>
         <w:rPr>
@@ -6438,13 +6189,12 @@
           <w:rFonts w:asciiTheme="minorHAnsi" w:hAnsiTheme="minorHAnsi" w:cstheme="minorHAnsi"/>
         </w:rPr>
       </w:pPr>
-      <w:bookmarkStart w:id="16" w:name="_Toc504647303"/>
+      <w:bookmarkStart w:id="16" w:name="_Toc512588636"/>
       <w:r>
         <w:rPr>
           <w:rFonts w:asciiTheme="minorHAnsi" w:hAnsiTheme="minorHAnsi" w:cstheme="minorHAnsi"/>
           <w:sz w:val="40"/>
         </w:rPr>
-        <w:lastRenderedPageBreak/>
         <w:t>Release notes</w:t>
       </w:r>
       <w:bookmarkEnd w:id="16"/>
@@ -6537,7 +6287,7 @@
               </wp:inline>
             </w:drawing>
           </mc:Choice>
-          <mc:Fallback>
+          <mc:Fallback xmlns:w16se="http://schemas.microsoft.com/office/word/2015/wordml/symex" xmlns:w16cid="http://schemas.microsoft.com/office/word/2016/wordml/cid" xmlns:am3d="http://schemas.microsoft.com/office/drawing/2017/model3d" xmlns:aink="http://schemas.microsoft.com/office/drawing/2016/ink" xmlns:cx8="http://schemas.microsoft.com/office/drawing/2016/5/14/chartex" xmlns:cx7="http://schemas.microsoft.com/office/drawing/2016/5/13/chartex" xmlns:cx6="http://schemas.microsoft.com/office/drawing/2016/5/12/chartex" xmlns:cx5="http://schemas.microsoft.com/office/drawing/2016/5/11/chartex" xmlns:cx4="http://schemas.microsoft.com/office/drawing/2016/5/10/chartex" xmlns:cx3="http://schemas.microsoft.com/office/drawing/2016/5/9/chartex" xmlns:cx2="http://schemas.microsoft.com/office/drawing/2015/10/21/chartex" xmlns:cx1="http://schemas.microsoft.com/office/drawing/2015/9/8/chartex" xmlns:cx="http://schemas.microsoft.com/office/drawing/2014/chartex">
             <w:pict>
               <v:group w14:anchorId="5ED2A702" id="Group 16037" o:spid="_x0000_s1026" style="width:431.85pt;height:.5pt;mso-position-horizontal-relative:char;mso-position-vertical-relative:line" coordsize="54843,60" o:gfxdata="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">
                 <v:shape id="Shape 2900" o:spid="_x0000_s1027" style="position:absolute;width:54843;height:0;visibility:visible;mso-wrap-style:square;v-text-anchor:top" coordsize="5484317,0" o:gfxdata="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" path="m,l5484317,e" filled="f" strokecolor="#1b97d5" strokeweight=".48pt">
@@ -6552,28 +6302,124 @@
     </w:p>
     <w:p>
       <w:pPr>
+        <w:pStyle w:val="Heading2"/>
+        <w:rPr>
+          <w:b/>
+          <w:color w:val="4B4B4C"/>
+        </w:rPr>
+      </w:pPr>
+      <w:bookmarkStart w:id="17" w:name="_Toc512588637"/>
+      <w:r>
+        <w:rPr>
+          <w:rFonts w:asciiTheme="minorHAnsi" w:hAnsiTheme="minorHAnsi" w:cstheme="minorHAnsi"/>
+        </w:rPr>
+        <w:t>What’</w:t>
+      </w:r>
+      <w:r>
+        <w:rPr>
+          <w:rFonts w:asciiTheme="minorHAnsi" w:hAnsiTheme="minorHAnsi" w:cstheme="minorHAnsi"/>
+        </w:rPr>
+        <w:t>s new</w:t>
+      </w:r>
+      <w:bookmarkEnd w:id="17"/>
+      <w:r>
+        <w:rPr>
+          <w:b/>
+          <w:color w:val="4B4B4C"/>
+        </w:rPr>
+        <w:t xml:space="preserve"> </w:t>
+      </w:r>
+    </w:p>
+    <w:p>
+      <w:pPr>
+        <w:pStyle w:val="ListParagraph"/>
+        <w:numPr>
+          <w:ilvl w:val="0"/>
+          <w:numId w:val="25"/>
+        </w:numPr>
         <w:spacing w:after="167" w:line="267" w:lineRule="auto"/>
         <w:rPr>
+          <w:rFonts w:ascii="Arial" w:eastAsia="Arial" w:hAnsi="Arial" w:cs="Arial"/>
+          <w:b/>
+          <w:color w:val="4B4B4C"/>
+        </w:rPr>
+      </w:pPr>
+      <w:r>
+        <w:rPr>
+          <w:rFonts w:ascii="Arial" w:eastAsia="Arial" w:hAnsi="Arial" w:cs="Arial"/>
+          <w:bCs/>
+          <w:color w:val="4B4B4C"/>
+        </w:rPr>
+        <w:t>Use ‘</w:t>
+      </w:r>
+      <w:proofErr w:type="spellStart"/>
+      <w:r>
+        <w:rPr>
+          <w:rFonts w:ascii="Arial" w:eastAsia="Arial" w:hAnsi="Arial" w:cs="Arial"/>
+          <w:bCs/>
+          <w:color w:val="4B4B4C"/>
+        </w:rPr>
+        <w:t>quali-cs</w:t>
+      </w:r>
+      <w:proofErr w:type="spellEnd"/>
+      <w:r>
+        <w:rPr>
+          <w:rFonts w:ascii="Arial" w:eastAsia="Arial" w:hAnsi="Arial" w:cs="Arial"/>
+          <w:bCs/>
+          <w:color w:val="4B4B4C"/>
+        </w:rPr>
+        <w:t xml:space="preserve">’ as username for auto-discovery to meet the eight characters length limit of username in some chassis/versions. </w:t>
+      </w:r>
+    </w:p>
+    <w:p>
+      <w:pPr>
+        <w:spacing w:before="360" w:after="120" w:line="336" w:lineRule="atLeast"/>
+        <w:rPr>
+          <w:rFonts w:ascii="Arial" w:eastAsia="Arial" w:hAnsi="Arial" w:cs="Arial"/>
+          <w:b/>
+          <w:color w:val="4B4B4C"/>
+        </w:rPr>
+      </w:pPr>
+      <w:r>
+        <w:rPr>
+          <w:rFonts w:asciiTheme="minorHAnsi" w:eastAsia="Arial" w:hAnsiTheme="minorHAnsi" w:cstheme="minorHAnsi"/>
+          <w:color w:val="ED7D31" w:themeColor="accent2"/>
+          <w:sz w:val="36"/>
+        </w:rPr>
+        <w:t>Known issues</w:t>
+      </w:r>
+    </w:p>
+    <w:p>
+      <w:pPr>
+        <w:pStyle w:val="ListParagraph"/>
+        <w:numPr>
+          <w:ilvl w:val="0"/>
+          <w:numId w:val="25"/>
+        </w:numPr>
+        <w:spacing w:after="167" w:line="267" w:lineRule="auto"/>
+        <w:rPr>
+          <w:rFonts w:ascii="Arial" w:eastAsia="Arial" w:hAnsi="Arial" w:cs="Arial"/>
+          <w:bCs/>
+          <w:color w:val="4B4B4C"/>
+        </w:rPr>
+      </w:pPr>
+      <w:r>
+        <w:rPr>
+          <w:rFonts w:ascii="Arial" w:eastAsia="Arial" w:hAnsi="Arial" w:cs="Arial"/>
+          <w:bCs/>
+          <w:color w:val="4B4B4C"/>
+        </w:rPr>
+        <w:t>NA</w:t>
+      </w:r>
+    </w:p>
+    <w:p>
+      <w:pPr>
+        <w:spacing w:after="167" w:line="267" w:lineRule="auto"/>
+        <w:rPr>
           <w:rFonts w:asciiTheme="minorHAnsi" w:hAnsiTheme="minorHAnsi" w:cstheme="minorHAnsi"/>
           <w:lang w:bidi="he-IL"/>
         </w:rPr>
       </w:pPr>
-      <w:r>
-        <w:rPr>
-          <w:rFonts w:asciiTheme="minorHAnsi" w:eastAsia="Arial" w:hAnsiTheme="minorHAnsi" w:cstheme="minorHAnsi"/>
-          <w:bCs/>
-          <w:color w:val="4B4B4C"/>
-        </w:rPr>
-        <w:t>N</w:t>
-      </w:r>
-      <w:r>
-        <w:rPr>
-          <w:rFonts w:asciiTheme="minorHAnsi" w:eastAsia="Arial" w:hAnsiTheme="minorHAnsi" w:cstheme="minorHAnsi"/>
-          <w:bCs/>
-          <w:color w:val="4B4B4C"/>
-        </w:rPr>
-        <w:t>A</w:t>
-      </w:r>
     </w:p>
     <w:sectPr>
       <w:footerReference w:type="default" r:id="rId28"/>
@@ -6587,7 +6433,7 @@
 </file>
 
 <file path=word/endnotes.xml><?xml version="1.0" encoding="utf-8"?>
-<w:endnotes xmlns:wpc="http://schemas.microsoft.com/office/word/2010/wordprocessingCanvas" xmlns:cx="http://schemas.microsoft.com/office/drawing/2014/chartex" xmlns:cx1="http://schemas.microsoft.com/office/drawing/2015/9/8/chartex" xmlns:cx2="http://schemas.microsoft.com/office/drawing/2015/10/21/chartex" xmlns:cx3="http://schemas.microsoft.com/office/drawing/2016/5/9/chartex" xmlns:cx4="http://schemas.microsoft.com/office/drawing/2016/5/10/chartex" xmlns:cx5="http://schemas.microsoft.com/office/drawing/2016/5/11/chartex" xmlns:cx6="http://schemas.microsoft.com/office/drawing/2016/5/12/chartex" xmlns:cx7="http://schemas.microsoft.com/office/drawing/2016/5/13/chartex" xmlns:cx8="http://schemas.microsoft.com/office/drawing/2016/5/14/chartex" xmlns:mc="http://schemas.openxmlformats.org/markup-compatibility/2006" xmlns:aink="http://schemas.microsoft.com/office/drawing/2016/ink" xmlns:am3d="http://schemas.microsoft.com/office/drawing/2017/model3d" xmlns:o="urn:schemas-microsoft-com:office:office" xmlns:r="http://schemas.openxmlformats.org/officeDocument/2006/relationships" xmlns:m="http://schemas.openxmlformats.org/officeDocument/2006/math" xmlns:v="urn:schemas-microsoft-com:vml" xmlns:wp14="http://schemas.microsoft.com/office/word/2010/wordprocessingDrawing" xmlns:wp="http://schemas.openxmlformats.org/drawingml/2006/wordprocessingDrawing" xmlns:w10="urn:schemas-microsoft-com:office:word" xmlns:w="http://schemas.openxmlformats.org/wordprocessingml/2006/main" xmlns:w14="http://schemas.microsoft.com/office/word/2010/wordml" xmlns:w15="http://schemas.microsoft.com/office/word/2012/wordml" xmlns:w16cid="http://schemas.microsoft.com/office/word/2016/wordml/cid" xmlns:w16se="http://schemas.microsoft.com/office/word/2015/wordml/symex" xmlns:wpg="http://schemas.microsoft.com/office/word/2010/wordprocessingGroup" xmlns:wpi="http://schemas.microsoft.com/office/word/2010/wordprocessingInk" xmlns:wne="http://schemas.microsoft.com/office/word/2006/wordml" xmlns:wps="http://schemas.microsoft.com/office/word/2010/wordprocessingShape" mc:Ignorable="w14 w15 w16se w16cid wp14">
+<w:endnotes xmlns:wpc="http://schemas.microsoft.com/office/word/2010/wordprocessingCanvas" xmlns:mc="http://schemas.openxmlformats.org/markup-compatibility/2006" xmlns:o="urn:schemas-microsoft-com:office:office" xmlns:r="http://schemas.openxmlformats.org/officeDocument/2006/relationships" xmlns:m="http://schemas.openxmlformats.org/officeDocument/2006/math" xmlns:v="urn:schemas-microsoft-com:vml" xmlns:wp14="http://schemas.microsoft.com/office/word/2010/wordprocessingDrawing" xmlns:wp="http://schemas.openxmlformats.org/drawingml/2006/wordprocessingDrawing" xmlns:w10="urn:schemas-microsoft-com:office:word" xmlns:w="http://schemas.openxmlformats.org/wordprocessingml/2006/main" xmlns:w14="http://schemas.microsoft.com/office/word/2010/wordml" xmlns:w15="http://schemas.microsoft.com/office/word/2012/wordml" xmlns:wpg="http://schemas.microsoft.com/office/word/2010/wordprocessingGroup" xmlns:wpi="http://schemas.microsoft.com/office/word/2010/wordprocessingInk" xmlns:wne="http://schemas.microsoft.com/office/word/2006/wordml" xmlns:wps="http://schemas.microsoft.com/office/word/2010/wordprocessingShape" mc:Ignorable="w14 w15 wp14">
   <w:endnote w:type="separator" w:id="-1">
     <w:p>
       <w:pPr>
@@ -6612,7 +6458,7 @@
 </file>
 
 <file path=word/footer1.xml><?xml version="1.0" encoding="utf-8"?>
-<w:ftr xmlns:wpc="http://schemas.microsoft.com/office/word/2010/wordprocessingCanvas" xmlns:cx="http://schemas.microsoft.com/office/drawing/2014/chartex" xmlns:cx1="http://schemas.microsoft.com/office/drawing/2015/9/8/chartex" xmlns:cx2="http://schemas.microsoft.com/office/drawing/2015/10/21/chartex" xmlns:cx3="http://schemas.microsoft.com/office/drawing/2016/5/9/chartex" xmlns:cx4="http://schemas.microsoft.com/office/drawing/2016/5/10/chartex" xmlns:cx5="http://schemas.microsoft.com/office/drawing/2016/5/11/chartex" xmlns:cx6="http://schemas.microsoft.com/office/drawing/2016/5/12/chartex" xmlns:cx7="http://schemas.microsoft.com/office/drawing/2016/5/13/chartex" xmlns:cx8="http://schemas.microsoft.com/office/drawing/2016/5/14/chartex" xmlns:mc="http://schemas.openxmlformats.org/markup-compatibility/2006" xmlns:aink="http://schemas.microsoft.com/office/drawing/2016/ink" xmlns:am3d="http://schemas.microsoft.com/office/drawing/2017/model3d" xmlns:o="urn:schemas-microsoft-com:office:office" xmlns:r="http://schemas.openxmlformats.org/officeDocument/2006/relationships" xmlns:m="http://schemas.openxmlformats.org/officeDocument/2006/math" xmlns:v="urn:schemas-microsoft-com:vml" xmlns:wp14="http://schemas.microsoft.com/office/word/2010/wordprocessingDrawing" xmlns:wp="http://schemas.openxmlformats.org/drawingml/2006/wordprocessingDrawing" xmlns:w10="urn:schemas-microsoft-com:office:word" xmlns:w="http://schemas.openxmlformats.org/wordprocessingml/2006/main" xmlns:w14="http://schemas.microsoft.com/office/word/2010/wordml" xmlns:w15="http://schemas.microsoft.com/office/word/2012/wordml" xmlns:w16cid="http://schemas.microsoft.com/office/word/2016/wordml/cid" xmlns:w16se="http://schemas.microsoft.com/office/word/2015/wordml/symex" xmlns:wpg="http://schemas.microsoft.com/office/word/2010/wordprocessingGroup" xmlns:wpi="http://schemas.microsoft.com/office/word/2010/wordprocessingInk" xmlns:wne="http://schemas.microsoft.com/office/word/2006/wordml" xmlns:wps="http://schemas.microsoft.com/office/word/2010/wordprocessingShape" mc:Ignorable="w14 w15 w16se w16cid wp14">
+<w:ftr xmlns:wpc="http://schemas.microsoft.com/office/word/2010/wordprocessingCanvas" xmlns:mc="http://schemas.openxmlformats.org/markup-compatibility/2006" xmlns:o="urn:schemas-microsoft-com:office:office" xmlns:r="http://schemas.openxmlformats.org/officeDocument/2006/relationships" xmlns:m="http://schemas.openxmlformats.org/officeDocument/2006/math" xmlns:v="urn:schemas-microsoft-com:vml" xmlns:wp14="http://schemas.microsoft.com/office/word/2010/wordprocessingDrawing" xmlns:wp="http://schemas.openxmlformats.org/drawingml/2006/wordprocessingDrawing" xmlns:w10="urn:schemas-microsoft-com:office:word" xmlns:w="http://schemas.openxmlformats.org/wordprocessingml/2006/main" xmlns:w14="http://schemas.microsoft.com/office/word/2010/wordml" xmlns:w15="http://schemas.microsoft.com/office/word/2012/wordml" xmlns:wpg="http://schemas.microsoft.com/office/word/2010/wordprocessingGroup" xmlns:wpi="http://schemas.microsoft.com/office/word/2010/wordprocessingInk" xmlns:wne="http://schemas.microsoft.com/office/word/2006/wordml" xmlns:wps="http://schemas.microsoft.com/office/word/2010/wordprocessingShape" mc:Ignorable="w14 w15 wp14">
   <w:p>
     <w:pPr>
       <w:spacing w:after="100"/>
@@ -6710,7 +6556,7 @@
             </wp:anchor>
           </w:drawing>
         </mc:Choice>
-        <mc:Fallback>
+        <mc:Fallback xmlns:w16se="http://schemas.microsoft.com/office/word/2015/wordml/symex" xmlns:w16cid="http://schemas.microsoft.com/office/word/2016/wordml/cid" xmlns:am3d="http://schemas.microsoft.com/office/drawing/2017/model3d" xmlns:aink="http://schemas.microsoft.com/office/drawing/2016/ink" xmlns:cx8="http://schemas.microsoft.com/office/drawing/2016/5/14/chartex" xmlns:cx7="http://schemas.microsoft.com/office/drawing/2016/5/13/chartex" xmlns:cx6="http://schemas.microsoft.com/office/drawing/2016/5/12/chartex" xmlns:cx5="http://schemas.microsoft.com/office/drawing/2016/5/11/chartex" xmlns:cx4="http://schemas.microsoft.com/office/drawing/2016/5/10/chartex" xmlns:cx3="http://schemas.microsoft.com/office/drawing/2016/5/9/chartex" xmlns:cx2="http://schemas.microsoft.com/office/drawing/2015/10/21/chartex" xmlns:cx1="http://schemas.microsoft.com/office/drawing/2015/9/8/chartex" xmlns:cx="http://schemas.microsoft.com/office/drawing/2014/chartex">
           <w:pict>
             <v:group w14:anchorId="4325607C" id="Group 19448" o:spid="_x0000_s1026" style="position:absolute;margin-left:88.6pt;margin-top:764.25pt;width:413.85pt;height:.5pt;z-index:251662336;mso-position-horizontal-relative:page;mso-position-vertical-relative:page" coordsize="52556,60" o:gfxdata="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">
               <v:shape id="Shape 20837" o:spid="_x0000_s1027" style="position:absolute;width:52556;height:91;visibility:visible;mso-wrap-style:square;v-text-anchor:top" coordsize="5255641,9144" o:gfxdata="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" path="m,l5255641,r,9144l,9144,,e" fillcolor="#4c4c4c" stroked="f" strokeweight="0">
@@ -6764,7 +6610,7 @@
 </file>
 
 <file path=word/footer2.xml><?xml version="1.0" encoding="utf-8"?>
-<w:ftr xmlns:wpc="http://schemas.microsoft.com/office/word/2010/wordprocessingCanvas" xmlns:cx="http://schemas.microsoft.com/office/drawing/2014/chartex" xmlns:cx1="http://schemas.microsoft.com/office/drawing/2015/9/8/chartex" xmlns:cx2="http://schemas.microsoft.com/office/drawing/2015/10/21/chartex" xmlns:cx3="http://schemas.microsoft.com/office/drawing/2016/5/9/chartex" xmlns:cx4="http://schemas.microsoft.com/office/drawing/2016/5/10/chartex" xmlns:cx5="http://schemas.microsoft.com/office/drawing/2016/5/11/chartex" xmlns:cx6="http://schemas.microsoft.com/office/drawing/2016/5/12/chartex" xmlns:cx7="http://schemas.microsoft.com/office/drawing/2016/5/13/chartex" xmlns:cx8="http://schemas.microsoft.com/office/drawing/2016/5/14/chartex" xmlns:mc="http://schemas.openxmlformats.org/markup-compatibility/2006" xmlns:aink="http://schemas.microsoft.com/office/drawing/2016/ink" xmlns:am3d="http://schemas.microsoft.com/office/drawing/2017/model3d" xmlns:o="urn:schemas-microsoft-com:office:office" xmlns:r="http://schemas.openxmlformats.org/officeDocument/2006/relationships" xmlns:m="http://schemas.openxmlformats.org/officeDocument/2006/math" xmlns:v="urn:schemas-microsoft-com:vml" xmlns:wp14="http://schemas.microsoft.com/office/word/2010/wordprocessingDrawing" xmlns:wp="http://schemas.openxmlformats.org/drawingml/2006/wordprocessingDrawing" xmlns:w10="urn:schemas-microsoft-com:office:word" xmlns:w="http://schemas.openxmlformats.org/wordprocessingml/2006/main" xmlns:w14="http://schemas.microsoft.com/office/word/2010/wordml" xmlns:w15="http://schemas.microsoft.com/office/word/2012/wordml" xmlns:w16cid="http://schemas.microsoft.com/office/word/2016/wordml/cid" xmlns:w16se="http://schemas.microsoft.com/office/word/2015/wordml/symex" xmlns:wpg="http://schemas.microsoft.com/office/word/2010/wordprocessingGroup" xmlns:wpi="http://schemas.microsoft.com/office/word/2010/wordprocessingInk" xmlns:wne="http://schemas.microsoft.com/office/word/2006/wordml" xmlns:wps="http://schemas.microsoft.com/office/word/2010/wordprocessingShape" mc:Ignorable="w14 w15 w16se w16cid wp14">
+<w:ftr xmlns:wpc="http://schemas.microsoft.com/office/word/2010/wordprocessingCanvas" xmlns:mc="http://schemas.openxmlformats.org/markup-compatibility/2006" xmlns:o="urn:schemas-microsoft-com:office:office" xmlns:r="http://schemas.openxmlformats.org/officeDocument/2006/relationships" xmlns:m="http://schemas.openxmlformats.org/officeDocument/2006/math" xmlns:v="urn:schemas-microsoft-com:vml" xmlns:wp14="http://schemas.microsoft.com/office/word/2010/wordprocessingDrawing" xmlns:wp="http://schemas.openxmlformats.org/drawingml/2006/wordprocessingDrawing" xmlns:w10="urn:schemas-microsoft-com:office:word" xmlns:w="http://schemas.openxmlformats.org/wordprocessingml/2006/main" xmlns:w14="http://schemas.microsoft.com/office/word/2010/wordml" xmlns:w15="http://schemas.microsoft.com/office/word/2012/wordml" xmlns:wpg="http://schemas.microsoft.com/office/word/2010/wordprocessingGroup" xmlns:wpi="http://schemas.microsoft.com/office/word/2010/wordprocessingInk" xmlns:wne="http://schemas.microsoft.com/office/word/2006/wordml" xmlns:wps="http://schemas.microsoft.com/office/word/2010/wordprocessingShape" mc:Ignorable="w14 w15 wp14">
   <w:p>
     <w:pPr>
       <w:spacing w:after="0"/>
@@ -6851,7 +6697,7 @@
             </wp:anchor>
           </w:drawing>
         </mc:Choice>
-        <mc:Fallback>
+        <mc:Fallback xmlns:w16se="http://schemas.microsoft.com/office/word/2015/wordml/symex" xmlns:w16cid="http://schemas.microsoft.com/office/word/2016/wordml/cid" xmlns:am3d="http://schemas.microsoft.com/office/drawing/2017/model3d" xmlns:aink="http://schemas.microsoft.com/office/drawing/2016/ink" xmlns:cx8="http://schemas.microsoft.com/office/drawing/2016/5/14/chartex" xmlns:cx7="http://schemas.microsoft.com/office/drawing/2016/5/13/chartex" xmlns:cx6="http://schemas.microsoft.com/office/drawing/2016/5/12/chartex" xmlns:cx5="http://schemas.microsoft.com/office/drawing/2016/5/11/chartex" xmlns:cx4="http://schemas.microsoft.com/office/drawing/2016/5/10/chartex" xmlns:cx3="http://schemas.microsoft.com/office/drawing/2016/5/9/chartex" xmlns:cx2="http://schemas.microsoft.com/office/drawing/2015/10/21/chartex" xmlns:cx1="http://schemas.microsoft.com/office/drawing/2015/9/8/chartex" xmlns:cx="http://schemas.microsoft.com/office/drawing/2014/chartex">
           <w:pict>
             <v:shape w14:anchorId="4D67B5DC" id="Shape 20462" o:spid="_x0000_s1026" style="position:absolute;margin-left:0;margin-top:12.55pt;width:400.6pt;height:.7pt;z-index:251671552;visibility:visible;mso-wrap-style:square;mso-wrap-distance-left:9pt;mso-wrap-distance-top:0;mso-wrap-distance-right:9pt;mso-wrap-distance-bottom:0;mso-position-horizontal:absolute;mso-position-horizontal-relative:text;mso-position-vertical:absolute;mso-position-vertical-relative:text;v-text-anchor:top" coordsize="5088001,9144" o:gfxdata="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" path="m,l5088001,r,9144l,9144,,e" fillcolor="#4c4c4c" stroked="f" strokeweight="0">
               <v:stroke miterlimit="83231f" joinstyle="miter"/>
@@ -6867,7 +6713,7 @@
 </file>
 
 <file path=word/footer3.xml><?xml version="1.0" encoding="utf-8"?>
-<w:ftr xmlns:wpc="http://schemas.microsoft.com/office/word/2010/wordprocessingCanvas" xmlns:cx="http://schemas.microsoft.com/office/drawing/2014/chartex" xmlns:cx1="http://schemas.microsoft.com/office/drawing/2015/9/8/chartex" xmlns:cx2="http://schemas.microsoft.com/office/drawing/2015/10/21/chartex" xmlns:cx3="http://schemas.microsoft.com/office/drawing/2016/5/9/chartex" xmlns:cx4="http://schemas.microsoft.com/office/drawing/2016/5/10/chartex" xmlns:cx5="http://schemas.microsoft.com/office/drawing/2016/5/11/chartex" xmlns:cx6="http://schemas.microsoft.com/office/drawing/2016/5/12/chartex" xmlns:cx7="http://schemas.microsoft.com/office/drawing/2016/5/13/chartex" xmlns:cx8="http://schemas.microsoft.com/office/drawing/2016/5/14/chartex" xmlns:mc="http://schemas.openxmlformats.org/markup-compatibility/2006" xmlns:aink="http://schemas.microsoft.com/office/drawing/2016/ink" xmlns:am3d="http://schemas.microsoft.com/office/drawing/2017/model3d" xmlns:o="urn:schemas-microsoft-com:office:office" xmlns:r="http://schemas.openxmlformats.org/officeDocument/2006/relationships" xmlns:m="http://schemas.openxmlformats.org/officeDocument/2006/math" xmlns:v="urn:schemas-microsoft-com:vml" xmlns:wp14="http://schemas.microsoft.com/office/word/2010/wordprocessingDrawing" xmlns:wp="http://schemas.openxmlformats.org/drawingml/2006/wordprocessingDrawing" xmlns:w10="urn:schemas-microsoft-com:office:word" xmlns:w="http://schemas.openxmlformats.org/wordprocessingml/2006/main" xmlns:w14="http://schemas.microsoft.com/office/word/2010/wordml" xmlns:w15="http://schemas.microsoft.com/office/word/2012/wordml" xmlns:w16cid="http://schemas.microsoft.com/office/word/2016/wordml/cid" xmlns:w16se="http://schemas.microsoft.com/office/word/2015/wordml/symex" xmlns:wpg="http://schemas.microsoft.com/office/word/2010/wordprocessingGroup" xmlns:wpi="http://schemas.microsoft.com/office/word/2010/wordprocessingInk" xmlns:wne="http://schemas.microsoft.com/office/word/2006/wordml" xmlns:wps="http://schemas.microsoft.com/office/word/2010/wordprocessingShape" mc:Ignorable="w14 w15 w16se w16cid wp14">
+<w:ftr xmlns:wpc="http://schemas.microsoft.com/office/word/2010/wordprocessingCanvas" xmlns:mc="http://schemas.openxmlformats.org/markup-compatibility/2006" xmlns:o="urn:schemas-microsoft-com:office:office" xmlns:r="http://schemas.openxmlformats.org/officeDocument/2006/relationships" xmlns:m="http://schemas.openxmlformats.org/officeDocument/2006/math" xmlns:v="urn:schemas-microsoft-com:vml" xmlns:wp14="http://schemas.microsoft.com/office/word/2010/wordprocessingDrawing" xmlns:wp="http://schemas.openxmlformats.org/drawingml/2006/wordprocessingDrawing" xmlns:w10="urn:schemas-microsoft-com:office:word" xmlns:w="http://schemas.openxmlformats.org/wordprocessingml/2006/main" xmlns:w14="http://schemas.microsoft.com/office/word/2010/wordml" xmlns:w15="http://schemas.microsoft.com/office/word/2012/wordml" xmlns:wpg="http://schemas.microsoft.com/office/word/2010/wordprocessingGroup" xmlns:wpi="http://schemas.microsoft.com/office/word/2010/wordprocessingInk" xmlns:wne="http://schemas.microsoft.com/office/word/2006/wordml" xmlns:wps="http://schemas.microsoft.com/office/word/2010/wordprocessingShape" mc:Ignorable="w14 w15 wp14">
   <w:p>
     <w:pPr>
       <w:spacing w:after="100"/>
@@ -6965,7 +6811,7 @@
             </wp:anchor>
           </w:drawing>
         </mc:Choice>
-        <mc:Fallback>
+        <mc:Fallback xmlns:w16se="http://schemas.microsoft.com/office/word/2015/wordml/symex" xmlns:w16cid="http://schemas.microsoft.com/office/word/2016/wordml/cid" xmlns:am3d="http://schemas.microsoft.com/office/drawing/2017/model3d" xmlns:aink="http://schemas.microsoft.com/office/drawing/2016/ink" xmlns:cx8="http://schemas.microsoft.com/office/drawing/2016/5/14/chartex" xmlns:cx7="http://schemas.microsoft.com/office/drawing/2016/5/13/chartex" xmlns:cx6="http://schemas.microsoft.com/office/drawing/2016/5/12/chartex" xmlns:cx5="http://schemas.microsoft.com/office/drawing/2016/5/11/chartex" xmlns:cx4="http://schemas.microsoft.com/office/drawing/2016/5/10/chartex" xmlns:cx3="http://schemas.microsoft.com/office/drawing/2016/5/9/chartex" xmlns:cx2="http://schemas.microsoft.com/office/drawing/2015/10/21/chartex" xmlns:cx1="http://schemas.microsoft.com/office/drawing/2015/9/8/chartex" xmlns:cx="http://schemas.microsoft.com/office/drawing/2014/chartex">
           <w:pict>
             <v:group w14:anchorId="79962428" id="Group 19428" o:spid="_x0000_s1026" style="position:absolute;margin-left:88.6pt;margin-top:764.25pt;width:413.85pt;height:.5pt;z-index:251664384;mso-position-horizontal-relative:page;mso-position-vertical-relative:page" coordsize="52556,60" o:gfxdata="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">
               <v:shape id="Shape 20835" o:spid="_x0000_s1027" style="position:absolute;width:52556;height:91;visibility:visible;mso-wrap-style:square;v-text-anchor:top" coordsize="5255641,9144" o:gfxdata="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" path="m,l5255641,r,9144l,9144,,e" fillcolor="#4c4c4c" stroked="f" strokeweight="0">
@@ -7018,7 +6864,7 @@
 </file>
 
 <file path=word/footer4.xml><?xml version="1.0" encoding="utf-8"?>
-<w:ftr xmlns:wpc="http://schemas.microsoft.com/office/word/2010/wordprocessingCanvas" xmlns:cx="http://schemas.microsoft.com/office/drawing/2014/chartex" xmlns:cx1="http://schemas.microsoft.com/office/drawing/2015/9/8/chartex" xmlns:cx2="http://schemas.microsoft.com/office/drawing/2015/10/21/chartex" xmlns:cx3="http://schemas.microsoft.com/office/drawing/2016/5/9/chartex" xmlns:cx4="http://schemas.microsoft.com/office/drawing/2016/5/10/chartex" xmlns:cx5="http://schemas.microsoft.com/office/drawing/2016/5/11/chartex" xmlns:cx6="http://schemas.microsoft.com/office/drawing/2016/5/12/chartex" xmlns:cx7="http://schemas.microsoft.com/office/drawing/2016/5/13/chartex" xmlns:cx8="http://schemas.microsoft.com/office/drawing/2016/5/14/chartex" xmlns:mc="http://schemas.openxmlformats.org/markup-compatibility/2006" xmlns:aink="http://schemas.microsoft.com/office/drawing/2016/ink" xmlns:am3d="http://schemas.microsoft.com/office/drawing/2017/model3d" xmlns:o="urn:schemas-microsoft-com:office:office" xmlns:r="http://schemas.openxmlformats.org/officeDocument/2006/relationships" xmlns:m="http://schemas.openxmlformats.org/officeDocument/2006/math" xmlns:v="urn:schemas-microsoft-com:vml" xmlns:wp14="http://schemas.microsoft.com/office/word/2010/wordprocessingDrawing" xmlns:wp="http://schemas.openxmlformats.org/drawingml/2006/wordprocessingDrawing" xmlns:w10="urn:schemas-microsoft-com:office:word" xmlns:w="http://schemas.openxmlformats.org/wordprocessingml/2006/main" xmlns:w14="http://schemas.microsoft.com/office/word/2010/wordml" xmlns:w15="http://schemas.microsoft.com/office/word/2012/wordml" xmlns:w16cid="http://schemas.microsoft.com/office/word/2016/wordml/cid" xmlns:w16se="http://schemas.microsoft.com/office/word/2015/wordml/symex" xmlns:wpg="http://schemas.microsoft.com/office/word/2010/wordprocessingGroup" xmlns:wpi="http://schemas.microsoft.com/office/word/2010/wordprocessingInk" xmlns:wne="http://schemas.microsoft.com/office/word/2006/wordml" xmlns:wps="http://schemas.microsoft.com/office/word/2010/wordprocessingShape" mc:Ignorable="w14 w15 w16se w16cid wp14">
+<w:ftr xmlns:wpc="http://schemas.microsoft.com/office/word/2010/wordprocessingCanvas" xmlns:mc="http://schemas.openxmlformats.org/markup-compatibility/2006" xmlns:o="urn:schemas-microsoft-com:office:office" xmlns:r="http://schemas.openxmlformats.org/officeDocument/2006/relationships" xmlns:m="http://schemas.openxmlformats.org/officeDocument/2006/math" xmlns:v="urn:schemas-microsoft-com:vml" xmlns:wp14="http://schemas.microsoft.com/office/word/2010/wordprocessingDrawing" xmlns:wp="http://schemas.openxmlformats.org/drawingml/2006/wordprocessingDrawing" xmlns:w10="urn:schemas-microsoft-com:office:word" xmlns:w="http://schemas.openxmlformats.org/wordprocessingml/2006/main" xmlns:w14="http://schemas.microsoft.com/office/word/2010/wordml" xmlns:w15="http://schemas.microsoft.com/office/word/2012/wordml" xmlns:wpg="http://schemas.microsoft.com/office/word/2010/wordprocessingGroup" xmlns:wpi="http://schemas.microsoft.com/office/word/2010/wordprocessingInk" xmlns:wne="http://schemas.microsoft.com/office/word/2006/wordml" xmlns:wps="http://schemas.microsoft.com/office/word/2010/wordprocessingShape" mc:Ignorable="w14 w15 wp14">
   <w:p>
     <w:pPr>
       <w:spacing w:after="100"/>
@@ -7116,7 +6962,7 @@
             </wp:anchor>
           </w:drawing>
         </mc:Choice>
-        <mc:Fallback>
+        <mc:Fallback xmlns:w16se="http://schemas.microsoft.com/office/word/2015/wordml/symex" xmlns:w16cid="http://schemas.microsoft.com/office/word/2016/wordml/cid" xmlns:am3d="http://schemas.microsoft.com/office/drawing/2017/model3d" xmlns:aink="http://schemas.microsoft.com/office/drawing/2016/ink" xmlns:cx8="http://schemas.microsoft.com/office/drawing/2016/5/14/chartex" xmlns:cx7="http://schemas.microsoft.com/office/drawing/2016/5/13/chartex" xmlns:cx6="http://schemas.microsoft.com/office/drawing/2016/5/12/chartex" xmlns:cx5="http://schemas.microsoft.com/office/drawing/2016/5/11/chartex" xmlns:cx4="http://schemas.microsoft.com/office/drawing/2016/5/10/chartex" xmlns:cx3="http://schemas.microsoft.com/office/drawing/2016/5/9/chartex" xmlns:cx2="http://schemas.microsoft.com/office/drawing/2015/10/21/chartex" xmlns:cx1="http://schemas.microsoft.com/office/drawing/2015/9/8/chartex" xmlns:cx="http://schemas.microsoft.com/office/drawing/2014/chartex">
           <w:pict>
             <v:group w14:anchorId="545B5D46" id="Group 15" o:spid="_x0000_s1026" style="position:absolute;margin-left:88.6pt;margin-top:764.25pt;width:413.85pt;height:.5pt;z-index:251670528;mso-position-horizontal-relative:page;mso-position-vertical-relative:page" coordsize="52556,60" o:gfxdata="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">
               <v:shape id="Shape 20837" o:spid="_x0000_s1027" style="position:absolute;width:52556;height:91;visibility:visible;mso-wrap-style:square;v-text-anchor:top" coordsize="5255641,9144" o:gfxdata="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" path="m,l5255641,r,9144l,9144,,e" fillcolor="#4c4c4c" stroked="f" strokeweight="0">
@@ -7170,7 +7016,7 @@
 </file>
 
 <file path=word/footer5.xml><?xml version="1.0" encoding="utf-8"?>
-<w:ftr xmlns:wpc="http://schemas.microsoft.com/office/word/2010/wordprocessingCanvas" xmlns:cx="http://schemas.microsoft.com/office/drawing/2014/chartex" xmlns:cx1="http://schemas.microsoft.com/office/drawing/2015/9/8/chartex" xmlns:cx2="http://schemas.microsoft.com/office/drawing/2015/10/21/chartex" xmlns:cx3="http://schemas.microsoft.com/office/drawing/2016/5/9/chartex" xmlns:cx4="http://schemas.microsoft.com/office/drawing/2016/5/10/chartex" xmlns:cx5="http://schemas.microsoft.com/office/drawing/2016/5/11/chartex" xmlns:cx6="http://schemas.microsoft.com/office/drawing/2016/5/12/chartex" xmlns:cx7="http://schemas.microsoft.com/office/drawing/2016/5/13/chartex" xmlns:cx8="http://schemas.microsoft.com/office/drawing/2016/5/14/chartex" xmlns:mc="http://schemas.openxmlformats.org/markup-compatibility/2006" xmlns:aink="http://schemas.microsoft.com/office/drawing/2016/ink" xmlns:am3d="http://schemas.microsoft.com/office/drawing/2017/model3d" xmlns:o="urn:schemas-microsoft-com:office:office" xmlns:r="http://schemas.openxmlformats.org/officeDocument/2006/relationships" xmlns:m="http://schemas.openxmlformats.org/officeDocument/2006/math" xmlns:v="urn:schemas-microsoft-com:vml" xmlns:wp14="http://schemas.microsoft.com/office/word/2010/wordprocessingDrawing" xmlns:wp="http://schemas.openxmlformats.org/drawingml/2006/wordprocessingDrawing" xmlns:w10="urn:schemas-microsoft-com:office:word" xmlns:w="http://schemas.openxmlformats.org/wordprocessingml/2006/main" xmlns:w14="http://schemas.microsoft.com/office/word/2010/wordml" xmlns:w15="http://schemas.microsoft.com/office/word/2012/wordml" xmlns:w16cid="http://schemas.microsoft.com/office/word/2016/wordml/cid" xmlns:w16se="http://schemas.microsoft.com/office/word/2015/wordml/symex" xmlns:wpg="http://schemas.microsoft.com/office/word/2010/wordprocessingGroup" xmlns:wpi="http://schemas.microsoft.com/office/word/2010/wordprocessingInk" xmlns:wne="http://schemas.microsoft.com/office/word/2006/wordml" xmlns:wps="http://schemas.microsoft.com/office/word/2010/wordprocessingShape" mc:Ignorable="w14 w15 w16se w16cid wp14">
+<w:ftr xmlns:wpc="http://schemas.microsoft.com/office/word/2010/wordprocessingCanvas" xmlns:mc="http://schemas.openxmlformats.org/markup-compatibility/2006" xmlns:o="urn:schemas-microsoft-com:office:office" xmlns:r="http://schemas.openxmlformats.org/officeDocument/2006/relationships" xmlns:m="http://schemas.openxmlformats.org/officeDocument/2006/math" xmlns:v="urn:schemas-microsoft-com:vml" xmlns:wp14="http://schemas.microsoft.com/office/word/2010/wordprocessingDrawing" xmlns:wp="http://schemas.openxmlformats.org/drawingml/2006/wordprocessingDrawing" xmlns:w10="urn:schemas-microsoft-com:office:word" xmlns:w="http://schemas.openxmlformats.org/wordprocessingml/2006/main" xmlns:w14="http://schemas.microsoft.com/office/word/2010/wordml" xmlns:w15="http://schemas.microsoft.com/office/word/2012/wordml" xmlns:wpg="http://schemas.microsoft.com/office/word/2010/wordprocessingGroup" xmlns:wpi="http://schemas.microsoft.com/office/word/2010/wordprocessingInk" xmlns:wne="http://schemas.microsoft.com/office/word/2006/wordml" xmlns:wps="http://schemas.microsoft.com/office/word/2010/wordprocessingShape" mc:Ignorable="w14 w15 wp14">
   <w:p>
     <w:pPr>
       <w:spacing w:after="100"/>
@@ -7268,7 +7114,7 @@
             </wp:anchor>
           </w:drawing>
         </mc:Choice>
-        <mc:Fallback>
+        <mc:Fallback xmlns:w16se="http://schemas.microsoft.com/office/word/2015/wordml/symex" xmlns:w16cid="http://schemas.microsoft.com/office/word/2016/wordml/cid" xmlns:am3d="http://schemas.microsoft.com/office/drawing/2017/model3d" xmlns:aink="http://schemas.microsoft.com/office/drawing/2016/ink" xmlns:cx8="http://schemas.microsoft.com/office/drawing/2016/5/14/chartex" xmlns:cx7="http://schemas.microsoft.com/office/drawing/2016/5/13/chartex" xmlns:cx6="http://schemas.microsoft.com/office/drawing/2016/5/12/chartex" xmlns:cx5="http://schemas.microsoft.com/office/drawing/2016/5/11/chartex" xmlns:cx4="http://schemas.microsoft.com/office/drawing/2016/5/10/chartex" xmlns:cx3="http://schemas.microsoft.com/office/drawing/2016/5/9/chartex" xmlns:cx2="http://schemas.microsoft.com/office/drawing/2015/10/21/chartex" xmlns:cx1="http://schemas.microsoft.com/office/drawing/2015/9/8/chartex" xmlns:cx="http://schemas.microsoft.com/office/drawing/2014/chartex">
           <w:pict>
             <v:group w14:anchorId="5CB288B6" id="Group 13" o:spid="_x0000_s1026" style="position:absolute;margin-left:88.6pt;margin-top:764.25pt;width:413.85pt;height:.5pt;z-index:251668480;mso-position-horizontal-relative:page;mso-position-vertical-relative:page" coordsize="52556,60" o:gfxdata="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">
               <v:shape id="Shape 20837" o:spid="_x0000_s1027" style="position:absolute;width:52556;height:91;visibility:visible;mso-wrap-style:square;v-text-anchor:top" coordsize="5255641,9144" o:gfxdata="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" path="m,l5255641,r,9144l,9144,,e" fillcolor="#4c4c4c" stroked="f" strokeweight="0">
@@ -7316,7 +7162,7 @@
 </file>
 
 <file path=word/footnotes.xml><?xml version="1.0" encoding="utf-8"?>
-<w:footnotes xmlns:wpc="http://schemas.microsoft.com/office/word/2010/wordprocessingCanvas" xmlns:cx="http://schemas.microsoft.com/office/drawing/2014/chartex" xmlns:cx1="http://schemas.microsoft.com/office/drawing/2015/9/8/chartex" xmlns:cx2="http://schemas.microsoft.com/office/drawing/2015/10/21/chartex" xmlns:cx3="http://schemas.microsoft.com/office/drawing/2016/5/9/chartex" xmlns:cx4="http://schemas.microsoft.com/office/drawing/2016/5/10/chartex" xmlns:cx5="http://schemas.microsoft.com/office/drawing/2016/5/11/chartex" xmlns:cx6="http://schemas.microsoft.com/office/drawing/2016/5/12/chartex" xmlns:cx7="http://schemas.microsoft.com/office/drawing/2016/5/13/chartex" xmlns:cx8="http://schemas.microsoft.com/office/drawing/2016/5/14/chartex" xmlns:mc="http://schemas.openxmlformats.org/markup-compatibility/2006" xmlns:aink="http://schemas.microsoft.com/office/drawing/2016/ink" xmlns:am3d="http://schemas.microsoft.com/office/drawing/2017/model3d" xmlns:o="urn:schemas-microsoft-com:office:office" xmlns:r="http://schemas.openxmlformats.org/officeDocument/2006/relationships" xmlns:m="http://schemas.openxmlformats.org/officeDocument/2006/math" xmlns:v="urn:schemas-microsoft-com:vml" xmlns:wp14="http://schemas.microsoft.com/office/word/2010/wordprocessingDrawing" xmlns:wp="http://schemas.openxmlformats.org/drawingml/2006/wordprocessingDrawing" xmlns:w10="urn:schemas-microsoft-com:office:word" xmlns:w="http://schemas.openxmlformats.org/wordprocessingml/2006/main" xmlns:w14="http://schemas.microsoft.com/office/word/2010/wordml" xmlns:w15="http://schemas.microsoft.com/office/word/2012/wordml" xmlns:w16cid="http://schemas.microsoft.com/office/word/2016/wordml/cid" xmlns:w16se="http://schemas.microsoft.com/office/word/2015/wordml/symex" xmlns:wpg="http://schemas.microsoft.com/office/word/2010/wordprocessingGroup" xmlns:wpi="http://schemas.microsoft.com/office/word/2010/wordprocessingInk" xmlns:wne="http://schemas.microsoft.com/office/word/2006/wordml" xmlns:wps="http://schemas.microsoft.com/office/word/2010/wordprocessingShape" mc:Ignorable="w14 w15 w16se w16cid wp14">
+<w:footnotes xmlns:wpc="http://schemas.microsoft.com/office/word/2010/wordprocessingCanvas" xmlns:mc="http://schemas.openxmlformats.org/markup-compatibility/2006" xmlns:o="urn:schemas-microsoft-com:office:office" xmlns:r="http://schemas.openxmlformats.org/officeDocument/2006/relationships" xmlns:m="http://schemas.openxmlformats.org/officeDocument/2006/math" xmlns:v="urn:schemas-microsoft-com:vml" xmlns:wp14="http://schemas.microsoft.com/office/word/2010/wordprocessingDrawing" xmlns:wp="http://schemas.openxmlformats.org/drawingml/2006/wordprocessingDrawing" xmlns:w10="urn:schemas-microsoft-com:office:word" xmlns:w="http://schemas.openxmlformats.org/wordprocessingml/2006/main" xmlns:w14="http://schemas.microsoft.com/office/word/2010/wordml" xmlns:w15="http://schemas.microsoft.com/office/word/2012/wordml" xmlns:wpg="http://schemas.microsoft.com/office/word/2010/wordprocessingGroup" xmlns:wpi="http://schemas.microsoft.com/office/word/2010/wordprocessingInk" xmlns:wne="http://schemas.microsoft.com/office/word/2006/wordml" xmlns:wps="http://schemas.microsoft.com/office/word/2010/wordprocessingShape" mc:Ignorable="w14 w15 wp14">
   <w:footnote w:type="separator" w:id="-1">
     <w:p>
       <w:pPr>
@@ -7341,7 +7187,7 @@
 </file>
 
 <file path=word/header1.xml><?xml version="1.0" encoding="utf-8"?>
-<w:hdr xmlns:wpc="http://schemas.microsoft.com/office/word/2010/wordprocessingCanvas" xmlns:cx="http://schemas.microsoft.com/office/drawing/2014/chartex" xmlns:cx1="http://schemas.microsoft.com/office/drawing/2015/9/8/chartex" xmlns:cx2="http://schemas.microsoft.com/office/drawing/2015/10/21/chartex" xmlns:cx3="http://schemas.microsoft.com/office/drawing/2016/5/9/chartex" xmlns:cx4="http://schemas.microsoft.com/office/drawing/2016/5/10/chartex" xmlns:cx5="http://schemas.microsoft.com/office/drawing/2016/5/11/chartex" xmlns:cx6="http://schemas.microsoft.com/office/drawing/2016/5/12/chartex" xmlns:cx7="http://schemas.microsoft.com/office/drawing/2016/5/13/chartex" xmlns:cx8="http://schemas.microsoft.com/office/drawing/2016/5/14/chartex" xmlns:mc="http://schemas.openxmlformats.org/markup-compatibility/2006" xmlns:aink="http://schemas.microsoft.com/office/drawing/2016/ink" xmlns:am3d="http://schemas.microsoft.com/office/drawing/2017/model3d" xmlns:o="urn:schemas-microsoft-com:office:office" xmlns:r="http://schemas.openxmlformats.org/officeDocument/2006/relationships" xmlns:m="http://schemas.openxmlformats.org/officeDocument/2006/math" xmlns:v="urn:schemas-microsoft-com:vml" xmlns:wp14="http://schemas.microsoft.com/office/word/2010/wordprocessingDrawing" xmlns:wp="http://schemas.openxmlformats.org/drawingml/2006/wordprocessingDrawing" xmlns:w10="urn:schemas-microsoft-com:office:word" xmlns:w="http://schemas.openxmlformats.org/wordprocessingml/2006/main" xmlns:w14="http://schemas.microsoft.com/office/word/2010/wordml" xmlns:w15="http://schemas.microsoft.com/office/word/2012/wordml" xmlns:w16cid="http://schemas.microsoft.com/office/word/2016/wordml/cid" xmlns:w16se="http://schemas.microsoft.com/office/word/2015/wordml/symex" xmlns:wpg="http://schemas.microsoft.com/office/word/2010/wordprocessingGroup" xmlns:wpi="http://schemas.microsoft.com/office/word/2010/wordprocessingInk" xmlns:wne="http://schemas.microsoft.com/office/word/2006/wordml" xmlns:wps="http://schemas.microsoft.com/office/word/2010/wordprocessingShape" mc:Ignorable="w14 w15 w16se w16cid wp14">
+<w:hdr xmlns:wpc="http://schemas.microsoft.com/office/word/2010/wordprocessingCanvas" xmlns:mc="http://schemas.openxmlformats.org/markup-compatibility/2006" xmlns:o="urn:schemas-microsoft-com:office:office" xmlns:r="http://schemas.openxmlformats.org/officeDocument/2006/relationships" xmlns:m="http://schemas.openxmlformats.org/officeDocument/2006/math" xmlns:v="urn:schemas-microsoft-com:vml" xmlns:wp14="http://schemas.microsoft.com/office/word/2010/wordprocessingDrawing" xmlns:wp="http://schemas.openxmlformats.org/drawingml/2006/wordprocessingDrawing" xmlns:w10="urn:schemas-microsoft-com:office:word" xmlns:w="http://schemas.openxmlformats.org/wordprocessingml/2006/main" xmlns:w14="http://schemas.microsoft.com/office/word/2010/wordml" xmlns:w15="http://schemas.microsoft.com/office/word/2012/wordml" xmlns:wpg="http://schemas.microsoft.com/office/word/2010/wordprocessingGroup" xmlns:wpi="http://schemas.microsoft.com/office/word/2010/wordprocessingInk" xmlns:wne="http://schemas.microsoft.com/office/word/2006/wordml" xmlns:wps="http://schemas.microsoft.com/office/word/2010/wordprocessingShape" mc:Ignorable="w14 w15 wp14">
   <w:p>
     <w:pPr>
       <w:pStyle w:val="Header"/>
@@ -7349,6 +7195,7 @@
     <w:r>
       <w:rPr>
         <w:noProof/>
+        <w:lang w:bidi="he-IL"/>
       </w:rPr>
       <w:drawing>
         <wp:anchor distT="0" distB="0" distL="114300" distR="114300" simplePos="0" relativeHeight="251672576" behindDoc="1" locked="0" layoutInCell="1" allowOverlap="1" wp14:anchorId="71F9D5DC" wp14:editId="7B6881AB">
@@ -7416,7 +7263,7 @@
 </file>
 
 <file path=word/numbering.xml><?xml version="1.0" encoding="utf-8"?>
-<w:numbering xmlns:wpc="http://schemas.microsoft.com/office/word/2010/wordprocessingCanvas" xmlns:cx="http://schemas.microsoft.com/office/drawing/2014/chartex" xmlns:cx1="http://schemas.microsoft.com/office/drawing/2015/9/8/chartex" xmlns:cx2="http://schemas.microsoft.com/office/drawing/2015/10/21/chartex" xmlns:cx3="http://schemas.microsoft.com/office/drawing/2016/5/9/chartex" xmlns:cx4="http://schemas.microsoft.com/office/drawing/2016/5/10/chartex" xmlns:cx5="http://schemas.microsoft.com/office/drawing/2016/5/11/chartex" xmlns:cx6="http://schemas.microsoft.com/office/drawing/2016/5/12/chartex" xmlns:cx7="http://schemas.microsoft.com/office/drawing/2016/5/13/chartex" xmlns:cx8="http://schemas.microsoft.com/office/drawing/2016/5/14/chartex" xmlns:mc="http://schemas.openxmlformats.org/markup-compatibility/2006" xmlns:aink="http://schemas.microsoft.com/office/drawing/2016/ink" xmlns:am3d="http://schemas.microsoft.com/office/drawing/2017/model3d" xmlns:o="urn:schemas-microsoft-com:office:office" xmlns:r="http://schemas.openxmlformats.org/officeDocument/2006/relationships" xmlns:m="http://schemas.openxmlformats.org/officeDocument/2006/math" xmlns:v="urn:schemas-microsoft-com:vml" xmlns:wp14="http://schemas.microsoft.com/office/word/2010/wordprocessingDrawing" xmlns:wp="http://schemas.openxmlformats.org/drawingml/2006/wordprocessingDrawing" xmlns:w10="urn:schemas-microsoft-com:office:word" xmlns:w="http://schemas.openxmlformats.org/wordprocessingml/2006/main" xmlns:w14="http://schemas.microsoft.com/office/word/2010/wordml" xmlns:w15="http://schemas.microsoft.com/office/word/2012/wordml" xmlns:w16cid="http://schemas.microsoft.com/office/word/2016/wordml/cid" xmlns:w16se="http://schemas.microsoft.com/office/word/2015/wordml/symex" xmlns:wpg="http://schemas.microsoft.com/office/word/2010/wordprocessingGroup" xmlns:wpi="http://schemas.microsoft.com/office/word/2010/wordprocessingInk" xmlns:wne="http://schemas.microsoft.com/office/word/2006/wordml" xmlns:wps="http://schemas.microsoft.com/office/word/2010/wordprocessingShape" mc:Ignorable="w14 w15 w16se w16cid wp14">
+<w:numbering xmlns:wpc="http://schemas.microsoft.com/office/word/2010/wordprocessingCanvas" xmlns:mc="http://schemas.openxmlformats.org/markup-compatibility/2006" xmlns:o="urn:schemas-microsoft-com:office:office" xmlns:r="http://schemas.openxmlformats.org/officeDocument/2006/relationships" xmlns:m="http://schemas.openxmlformats.org/officeDocument/2006/math" xmlns:v="urn:schemas-microsoft-com:vml" xmlns:wp14="http://schemas.microsoft.com/office/word/2010/wordprocessingDrawing" xmlns:wp="http://schemas.openxmlformats.org/drawingml/2006/wordprocessingDrawing" xmlns:w10="urn:schemas-microsoft-com:office:word" xmlns:w="http://schemas.openxmlformats.org/wordprocessingml/2006/main" xmlns:w14="http://schemas.microsoft.com/office/word/2010/wordml" xmlns:w15="http://schemas.microsoft.com/office/word/2012/wordml" xmlns:wpg="http://schemas.microsoft.com/office/word/2010/wordprocessingGroup" xmlns:wpi="http://schemas.microsoft.com/office/word/2010/wordprocessingInk" xmlns:wne="http://schemas.microsoft.com/office/word/2006/wordml" xmlns:wps="http://schemas.microsoft.com/office/word/2010/wordprocessingShape" mc:Ignorable="w14 w15 wp14">
   <w:abstractNum w:abstractNumId="0" w15:restartNumberingAfterBreak="0">
     <w:nsid w:val="0EDE7AFD"/>
     <w:multiLevelType w:val="hybridMultilevel"/>
@@ -10997,7 +10844,7 @@
 </file>
 
 <file path=word/styles.xml><?xml version="1.0" encoding="utf-8"?>
-<w:styles xmlns:mc="http://schemas.openxmlformats.org/markup-compatibility/2006" xmlns:r="http://schemas.openxmlformats.org/officeDocument/2006/relationships" xmlns:w="http://schemas.openxmlformats.org/wordprocessingml/2006/main" xmlns:w14="http://schemas.microsoft.com/office/word/2010/wordml" xmlns:w15="http://schemas.microsoft.com/office/word/2012/wordml" xmlns:w16cid="http://schemas.microsoft.com/office/word/2016/wordml/cid" xmlns:w16se="http://schemas.microsoft.com/office/word/2015/wordml/symex" mc:Ignorable="w14 w15 w16se w16cid">
+<w:styles xmlns:mc="http://schemas.openxmlformats.org/markup-compatibility/2006" xmlns:r="http://schemas.openxmlformats.org/officeDocument/2006/relationships" xmlns:w="http://schemas.openxmlformats.org/wordprocessingml/2006/main" xmlns:w14="http://schemas.microsoft.com/office/word/2010/wordml" xmlns:w15="http://schemas.microsoft.com/office/word/2012/wordml" mc:Ignorable="w14 w15">
   <w:docDefaults>
     <w:rPrDefault>
       <w:rPr>
@@ -11013,871 +10860,7 @@
       </w:pPr>
     </w:pPrDefault>
   </w:docDefaults>
-  <w:latentStyles w:defLockedState="0" w:defUIPriority="99" w:defSemiHidden="0" w:defUnhideWhenUsed="0" w:defQFormat="0" w:count="375">
-    <w:lsdException w:name="Normal" w:uiPriority="0" w:qFormat="1"/>
-    <w:lsdException w:name="heading 1" w:uiPriority="9" w:qFormat="1"/>
-    <w:lsdException w:name="heading 2" w:semiHidden="1" w:uiPriority="9" w:unhideWhenUsed="1" w:qFormat="1"/>
-    <w:lsdException w:name="heading 3" w:semiHidden="1" w:uiPriority="9" w:unhideWhenUsed="1" w:qFormat="1"/>
-    <w:lsdException w:name="heading 4" w:semiHidden="1" w:uiPriority="9" w:unhideWhenUsed="1" w:qFormat="1"/>
-    <w:lsdException w:name="heading 5" w:semiHidden="1" w:uiPriority="9" w:unhideWhenUsed="1" w:qFormat="1"/>
-    <w:lsdException w:name="heading 6" w:semiHidden="1" w:uiPriority="9" w:unhideWhenUsed="1" w:qFormat="1"/>
-    <w:lsdException w:name="heading 7" w:semiHidden="1" w:uiPriority="9" w:unhideWhenUsed="1" w:qFormat="1"/>
-    <w:lsdException w:name="heading 8" w:semiHidden="1" w:uiPriority="9" w:unhideWhenUsed="1" w:qFormat="1"/>
-    <w:lsdException w:name="heading 9" w:semiHidden="1" w:uiPriority="9" w:unhideWhenUsed="1" w:qFormat="1"/>
-    <w:lsdException w:name="index 1" w:semiHidden="1" w:unhideWhenUsed="1"/>
-    <w:lsdException w:name="index 2" w:semiHidden="1" w:unhideWhenUsed="1"/>
-    <w:lsdException w:name="index 3" w:semiHidden="1" w:unhideWhenUsed="1"/>
-    <w:lsdException w:name="index 4" w:semiHidden="1" w:unhideWhenUsed="1"/>
-    <w:lsdException w:name="index 5" w:semiHidden="1" w:unhideWhenUsed="1"/>
-    <w:lsdException w:name="index 6" w:semiHidden="1" w:unhideWhenUsed="1"/>
-    <w:lsdException w:name="index 7" w:semiHidden="1" w:unhideWhenUsed="1"/>
-    <w:lsdException w:name="index 8" w:semiHidden="1" w:unhideWhenUsed="1"/>
-    <w:lsdException w:name="index 9" w:semiHidden="1" w:unhideWhenUsed="1"/>
-    <w:lsdException w:name="toc 1" w:semiHidden="1" w:uiPriority="39" w:unhideWhenUsed="1"/>
-    <w:lsdException w:name="toc 2" w:semiHidden="1" w:uiPriority="39" w:unhideWhenUsed="1"/>
-    <w:lsdException w:name="toc 3" w:semiHidden="1" w:uiPriority="39" w:unhideWhenUsed="1"/>
-    <w:lsdException w:name="toc 4" w:semiHidden="1" w:uiPriority="39" w:unhideWhenUsed="1"/>
-    <w:lsdException w:name="toc 5" w:semiHidden="1" w:uiPriority="39" w:unhideWhenUsed="1"/>
-    <w:lsdException w:name="toc 6" w:semiHidden="1" w:uiPriority="39" w:unhideWhenUsed="1"/>
-    <w:lsdException w:name="toc 7" w:semiHidden="1" w:uiPriority="39" w:unhideWhenUsed="1"/>
-    <w:lsdException w:name="toc 8" w:semiHidden="1" w:uiPriority="39" w:unhideWhenUsed="1"/>
-    <w:lsdException w:name="toc 9" w:semiHidden="1" w:uiPriority="39" w:unhideWhenUsed="1"/>
-    <w:lsdException w:name="Normal Indent" w:semiHidden="1" w:unhideWhenUsed="1"/>
-    <w:lsdException w:name="footnote text" w:semiHidden="1" w:unhideWhenUsed="1"/>
-    <w:lsdException w:name="annotation text" w:semiHidden="1" w:unhideWhenUsed="1"/>
-    <w:lsdException w:name="header" w:semiHidden="1" w:unhideWhenUsed="1"/>
-    <w:lsdException w:name="footer" w:semiHidden="1" w:unhideWhenUsed="1"/>
-    <w:lsdException w:name="index heading" w:semiHidden="1" w:unhideWhenUsed="1"/>
-    <w:lsdException w:name="caption" w:semiHidden="1" w:uiPriority="35" w:unhideWhenUsed="1" w:qFormat="1"/>
-    <w:lsdException w:name="table of figures" w:semiHidden="1" w:unhideWhenUsed="1"/>
-    <w:lsdException w:name="envelope address" w:semiHidden="1" w:unhideWhenUsed="1"/>
-    <w:lsdException w:name="envelope return" w:semiHidden="1" w:unhideWhenUsed="1"/>
-    <w:lsdException w:name="footnote reference" w:semiHidden="1" w:unhideWhenUsed="1"/>
-    <w:lsdException w:name="annotation reference" w:semiHidden="1" w:unhideWhenUsed="1"/>
-    <w:lsdException w:name="line number" w:semiHidden="1" w:unhideWhenUsed="1"/>
-    <w:lsdException w:name="page number" w:semiHidden="1" w:unhideWhenUsed="1"/>
-    <w:lsdException w:name="endnote reference" w:semiHidden="1" w:unhideWhenUsed="1"/>
-    <w:lsdException w:name="endnote text" w:semiHidden="1" w:unhideWhenUsed="1"/>
-    <w:lsdException w:name="table of authorities" w:semiHidden="1" w:unhideWhenUsed="1"/>
-    <w:lsdException w:name="macro" w:semiHidden="1" w:unhideWhenUsed="1"/>
-    <w:lsdException w:name="toa heading" w:semiHidden="1" w:unhideWhenUsed="1"/>
-    <w:lsdException w:name="List" w:semiHidden="1" w:unhideWhenUsed="1"/>
-    <w:lsdException w:name="List Bullet" w:semiHidden="1" w:unhideWhenUsed="1"/>
-    <w:lsdException w:name="List Number" w:semiHidden="1" w:unhideWhenUsed="1"/>
-    <w:lsdException w:name="List 2" w:semiHidden="1" w:unhideWhenUsed="1"/>
-    <w:lsdException w:name="List 3" w:semiHidden="1" w:unhideWhenUsed="1"/>
-    <w:lsdException w:name="List 4" w:semiHidden="1" w:unhideWhenUsed="1"/>
-    <w:lsdException w:name="List 5" w:semiHidden="1" w:unhideWhenUsed="1"/>
-    <w:lsdException w:name="List Bullet 2" w:semiHidden="1" w:unhideWhenUsed="1"/>
-    <w:lsdException w:name="List Bullet 3" w:semiHidden="1" w:unhideWhenUsed="1"/>
-    <w:lsdException w:name="List Bullet 4" w:semiHidden="1" w:unhideWhenUsed="1"/>
-    <w:lsdException w:name="List Bullet 5" w:semiHidden="1" w:unhideWhenUsed="1"/>
-    <w:lsdException w:name="List Number 2" w:semiHidden="1" w:unhideWhenUsed="1"/>
-    <w:lsdException w:name="List Number 3" w:semiHidden="1" w:unhideWhenUsed="1"/>
-    <w:lsdException w:name="List Number 4" w:semiHidden="1" w:unhideWhenUsed="1"/>
-    <w:lsdException w:name="List Number 5" w:semiHidden="1" w:unhideWhenUsed="1"/>
-    <w:lsdException w:name="Title" w:uiPriority="10" w:qFormat="1"/>
-    <w:lsdException w:name="Closing" w:semiHidden="1" w:unhideWhenUsed="1"/>
-    <w:lsdException w:name="Signature" w:semiHidden="1" w:unhideWhenUsed="1"/>
-    <w:lsdException w:name="Default Paragraph Font" w:semiHidden="1" w:uiPriority="1" w:unhideWhenUsed="1"/>
-    <w:lsdException w:name="Body Text" w:semiHidden="1" w:unhideWhenUsed="1"/>
-    <w:lsdException w:name="Body Text Indent" w:semiHidden="1" w:unhideWhenUsed="1"/>
-    <w:lsdException w:name="List Continue" w:semiHidden="1" w:unhideWhenUsed="1"/>
-    <w:lsdException w:name="List Continue 2" w:semiHidden="1" w:unhideWhenUsed="1"/>
-    <w:lsdException w:name="List Continue 3" w:semiHidden="1" w:unhideWhenUsed="1"/>
-    <w:lsdException w:name="List Continue 4" w:semiHidden="1" w:unhideWhenUsed="1"/>
-    <w:lsdException w:name="List Continue 5" w:semiHidden="1" w:unhideWhenUsed="1"/>
-    <w:lsdException w:name="Message Header" w:semiHidden="1" w:unhideWhenUsed="1"/>
-    <w:lsdException w:name="Subtitle" w:uiPriority="11" w:qFormat="1"/>
-    <w:lsdException w:name="Salutation" w:semiHidden="1" w:unhideWhenUsed="1"/>
-    <w:lsdException w:name="Date" w:semiHidden="1" w:unhideWhenUsed="1"/>
-    <w:lsdException w:name="Body Text First Indent" w:semiHidden="1" w:unhideWhenUsed="1"/>
-    <w:lsdException w:name="Body Text First Indent 2" w:semiHidden="1" w:unhideWhenUsed="1"/>
-    <w:lsdException w:name="Note Heading" w:semiHidden="1" w:unhideWhenUsed="1"/>
-    <w:lsdException w:name="Body Text 2" w:semiHidden="1" w:unhideWhenUsed="1"/>
-    <w:lsdException w:name="Body Text 3" w:semiHidden="1" w:unhideWhenUsed="1"/>
-    <w:lsdException w:name="Body Text Indent 2" w:semiHidden="1" w:unhideWhenUsed="1"/>
-    <w:lsdException w:name="Body Text Indent 3" w:semiHidden="1" w:unhideWhenUsed="1"/>
-    <w:lsdException w:name="Block Text" w:semiHidden="1" w:unhideWhenUsed="1"/>
-    <w:lsdException w:name="Hyperlink" w:semiHidden="1" w:unhideWhenUsed="1"/>
-    <w:lsdException w:name="FollowedHyperlink" w:semiHidden="1" w:unhideWhenUsed="1"/>
-    <w:lsdException w:name="Strong" w:uiPriority="22" w:qFormat="1"/>
-    <w:lsdException w:name="Emphasis" w:uiPriority="20" w:qFormat="1"/>
-    <w:lsdException w:name="Document Map" w:semiHidden="1" w:unhideWhenUsed="1"/>
-    <w:lsdException w:name="Plain Text" w:semiHidden="1" w:unhideWhenUsed="1"/>
-    <w:lsdException w:name="E-mail Signature" w:semiHidden="1" w:unhideWhenUsed="1"/>
-    <w:lsdException w:name="HTML Top of Form" w:semiHidden="1" w:unhideWhenUsed="1"/>
-    <w:lsdException w:name="HTML Bottom of Form" w:semiHidden="1" w:unhideWhenUsed="1"/>
-    <w:lsdException w:name="Normal (Web)" w:semiHidden="1" w:unhideWhenUsed="1"/>
-    <w:lsdException w:name="HTML Acronym" w:semiHidden="1" w:unhideWhenUsed="1"/>
-    <w:lsdException w:name="HTML Address" w:semiHidden="1" w:unhideWhenUsed="1"/>
-    <w:lsdException w:name="HTML Cite" w:semiHidden="1" w:unhideWhenUsed="1"/>
-    <w:lsdException w:name="HTML Code" w:semiHidden="1" w:unhideWhenUsed="1"/>
-    <w:lsdException w:name="HTML Definition" w:semiHidden="1" w:unhideWhenUsed="1"/>
-    <w:lsdException w:name="HTML Keyboard" w:semiHidden="1" w:unhideWhenUsed="1"/>
-    <w:lsdException w:name="HTML Preformatted" w:semiHidden="1" w:unhideWhenUsed="1"/>
-    <w:lsdException w:name="HTML Sample" w:semiHidden="1" w:unhideWhenUsed="1"/>
-    <w:lsdException w:name="HTML Typewriter" w:semiHidden="1" w:unhideWhenUsed="1"/>
-    <w:lsdException w:name="HTML Variable" w:semiHidden="1" w:unhideWhenUsed="1"/>
-    <w:lsdException w:name="annotation subject" w:semiHidden="1" w:unhideWhenUsed="1"/>
-    <w:lsdException w:name="No List" w:semiHidden="1" w:unhideWhenUsed="1"/>
-    <w:lsdException w:name="Outline List 1" w:semiHidden="1" w:unhideWhenUsed="1"/>
-    <w:lsdException w:name="Outline List 2" w:semiHidden="1" w:unhideWhenUsed="1"/>
-    <w:lsdException w:name="Outline List 3" w:semiHidden="1" w:unhideWhenUsed="1"/>
-    <w:lsdException w:name="Table Simple 1" w:semiHidden="1" w:unhideWhenUsed="1"/>
-    <w:lsdException w:name="Table Simple 2" w:semiHidden="1" w:unhideWhenUsed="1"/>
-    <w:lsdException w:name="Table Simple 3" w:semiHidden="1" w:unhideWhenUsed="1"/>
-    <w:lsdException w:name="Table Classic 1" w:semiHidden="1" w:unhideWhenUsed="1"/>
-    <w:lsdException w:name="Table Classic 2" w:semiHidden="1" w:unhideWhenUsed="1"/>
-    <w:lsdException w:name="Table Classic 3" w:semiHidden="1" w:unhideWhenUsed="1"/>
-    <w:lsdException w:name="Table Classic 4" w:semiHidden="1" w:unhideWhenUsed="1"/>
-    <w:lsdException w:name="Table Colorful 1" w:semiHidden="1" w:unhideWhenUsed="1"/>
-    <w:lsdException w:name="Table Colorful 2" w:semiHidden="1" w:unhideWhenUsed="1"/>
-    <w:lsdException w:name="Table Colorful 3" w:semiHidden="1" w:unhideWhenUsed="1"/>
-    <w:lsdException w:name="Table Columns 1" w:semiHidden="1" w:unhideWhenUsed="1"/>
-    <w:lsdException w:name="Table Columns 2" w:semiHidden="1" w:unhideWhenUsed="1"/>
-    <w:lsdException w:name="Table Columns 3" w:semiHidden="1" w:unhideWhenUsed="1"/>
-    <w:lsdException w:name="Table Columns 4" w:semiHidden="1" w:unhideWhenUsed="1"/>
-    <w:lsdException w:name="Table Columns 5" w:semiHidden="1" w:unhideWhenUsed="1"/>
-    <w:lsdException w:name="Table Grid 1" w:semiHidden="1" w:unhideWhenUsed="1"/>
-    <w:lsdException w:name="Table Grid 2" w:semiHidden="1" w:unhideWhenUsed="1"/>
-    <w:lsdException w:name="Table Grid 3" w:semiHidden="1" w:unhideWhenUsed="1"/>
-    <w:lsdException w:name="Table Grid 4" w:semiHidden="1" w:unhideWhenUsed="1"/>
-    <w:lsdException w:name="Table Grid 5" w:semiHidden="1" w:unhideWhenUsed="1"/>
-    <w:lsdException w:name="Table Grid 6" w:semiHidden="1" w:unhideWhenUsed="1"/>
-    <w:lsdException w:name="Table Grid 7" w:semiHidden="1" w:unhideWhenUsed="1"/>
-    <w:lsdException w:name="Table Grid 8" w:semiHidden="1" w:unhideWhenUsed="1"/>
-    <w:lsdException w:name="Table List 1" w:semiHidden="1" w:unhideWhenUsed="1"/>
-    <w:lsdException w:name="Table List 2" w:semiHidden="1" w:unhideWhenUsed="1"/>
-    <w:lsdException w:name="Table List 3" w:semiHidden="1" w:unhideWhenUsed="1"/>
-    <w:lsdException w:name="Table List 4" w:semiHidden="1" w:unhideWhenUsed="1"/>
-    <w:lsdException w:name="Table List 5" w:semiHidden="1" w:unhideWhenUsed="1"/>
-    <w:lsdException w:name="Table List 6" w:semiHidden="1" w:unhideWhenUsed="1"/>
-    <w:lsdException w:name="Table List 7" w:semiHidden="1" w:unhideWhenUsed="1"/>
-    <w:lsdException w:name="Table List 8" w:semiHidden="1" w:unhideWhenUsed="1"/>
-    <w:lsdException w:name="Table 3D effects 1" w:semiHidden="1" w:unhideWhenUsed="1"/>
-    <w:lsdException w:name="Table 3D effects 2" w:semiHidden="1" w:unhideWhenUsed="1"/>
-    <w:lsdException w:name="Table 3D effects 3" w:semiHidden="1" w:unhideWhenUsed="1"/>
-    <w:lsdException w:name="Table Contemporary" w:semiHidden="1" w:unhideWhenUsed="1"/>
-    <w:lsdException w:name="Table Elegant" w:semiHidden="1" w:unhideWhenUsed="1"/>
-    <w:lsdException w:name="Table Professional" w:semiHidden="1" w:unhideWhenUsed="1"/>
-    <w:lsdException w:name="Table Subtle 1" w:semiHidden="1" w:unhideWhenUsed="1"/>
-    <w:lsdException w:name="Table Web 1" w:semiHidden="1" w:unhideWhenUsed="1"/>
-    <w:lsdException w:name="Table Web 2" w:semiHidden="1" w:unhideWhenUsed="1"/>
-    <w:lsdException w:name="Balloon Text" w:semiHidden="1" w:unhideWhenUsed="1"/>
-    <w:lsdException w:name="Table Grid" w:uiPriority="39"/>
-    <w:lsdException w:name="Table Theme" w:semiHidden="1" w:unhideWhenUsed="1"/>
-    <w:lsdException w:name="Placeholder Text" w:semiHidden="1"/>
-    <w:lsdException w:name="No Spacing" w:uiPriority="1" w:qFormat="1"/>
-    <w:lsdException w:name="Light Shading" w:uiPriority="60"/>
-    <w:lsdException w:name="Light List" w:uiPriority="61"/>
-    <w:lsdException w:name="Light Grid" w:uiPriority="62"/>
-    <w:lsdException w:name="Medium Shading 1" w:uiPriority="63"/>
-    <w:lsdException w:name="Medium Shading 2" w:uiPriority="64"/>
-    <w:lsdException w:name="Medium List 1" w:uiPriority="65"/>
-    <w:lsdException w:name="Medium List 2" w:uiPriority="66"/>
-    <w:lsdException w:name="Medium Grid 1" w:uiPriority="67"/>
-    <w:lsdException w:name="Medium Grid 2" w:uiPriority="68"/>
-    <w:lsdException w:name="Medium Grid 3" w:uiPriority="69"/>
-    <w:lsdException w:name="Dark List" w:uiPriority="70"/>
-    <w:lsdException w:name="Colorful Shading" w:uiPriority="71"/>
-    <w:lsdException w:name="Colorful List" w:uiPriority="72"/>
-    <w:lsdException w:name="Colorful Grid" w:uiPriority="73"/>
-    <w:lsdException w:name="Light Shading Accent 1" w:uiPriority="60"/>
-    <w:lsdException w:name="Light List Accent 1" w:uiPriority="61"/>
-    <w:lsdException w:name="Light Grid Accent 1" w:uiPriority="62"/>
-    <w:lsdException w:name="Medium Shading 1 Accent 1" w:uiPriority="63"/>
-    <w:lsdException w:name="Medium Shading 2 Accent 1" w:uiPriority="64"/>
-    <w:lsdException w:name="Medium List 1 Accent 1" w:uiPriority="65"/>
-    <w:lsdException w:name="Revision" w:semiHidden="1"/>
-    <w:lsdException w:name="List Paragraph" w:uiPriority="34" w:qFormat="1"/>
-    <w:lsdException w:name="Quote" w:uiPriority="29" w:qFormat="1"/>
-    <w:lsdException w:name="Intense Quote" w:uiPriority="30" w:qFormat="1"/>
-    <w:lsdException w:name="Medium List 2 Accent 1" w:uiPriority="66"/>
-    <w:lsdException w:name="Medium Grid 1 Accent 1" w:uiPriority="67"/>
-    <w:lsdException w:name="Medium Grid 2 Accent 1" w:uiPriority="68"/>
-    <w:lsdException w:name="Medium Grid 3 Accent 1" w:uiPriority="69"/>
-    <w:lsdException w:name="Dark List Accent 1" w:uiPriority="70"/>
-    <w:lsdException w:name="Colorful Shading Accent 1" w:uiPriority="71"/>
-    <w:lsdException w:name="Colorful List Accent 1" w:uiPriority="72"/>
-    <w:lsdException w:name="Colorful Grid Accent 1" w:uiPriority="73"/>
-    <w:lsdException w:name="Light Shading Accent 2" w:uiPriority="60"/>
-    <w:lsdException w:name="Light List Accent 2" w:uiPriority="61"/>
-    <w:lsdException w:name="Light Grid Accent 2" w:uiPriority="62"/>
-    <w:lsdException w:name="Medium Shading 1 Accent 2" w:uiPriority="63"/>
-    <w:lsdException w:name="Medium Shading 2 Accent 2" w:uiPriority="64"/>
-    <w:lsdException w:name="Medium List 1 Accent 2" w:uiPriority="65"/>
-    <w:lsdException w:name="Medium List 2 Accent 2" w:uiPriority="66"/>
-    <w:lsdException w:name="Medium Grid 1 Accent 2" w:uiPriority="67"/>
-    <w:lsdException w:name="Medium Grid 2 Accent 2" w:uiPriority="68"/>
-    <w:lsdException w:name="Medium Grid 3 Accent 2" w:uiPriority="69"/>
-    <w:lsdException w:name="Dark List Accent 2" w:uiPriority="70"/>
-    <w:lsdException w:name="Colorful Shading Accent 2" w:uiPriority="71"/>
-    <w:lsdException w:name="Colorful List Accent 2" w:uiPriority="72"/>
-    <w:lsdException w:name="Colorful Grid Accent 2" w:uiPriority="73"/>
-    <w:lsdException w:name="Light Shading Accent 3" w:uiPriority="60"/>
-    <w:lsdException w:name="Light List Accent 3" w:uiPriority="61"/>
-    <w:lsdException w:name="Light Grid Accent 3" w:uiPriority="62"/>
-    <w:lsdException w:name="Medium Shading 1 Accent 3" w:uiPriority="63"/>
-    <w:lsdException w:name="Medium Shading 2 Accent 3" w:uiPriority="64"/>
-    <w:lsdException w:name="Medium List 1 Accent 3" w:uiPriority="65"/>
-    <w:lsdException w:name="Medium List 2 Accent 3" w:uiPriority="66"/>
-    <w:lsdException w:name="Medium Grid 1 Accent 3" w:uiPriority="67"/>
-    <w:lsdException w:name="Medium Grid 2 Accent 3" w:uiPriority="68"/>
-    <w:lsdException w:name="Medium Grid 3 Accent 3" w:uiPriority="69"/>
-    <w:lsdException w:name="Dark List Accent 3" w:uiPriority="70"/>
-    <w:lsdException w:name="Colorful Shading Accent 3" w:uiPriority="71"/>
-    <w:lsdException w:name="Colorful List Accent 3" w:uiPriority="72"/>
-    <w:lsdException w:name="Colorful Grid Accent 3" w:uiPriority="73"/>
-    <w:lsdException w:name="Light Shading Accent 4" w:uiPriority="60"/>
-    <w:lsdException w:name="Light List Accent 4" w:uiPriority="61"/>
-    <w:lsdException w:name="Light Grid Accent 4" w:uiPriority="62"/>
-    <w:lsdException w:name="Medium Shading 1 Accent 4" w:uiPriority="63"/>
-    <w:lsdException w:name="Medium Shading 2 Accent 4" w:uiPriority="64"/>
-    <w:lsdException w:name="Medium List 1 Accent 4" w:uiPriority="65"/>
-    <w:lsdException w:name="Medium List 2 Accent 4" w:uiPriority="66"/>
-    <w:lsdException w:name="Medium Grid 1 Accent 4" w:uiPriority="67"/>
-    <w:lsdException w:name="Medium Grid 2 Accent 4" w:uiPriority="68"/>
-    <w:lsdException w:name="Medium Grid 3 Accent 4" w:uiPriority="69"/>
-    <w:lsdException w:name="Dark List Accent 4" w:uiPriority="70"/>
-    <w:lsdException w:name="Colorful Shading Accent 4" w:uiPriority="71"/>
-    <w:lsdException w:name="Colorful List Accent 4" w:uiPriority="72"/>
-    <w:lsdException w:name="Colorful Grid Accent 4" w:uiPriority="73"/>
-    <w:lsdException w:name="Light Shading Accent 5" w:uiPriority="60"/>
-    <w:lsdException w:name="Light List Accent 5" w:uiPriority="61"/>
-    <w:lsdException w:name="Light Grid Accent 5" w:uiPriority="62"/>
-    <w:lsdException w:name="Medium Shading 1 Accent 5" w:uiPriority="63"/>
-    <w:lsdException w:name="Medium Shading 2 Accent 5" w:uiPriority="64"/>
-    <w:lsdException w:name="Medium List 1 Accent 5" w:uiPriority="65"/>
-    <w:lsdException w:name="Medium List 2 Accent 5" w:uiPriority="66"/>
-    <w:lsdException w:name="Medium Grid 1 Accent 5" w:uiPriority="67"/>
-    <w:lsdException w:name="Medium Grid 2 Accent 5" w:uiPriority="68"/>
-    <w:lsdException w:name="Medium Grid 3 Accent 5" w:uiPriority="69"/>
-    <w:lsdException w:name="Dark List Accent 5" w:uiPriority="70"/>
-    <w:lsdException w:name="Colorful Shading Accent 5" w:uiPriority="71"/>
-    <w:lsdException w:name="Colorful List Accent 5" w:uiPriority="72"/>
-    <w:lsdException w:name="Colorful Grid Accent 5" w:uiPriority="73"/>
-    <w:lsdException w:name="Light Shading Accent 6" w:uiPriority="60"/>
-    <w:lsdException w:name="Light List Accent 6" w:uiPriority="61"/>
-    <w:lsdException w:name="Light Grid Accent 6" w:uiPriority="62"/>
-    <w:lsdException w:name="Medium Shading 1 Accent 6" w:uiPriority="63"/>
-    <w:lsdException w:name="Medium Shading 2 Accent 6" w:uiPriority="64"/>
-    <w:lsdException w:name="Medium List 1 Accent 6" w:uiPriority="65"/>
-    <w:lsdException w:name="Medium List 2 Accent 6" w:uiPriority="66"/>
-    <w:lsdException w:name="Medium Grid 1 Accent 6" w:uiPriority="67"/>
-    <w:lsdException w:name="Medium Grid 2 Accent 6" w:uiPriority="68"/>
-    <w:lsdException w:name="Medium Grid 3 Accent 6" w:uiPriority="69"/>
-    <w:lsdException w:name="Dark List Accent 6" w:uiPriority="70"/>
-    <w:lsdException w:name="Colorful Shading Accent 6" w:uiPriority="71"/>
-    <w:lsdException w:name="Colorful List Accent 6" w:uiPriority="72"/>
-    <w:lsdException w:name="Colorful Grid Accent 6" w:uiPriority="73"/>
-    <w:lsdException w:name="Subtle Emphasis" w:uiPriority="19" w:qFormat="1"/>
-    <w:lsdException w:name="Intense Emphasis" w:uiPriority="21" w:qFormat="1"/>
-    <w:lsdException w:name="Subtle Reference" w:uiPriority="31" w:qFormat="1"/>
-    <w:lsdException w:name="Intense Reference" w:uiPriority="32" w:qFormat="1"/>
-    <w:lsdException w:name="Book Title" w:uiPriority="33" w:qFormat="1"/>
-    <w:lsdException w:name="Bibliography" w:semiHidden="1" w:uiPriority="37" w:unhideWhenUsed="1"/>
-    <w:lsdException w:name="TOC Heading" w:semiHidden="1" w:uiPriority="39" w:unhideWhenUsed="1" w:qFormat="1"/>
-    <w:lsdException w:name="Plain Table 1" w:uiPriority="41"/>
-    <w:lsdException w:name="Plain Table 2" w:uiPriority="42"/>
-    <w:lsdException w:name="Plain Table 3" w:uiPriority="43"/>
-    <w:lsdException w:name="Plain Table 4" w:uiPriority="44"/>
-    <w:lsdException w:name="Plain Table 5" w:uiPriority="45"/>
-    <w:lsdException w:name="Grid Table Light" w:uiPriority="40"/>
-    <w:lsdException w:name="Grid Table 1 Light" w:uiPriority="46"/>
-    <w:lsdException w:name="Grid Table 2" w:uiPriority="47"/>
-    <w:lsdException w:name="Grid Table 3" w:uiPriority="48"/>
-    <w:lsdException w:name="Grid Table 4" w:uiPriority="49"/>
-    <w:lsdException w:name="Grid Table 5 Dark" w:uiPriority="50"/>
-    <w:lsdException w:name="Grid Table 6 Colorful" w:uiPriority="51"/>
-    <w:lsdException w:name="Grid Table 7 Colorful" w:uiPriority="52"/>
-    <w:lsdException w:name="Grid Table 1 Light Accent 1" w:uiPriority="46"/>
-    <w:lsdException w:name="Grid Table 2 Accent 1" w:uiPriority="47"/>
-    <w:lsdException w:name="Grid Table 3 Accent 1" w:uiPriority="48"/>
-    <w:lsdException w:name="Grid Table 4 Accent 1" w:uiPriority="49"/>
-    <w:lsdException w:name="Grid Table 5 Dark Accent 1" w:uiPriority="50"/>
-    <w:lsdException w:name="Grid Table 6 Colorful Accent 1" w:uiPriority="51"/>
-    <w:lsdException w:name="Grid Table 7 Colorful Accent 1" w:uiPriority="52"/>
-    <w:lsdException w:name="Grid Table 1 Light Accent 2" w:uiPriority="46"/>
-    <w:lsdException w:name="Grid Table 2 Accent 2" w:uiPriority="47"/>
-    <w:lsdException w:name="Grid Table 3 Accent 2" w:uiPriority="48"/>
-    <w:lsdException w:name="Grid Table 4 Accent 2" w:uiPriority="49"/>
-    <w:lsdException w:name="Grid Table 5 Dark Accent 2" w:uiPriority="50"/>
-    <w:lsdException w:name="Grid Table 6 Colorful Accent 2" w:uiPriority="51"/>
-    <w:lsdException w:name="Grid Table 7 Colorful Accent 2" w:uiPriority="52"/>
-    <w:lsdException w:name="Grid Table 1 Light Accent 3" w:uiPriority="46"/>
-    <w:lsdException w:name="Grid Table 2 Accent 3" w:uiPriority="47"/>
-    <w:lsdException w:name="Grid Table 3 Accent 3" w:uiPriority="48"/>
-    <w:lsdException w:name="Grid Table 4 Accent 3" w:uiPriority="49"/>
-    <w:lsdException w:name="Grid Table 5 Dark Accent 3" w:uiPriority="50"/>
-    <w:lsdException w:name="Grid Table 6 Colorful Accent 3" w:uiPriority="51"/>
-    <w:lsdException w:name="Grid Table 7 Colorful Accent 3" w:uiPriority="52"/>
-    <w:lsdException w:name="Grid Table 1 Light Accent 4" w:uiPriority="46"/>
-    <w:lsdException w:name="Grid Table 2 Accent 4" w:uiPriority="47"/>
-    <w:lsdException w:name="Grid Table 3 Accent 4" w:uiPriority="48"/>
-    <w:lsdException w:name="Grid Table 4 Accent 4" w:uiPriority="49"/>
-    <w:lsdException w:name="Grid Table 5 Dark Accent 4" w:uiPriority="50"/>
-    <w:lsdException w:name="Grid Table 6 Colorful Accent 4" w:uiPriority="51"/>
-    <w:lsdException w:name="Grid Table 7 Colorful Accent 4" w:uiPriority="52"/>
-    <w:lsdException w:name="Grid Table 1 Light Accent 5" w:uiPriority="46"/>
-    <w:lsdException w:name="Grid Table 2 Accent 5" w:uiPriority="47"/>
-    <w:lsdException w:name="Grid Table 3 Accent 5" w:uiPriority="48"/>
-    <w:lsdException w:name="Grid Table 4 Accent 5" w:uiPriority="49"/>
-    <w:lsdException w:name="Grid Table 5 Dark Accent 5" w:uiPriority="50"/>
-    <w:lsdException w:name="Grid Table 6 Colorful Accent 5" w:uiPriority="51"/>
-    <w:lsdException w:name="Grid Table 7 Colorful Accent 5" w:uiPriority="52"/>
-    <w:lsdException w:name="Grid Table 1 Light Accent 6" w:uiPriority="46"/>
-    <w:lsdException w:name="Grid Table 2 Accent 6" w:uiPriority="47"/>
-    <w:lsdException w:name="Grid Table 3 Accent 6" w:uiPriority="48"/>
-    <w:lsdException w:name="Grid Table 4 Accent 6" w:uiPriority="49"/>
-    <w:lsdException w:name="Grid Table 5 Dark Accent 6" w:uiPriority="50"/>
-    <w:lsdException w:name="Grid Table 6 Colorful Accent 6" w:uiPriority="51"/>
-    <w:lsdException w:name="Grid Table 7 Colorful Accent 6" w:uiPriority="52"/>
-    <w:lsdException w:name="List Table 1 Light" w:uiPriority="46"/>
-    <w:lsdException w:name="List Table 2" w:uiPriority="47"/>
-    <w:lsdException w:name="List Table 3" w:uiPriority="48"/>
-    <w:lsdException w:name="List Table 4" w:uiPriority="49"/>
-    <w:lsdException w:name="List Table 5 Dark" w:uiPriority="50"/>
-    <w:lsdException w:name="List Table 6 Colorful" w:uiPriority="51"/>
-    <w:lsdException w:name="List Table 7 Colorful" w:uiPriority="52"/>
-    <w:lsdException w:name="List Table 1 Light Accent 1" w:uiPriority="46"/>
-    <w:lsdException w:name="List Table 2 Accent 1" w:uiPriority="47"/>
-    <w:lsdException w:name="List Table 3 Accent 1" w:uiPriority="48"/>
-    <w:lsdException w:name="List Table 4 Accent 1" w:uiPriority="49"/>
-    <w:lsdException w:name="List Table 5 Dark Accent 1" w:uiPriority="50"/>
-    <w:lsdException w:name="List Table 6 Colorful Accent 1" w:uiPriority="51"/>
-    <w:lsdException w:name="List Table 7 Colorful Accent 1" w:uiPriority="52"/>
-    <w:lsdException w:name="List Table 1 Light Accent 2" w:uiPriority="46"/>
-    <w:lsdException w:name="List Table 2 Accent 2" w:uiPriority="47"/>
-    <w:lsdException w:name="List Table 3 Accent 2" w:uiPriority="48"/>
-    <w:lsdException w:name="List Table 4 Accent 2" w:uiPriority="49"/>
-    <w:lsdException w:name="List Table 5 Dark Accent 2" w:uiPriority="50"/>
-    <w:lsdException w:name="List Table 6 Colorful Accent 2" w:uiPriority="51"/>
-    <w:lsdException w:name="List Table 7 Colorful Accent 2" w:uiPriority="52"/>
-    <w:lsdException w:name="List Table 1 Light Accent 3" w:uiPriority="46"/>
-    <w:lsdException w:name="List Table 2 Accent 3" w:uiPriority="47"/>
-    <w:lsdException w:name="List Table 3 Accent 3" w:uiPriority="48"/>
-    <w:lsdException w:name="List Table 4 Accent 3" w:uiPriority="49"/>
-    <w:lsdException w:name="List Table 5 Dark Accent 3" w:uiPriority="50"/>
-    <w:lsdException w:name="List Table 6 Colorful Accent 3" w:uiPriority="51"/>
-    <w:lsdException w:name="List Table 7 Colorful Accent 3" w:uiPriority="52"/>
-    <w:lsdException w:name="List Table 1 Light Accent 4" w:uiPriority="46"/>
-    <w:lsdException w:name="List Table 2 Accent 4" w:uiPriority="47"/>
-    <w:lsdException w:name="List Table 3 Accent 4" w:uiPriority="48"/>
-    <w:lsdException w:name="List Table 4 Accent 4" w:uiPriority="49"/>
-    <w:lsdException w:name="List Table 5 Dark Accent 4" w:uiPriority="50"/>
-    <w:lsdException w:name="List Table 6 Colorful Accent 4" w:uiPriority="51"/>
-    <w:lsdException w:name="List Table 7 Colorful Accent 4" w:uiPriority="52"/>
-    <w:lsdException w:name="List Table 1 Light Accent 5" w:uiPriority="46"/>
-    <w:lsdException w:name="List Table 2 Accent 5" w:uiPriority="47"/>
-    <w:lsdException w:name="List Table 3 Accent 5" w:uiPriority="48"/>
-    <w:lsdException w:name="List Table 4 Accent 5" w:uiPriority="49"/>
-    <w:lsdException w:name="List Table 5 Dark Accent 5" w:uiPriority="50"/>
-    <w:lsdException w:name="List Table 6 Colorful Accent 5" w:uiPriority="51"/>
-    <w:lsdException w:name="List Table 7 Colorful Accent 5" w:uiPriority="52"/>
-    <w:lsdException w:name="List Table 1 Light Accent 6" w:uiPriority="46"/>
-    <w:lsdException w:name="List Table 2 Accent 6" w:uiPriority="47"/>
-    <w:lsdException w:name="List Table 3 Accent 6" w:uiPriority="48"/>
-    <w:lsdException w:name="List Table 4 Accent 6" w:uiPriority="49"/>
-    <w:lsdException w:name="List Table 5 Dark Accent 6" w:uiPriority="50"/>
-    <w:lsdException w:name="List Table 6 Colorful Accent 6" w:uiPriority="51"/>
-    <w:lsdException w:name="List Table 7 Colorful Accent 6" w:uiPriority="52"/>
-    <w:lsdException w:name="Mention" w:semiHidden="1" w:unhideWhenUsed="1"/>
-    <w:lsdException w:name="Smart Hyperlink" w:semiHidden="1" w:unhideWhenUsed="1"/>
-    <w:lsdException w:name="Hashtag" w:semiHidden="1" w:unhideWhenUsed="1"/>
-    <w:lsdException w:name="Unresolved Mention" w:semiHidden="1" w:unhideWhenUsed="1"/>
-  </w:latentStyles>
-  <w:style w:type="paragraph" w:default="1" w:styleId="Normal">
-    <w:name w:val="Normal"/>
-    <w:qFormat/>
-    <w:rPr>
-      <w:rFonts w:ascii="Calibri" w:eastAsia="Calibri" w:hAnsi="Calibri" w:cs="Calibri"/>
-      <w:color w:val="000000"/>
-    </w:rPr>
-  </w:style>
-  <w:style w:type="paragraph" w:styleId="Heading1">
-    <w:name w:val="heading 1"/>
-    <w:next w:val="Normal"/>
-    <w:link w:val="Heading1Char"/>
-    <w:uiPriority w:val="9"/>
-    <w:unhideWhenUsed/>
-    <w:qFormat/>
-    <w:rsid w:val="006F4673"/>
-    <w:pPr>
-      <w:keepNext/>
-      <w:keepLines/>
-      <w:spacing w:after="37"/>
-      <w:ind w:left="12" w:hanging="10"/>
-      <w:outlineLvl w:val="0"/>
-    </w:pPr>
-    <w:rPr>
-      <w:rFonts w:ascii="Arial" w:eastAsia="Arial" w:hAnsi="Arial" w:cs="Arial"/>
-      <w:color w:val="ED7D31" w:themeColor="accent2"/>
-      <w:sz w:val="34"/>
-    </w:rPr>
-  </w:style>
-  <w:style w:type="paragraph" w:styleId="Heading2">
-    <w:name w:val="heading 2"/>
-    <w:next w:val="Normal"/>
-    <w:link w:val="Heading2Char"/>
-    <w:uiPriority w:val="9"/>
-    <w:unhideWhenUsed/>
-    <w:qFormat/>
-    <w:rsid w:val="006F4673"/>
-    <w:pPr>
-      <w:keepNext/>
-      <w:keepLines/>
-      <w:spacing w:after="85"/>
-      <w:ind w:left="10" w:hanging="10"/>
-      <w:outlineLvl w:val="1"/>
-    </w:pPr>
-    <w:rPr>
-      <w:rFonts w:ascii="Arial" w:eastAsia="Arial" w:hAnsi="Arial" w:cs="Arial"/>
-      <w:color w:val="ED7D31" w:themeColor="accent2"/>
-      <w:sz w:val="36"/>
-    </w:rPr>
-  </w:style>
-  <w:style w:type="character" w:default="1" w:styleId="DefaultParagraphFont">
-    <w:name w:val="Default Paragraph Font"/>
-    <w:uiPriority w:val="1"/>
-    <w:semiHidden/>
-    <w:unhideWhenUsed/>
-  </w:style>
-  <w:style w:type="table" w:default="1" w:styleId="TableNormal">
-    <w:name w:val="Normal Table"/>
-    <w:uiPriority w:val="99"/>
-    <w:semiHidden/>
-    <w:unhideWhenUsed/>
-    <w:tblPr>
-      <w:tblInd w:w="0" w:type="dxa"/>
-      <w:tblCellMar>
-        <w:top w:w="0" w:type="dxa"/>
-        <w:left w:w="108" w:type="dxa"/>
-        <w:bottom w:w="0" w:type="dxa"/>
-        <w:right w:w="108" w:type="dxa"/>
-      </w:tblCellMar>
-    </w:tblPr>
-  </w:style>
-  <w:style w:type="numbering" w:default="1" w:styleId="NoList">
-    <w:name w:val="No List"/>
-    <w:uiPriority w:val="99"/>
-    <w:semiHidden/>
-    <w:unhideWhenUsed/>
-  </w:style>
-  <w:style w:type="character" w:customStyle="1" w:styleId="Heading2Char">
-    <w:name w:val="Heading 2 Char"/>
-    <w:link w:val="Heading2"/>
-    <w:uiPriority w:val="9"/>
-    <w:rsid w:val="006F4673"/>
-    <w:rPr>
-      <w:rFonts w:ascii="Arial" w:eastAsia="Arial" w:hAnsi="Arial" w:cs="Arial"/>
-      <w:color w:val="ED7D31" w:themeColor="accent2"/>
-      <w:sz w:val="36"/>
-    </w:rPr>
-  </w:style>
-  <w:style w:type="character" w:customStyle="1" w:styleId="Heading1Char">
-    <w:name w:val="Heading 1 Char"/>
-    <w:link w:val="Heading1"/>
-    <w:uiPriority w:val="9"/>
-    <w:rsid w:val="006F4673"/>
-    <w:rPr>
-      <w:rFonts w:ascii="Arial" w:eastAsia="Arial" w:hAnsi="Arial" w:cs="Arial"/>
-      <w:color w:val="ED7D31" w:themeColor="accent2"/>
-      <w:sz w:val="34"/>
-    </w:rPr>
-  </w:style>
-  <w:style w:type="paragraph" w:styleId="TOC1">
-    <w:name w:val="toc 1"/>
-    <w:hidden/>
-    <w:uiPriority w:val="39"/>
-    <w:pPr>
-      <w:spacing w:after="44"/>
-      <w:ind w:left="25" w:right="150" w:hanging="10"/>
-    </w:pPr>
-    <w:rPr>
-      <w:rFonts w:ascii="Arial" w:eastAsia="Arial" w:hAnsi="Arial" w:cs="Arial"/>
-      <w:color w:val="4C4C4C"/>
-    </w:rPr>
-  </w:style>
-  <w:style w:type="paragraph" w:styleId="TOC2">
-    <w:name w:val="toc 2"/>
-    <w:hidden/>
-    <w:uiPriority w:val="39"/>
-    <w:pPr>
-      <w:spacing w:after="44"/>
-      <w:ind w:left="385" w:right="150" w:hanging="10"/>
-    </w:pPr>
-    <w:rPr>
-      <w:rFonts w:ascii="Arial" w:eastAsia="Arial" w:hAnsi="Arial" w:cs="Arial"/>
-      <w:color w:val="4C4C4C"/>
-    </w:rPr>
-  </w:style>
-  <w:style w:type="table" w:customStyle="1" w:styleId="TableGrid">
-    <w:name w:val="TableGrid"/>
-    <w:pPr>
-      <w:spacing w:after="0" w:line="240" w:lineRule="auto"/>
-    </w:pPr>
-    <w:tblPr>
-      <w:tblCellMar>
-        <w:top w:w="0" w:type="dxa"/>
-        <w:left w:w="0" w:type="dxa"/>
-        <w:bottom w:w="0" w:type="dxa"/>
-        <w:right w:w="0" w:type="dxa"/>
-      </w:tblCellMar>
-    </w:tblPr>
-  </w:style>
-  <w:style w:type="character" w:styleId="Hyperlink">
-    <w:name w:val="Hyperlink"/>
-    <w:basedOn w:val="DefaultParagraphFont"/>
-    <w:uiPriority w:val="99"/>
-    <w:unhideWhenUsed/>
-    <w:rsid w:val="00A567D0"/>
-    <w:rPr>
-      <w:color w:val="0563C1" w:themeColor="hyperlink"/>
-      <w:u w:val="single"/>
-    </w:rPr>
-  </w:style>
-  <w:style w:type="paragraph" w:styleId="ListParagraph">
-    <w:name w:val="List Paragraph"/>
-    <w:basedOn w:val="Normal"/>
-    <w:uiPriority w:val="34"/>
-    <w:qFormat/>
-    <w:rsid w:val="007567EC"/>
-    <w:pPr>
-      <w:ind w:left="720"/>
-      <w:contextualSpacing/>
-    </w:pPr>
-  </w:style>
-  <w:style w:type="paragraph" w:styleId="Header">
-    <w:name w:val="header"/>
-    <w:basedOn w:val="Normal"/>
-    <w:link w:val="HeaderChar"/>
-    <w:uiPriority w:val="99"/>
-    <w:unhideWhenUsed/>
-    <w:rsid w:val="00EE40EC"/>
-    <w:pPr>
-      <w:tabs>
-        <w:tab w:val="center" w:pos="4680"/>
-        <w:tab w:val="right" w:pos="9360"/>
-      </w:tabs>
-      <w:spacing w:after="0" w:line="240" w:lineRule="auto"/>
-    </w:pPr>
-  </w:style>
-  <w:style w:type="character" w:customStyle="1" w:styleId="HeaderChar">
-    <w:name w:val="Header Char"/>
-    <w:basedOn w:val="DefaultParagraphFont"/>
-    <w:link w:val="Header"/>
-    <w:uiPriority w:val="99"/>
-    <w:rsid w:val="00EE40EC"/>
-    <w:rPr>
-      <w:rFonts w:ascii="Calibri" w:eastAsia="Calibri" w:hAnsi="Calibri" w:cs="Calibri"/>
-      <w:color w:val="000000"/>
-    </w:rPr>
-  </w:style>
-  <w:style w:type="character" w:styleId="CommentReference">
-    <w:name w:val="annotation reference"/>
-    <w:basedOn w:val="DefaultParagraphFont"/>
-    <w:uiPriority w:val="99"/>
-    <w:semiHidden/>
-    <w:unhideWhenUsed/>
-    <w:rsid w:val="0074011E"/>
-    <w:rPr>
-      <w:sz w:val="16"/>
-      <w:szCs w:val="16"/>
-    </w:rPr>
-  </w:style>
-  <w:style w:type="paragraph" w:styleId="CommentText">
-    <w:name w:val="annotation text"/>
-    <w:basedOn w:val="Normal"/>
-    <w:link w:val="CommentTextChar"/>
-    <w:uiPriority w:val="99"/>
-    <w:semiHidden/>
-    <w:unhideWhenUsed/>
-    <w:rsid w:val="0074011E"/>
-    <w:pPr>
-      <w:spacing w:line="240" w:lineRule="auto"/>
-    </w:pPr>
-    <w:rPr>
-      <w:sz w:val="20"/>
-      <w:szCs w:val="20"/>
-    </w:rPr>
-  </w:style>
-  <w:style w:type="character" w:customStyle="1" w:styleId="CommentTextChar">
-    <w:name w:val="Comment Text Char"/>
-    <w:basedOn w:val="DefaultParagraphFont"/>
-    <w:link w:val="CommentText"/>
-    <w:uiPriority w:val="99"/>
-    <w:semiHidden/>
-    <w:rsid w:val="0074011E"/>
-    <w:rPr>
-      <w:rFonts w:ascii="Calibri" w:eastAsia="Calibri" w:hAnsi="Calibri" w:cs="Calibri"/>
-      <w:color w:val="000000"/>
-      <w:sz w:val="20"/>
-      <w:szCs w:val="20"/>
-    </w:rPr>
-  </w:style>
-  <w:style w:type="paragraph" w:styleId="CommentSubject">
-    <w:name w:val="annotation subject"/>
-    <w:basedOn w:val="CommentText"/>
-    <w:next w:val="CommentText"/>
-    <w:link w:val="CommentSubjectChar"/>
-    <w:uiPriority w:val="99"/>
-    <w:semiHidden/>
-    <w:unhideWhenUsed/>
-    <w:rsid w:val="0074011E"/>
-    <w:rPr>
-      <w:b/>
-      <w:bCs/>
-    </w:rPr>
-  </w:style>
-  <w:style w:type="character" w:customStyle="1" w:styleId="CommentSubjectChar">
-    <w:name w:val="Comment Subject Char"/>
-    <w:basedOn w:val="CommentTextChar"/>
-    <w:link w:val="CommentSubject"/>
-    <w:uiPriority w:val="99"/>
-    <w:semiHidden/>
-    <w:rsid w:val="0074011E"/>
-    <w:rPr>
-      <w:rFonts w:ascii="Calibri" w:eastAsia="Calibri" w:hAnsi="Calibri" w:cs="Calibri"/>
-      <w:b/>
-      <w:bCs/>
-      <w:color w:val="000000"/>
-      <w:sz w:val="20"/>
-      <w:szCs w:val="20"/>
-    </w:rPr>
-  </w:style>
-  <w:style w:type="paragraph" w:styleId="BalloonText">
-    <w:name w:val="Balloon Text"/>
-    <w:basedOn w:val="Normal"/>
-    <w:link w:val="BalloonTextChar"/>
-    <w:uiPriority w:val="99"/>
-    <w:semiHidden/>
-    <w:unhideWhenUsed/>
-    <w:rsid w:val="0074011E"/>
-    <w:pPr>
-      <w:spacing w:after="0" w:line="240" w:lineRule="auto"/>
-    </w:pPr>
-    <w:rPr>
-      <w:rFonts w:ascii="Segoe UI" w:hAnsi="Segoe UI" w:cs="Segoe UI"/>
-      <w:sz w:val="18"/>
-      <w:szCs w:val="18"/>
-    </w:rPr>
-  </w:style>
-  <w:style w:type="character" w:customStyle="1" w:styleId="BalloonTextChar">
-    <w:name w:val="Balloon Text Char"/>
-    <w:basedOn w:val="DefaultParagraphFont"/>
-    <w:link w:val="BalloonText"/>
-    <w:uiPriority w:val="99"/>
-    <w:semiHidden/>
-    <w:rsid w:val="0074011E"/>
-    <w:rPr>
-      <w:rFonts w:ascii="Segoe UI" w:eastAsia="Calibri" w:hAnsi="Segoe UI" w:cs="Segoe UI"/>
-      <w:color w:val="000000"/>
-      <w:sz w:val="18"/>
-      <w:szCs w:val="18"/>
-    </w:rPr>
-  </w:style>
-  <w:style w:type="paragraph" w:styleId="Footer">
-    <w:name w:val="footer"/>
-    <w:basedOn w:val="Normal"/>
-    <w:link w:val="FooterChar"/>
-    <w:uiPriority w:val="99"/>
-    <w:unhideWhenUsed/>
-    <w:rsid w:val="0074011E"/>
-    <w:pPr>
-      <w:tabs>
-        <w:tab w:val="center" w:pos="4680"/>
-        <w:tab w:val="right" w:pos="9360"/>
-      </w:tabs>
-      <w:spacing w:after="0" w:line="240" w:lineRule="auto"/>
-    </w:pPr>
-  </w:style>
-  <w:style w:type="character" w:customStyle="1" w:styleId="FooterChar">
-    <w:name w:val="Footer Char"/>
-    <w:basedOn w:val="DefaultParagraphFont"/>
-    <w:link w:val="Footer"/>
-    <w:uiPriority w:val="99"/>
-    <w:rsid w:val="0074011E"/>
-    <w:rPr>
-      <w:rFonts w:ascii="Calibri" w:eastAsia="Calibri" w:hAnsi="Calibri" w:cs="Calibri"/>
-      <w:color w:val="000000"/>
-    </w:rPr>
-  </w:style>
-  <w:style w:type="character" w:styleId="FollowedHyperlink">
-    <w:name w:val="FollowedHyperlink"/>
-    <w:basedOn w:val="DefaultParagraphFont"/>
-    <w:uiPriority w:val="99"/>
-    <w:semiHidden/>
-    <w:unhideWhenUsed/>
-    <w:rsid w:val="00AB4BF7"/>
-    <w:rPr>
-      <w:color w:val="954F72" w:themeColor="followedHyperlink"/>
-      <w:u w:val="single"/>
-    </w:rPr>
-  </w:style>
-  <w:style w:type="paragraph" w:customStyle="1" w:styleId="BasicParagraph">
-    <w:name w:val="[Basic Paragraph]"/>
-    <w:basedOn w:val="Normal"/>
-    <w:uiPriority w:val="99"/>
-    <w:rsid w:val="006F4673"/>
-    <w:pPr>
-      <w:autoSpaceDE w:val="0"/>
-      <w:autoSpaceDN w:val="0"/>
-      <w:adjustRightInd w:val="0"/>
-      <w:spacing w:after="0" w:line="288" w:lineRule="auto"/>
-      <w:textAlignment w:val="center"/>
-    </w:pPr>
-    <w:rPr>
-      <w:rFonts w:ascii="Times New Roman" w:eastAsiaTheme="minorEastAsia" w:hAnsi="Times New Roman" w:cs="Times New Roman"/>
-      <w:sz w:val="24"/>
-      <w:szCs w:val="24"/>
-    </w:rPr>
-  </w:style>
-  <w:style w:type="character" w:styleId="UnresolvedMention">
-    <w:name w:val="Unresolved Mention"/>
-    <w:basedOn w:val="DefaultParagraphFont"/>
-    <w:uiPriority w:val="99"/>
-    <w:semiHidden/>
-    <w:unhideWhenUsed/>
-    <w:rsid w:val="005A7550"/>
-    <w:rPr>
-      <w:color w:val="808080"/>
-      <w:shd w:val="clear" w:color="auto" w:fill="E6E6E6"/>
-    </w:rPr>
-  </w:style>
-</w:styles>
-</file>
-
-<file path=word/glossary/document.xml><?xml version="1.0" encoding="utf-8"?>
-<w:glossaryDocument xmlns:wpc="http://schemas.microsoft.com/office/word/2010/wordprocessingCanvas" xmlns:cx="http://schemas.microsoft.com/office/drawing/2014/chartex" xmlns:cx1="http://schemas.microsoft.com/office/drawing/2015/9/8/chartex" xmlns:cx2="http://schemas.microsoft.com/office/drawing/2015/10/21/chartex" xmlns:cx3="http://schemas.microsoft.com/office/drawing/2016/5/9/chartex" xmlns:cx4="http://schemas.microsoft.com/office/drawing/2016/5/10/chartex" xmlns:cx5="http://schemas.microsoft.com/office/drawing/2016/5/11/chartex" xmlns:cx6="http://schemas.microsoft.com/office/drawing/2016/5/12/chartex" xmlns:cx7="http://schemas.microsoft.com/office/drawing/2016/5/13/chartex" xmlns:cx8="http://schemas.microsoft.com/office/drawing/2016/5/14/chartex" xmlns:mc="http://schemas.openxmlformats.org/markup-compatibility/2006" xmlns:aink="http://schemas.microsoft.com/office/drawing/2016/ink" xmlns:am3d="http://schemas.microsoft.com/office/drawing/2017/model3d" xmlns:o="urn:schemas-microsoft-com:office:office" xmlns:r="http://schemas.openxmlformats.org/officeDocument/2006/relationships" xmlns:m="http://schemas.openxmlformats.org/officeDocument/2006/math" xmlns:v="urn:schemas-microsoft-com:vml" xmlns:wp14="http://schemas.microsoft.com/office/word/2010/wordprocessingDrawing" xmlns:wp="http://schemas.openxmlformats.org/drawingml/2006/wordprocessingDrawing" xmlns:w10="urn:schemas-microsoft-com:office:word" xmlns:w="http://schemas.openxmlformats.org/wordprocessingml/2006/main" xmlns:w14="http://schemas.microsoft.com/office/word/2010/wordml" xmlns:w15="http://schemas.microsoft.com/office/word/2012/wordml" xmlns:w16cid="http://schemas.microsoft.com/office/word/2016/wordml/cid" xmlns:w16se="http://schemas.microsoft.com/office/word/2015/wordml/symex" xmlns:wpg="http://schemas.microsoft.com/office/word/2010/wordprocessingGroup" xmlns:wpi="http://schemas.microsoft.com/office/word/2010/wordprocessingInk" xmlns:wne="http://schemas.microsoft.com/office/word/2006/wordml" xmlns:wps="http://schemas.microsoft.com/office/word/2010/wordprocessingShape" mc:Ignorable="w14 w15 w16se w16cid wp14"/>
-</file>
-
-<file path=word/glossary/fontTable.xml><?xml version="1.0" encoding="utf-8"?>
-<w:fonts xmlns:mc="http://schemas.openxmlformats.org/markup-compatibility/2006" xmlns:r="http://schemas.openxmlformats.org/officeDocument/2006/relationships" xmlns:w="http://schemas.openxmlformats.org/wordprocessingml/2006/main" xmlns:w14="http://schemas.microsoft.com/office/word/2010/wordml" xmlns:w15="http://schemas.microsoft.com/office/word/2012/wordml" xmlns:w16cid="http://schemas.microsoft.com/office/word/2016/wordml/cid" xmlns:w16se="http://schemas.microsoft.com/office/word/2015/wordml/symex" mc:Ignorable="w14 w15 w16se w16cid">
-  <w:font w:name="Times New Roman">
-    <w:panose1 w:val="02020603050405020304"/>
-    <w:charset w:val="00"/>
-    <w:family w:val="roman"/>
-    <w:pitch w:val="variable"/>
-    <w:sig w:usb0="E0002AFF" w:usb1="C0007843" w:usb2="00000009" w:usb3="00000000" w:csb0="000001FF" w:csb1="00000000"/>
-  </w:font>
-  <w:font w:name="Arial">
-    <w:panose1 w:val="020B0604020202020204"/>
-    <w:charset w:val="00"/>
-    <w:family w:val="swiss"/>
-    <w:pitch w:val="variable"/>
-    <w:sig w:usb0="E0002AFF" w:usb1="C0007843" w:usb2="00000009" w:usb3="00000000" w:csb0="000001FF" w:csb1="00000000"/>
-  </w:font>
-  <w:font w:name="Courier New">
-    <w:panose1 w:val="02070309020205020404"/>
-    <w:charset w:val="00"/>
-    <w:family w:val="modern"/>
-    <w:pitch w:val="fixed"/>
-    <w:sig w:usb0="E0002EFF" w:usb1="C0007843" w:usb2="00000009" w:usb3="00000000" w:csb0="000001FF" w:csb1="00000000"/>
-  </w:font>
-  <w:font w:name="Wingdings">
-    <w:panose1 w:val="05000000000000000000"/>
-    <w:charset w:val="02"/>
-    <w:family w:val="auto"/>
-    <w:pitch w:val="variable"/>
-    <w:sig w:usb0="00000000" w:usb1="10000000" w:usb2="00000000" w:usb3="00000000" w:csb0="80000000" w:csb1="00000000"/>
-  </w:font>
-  <w:font w:name="Symbol">
-    <w:panose1 w:val="05050102010706020507"/>
-    <w:charset w:val="02"/>
-    <w:family w:val="roman"/>
-    <w:pitch w:val="variable"/>
-    <w:sig w:usb0="00000000" w:usb1="10000000" w:usb2="00000000" w:usb3="00000000" w:csb0="80000000" w:csb1="00000000"/>
-  </w:font>
-  <w:font w:name="Segoe UI Symbol">
-    <w:panose1 w:val="020B0502040204020203"/>
-    <w:charset w:val="00"/>
-    <w:family w:val="swiss"/>
-    <w:pitch w:val="variable"/>
-    <w:sig w:usb0="800001E3" w:usb1="1200FFEF" w:usb2="00040000" w:usb3="00000000" w:csb0="00000001" w:csb1="00000000"/>
-  </w:font>
-  <w:font w:name="Calibri">
-    <w:panose1 w:val="020F0502020204030204"/>
-    <w:charset w:val="00"/>
-    <w:family w:val="swiss"/>
-    <w:pitch w:val="variable"/>
-    <w:sig w:usb0="E0002AFF" w:usb1="4000ACFF" w:usb2="00000001" w:usb3="00000000" w:csb0="000001FF" w:csb1="00000000"/>
-  </w:font>
-  <w:font w:name="Segoe UI">
-    <w:panose1 w:val="020B0502040204020203"/>
-    <w:charset w:val="00"/>
-    <w:family w:val="swiss"/>
-    <w:pitch w:val="variable"/>
-    <w:sig w:usb0="E4002EFF" w:usb1="C000E47F" w:usb2="00000009" w:usb3="00000000" w:csb0="000001FF" w:csb1="00000000"/>
-  </w:font>
-  <w:font w:name="Calibri Light">
-    <w:panose1 w:val="020F0302020204030204"/>
-    <w:charset w:val="00"/>
-    <w:family w:val="swiss"/>
-    <w:pitch w:val="variable"/>
-    <w:sig w:usb0="A0002AEF" w:usb1="4000207B" w:usb2="00000000" w:usb3="00000000" w:csb0="000001FF" w:csb1="00000000"/>
-  </w:font>
-</w:fonts>
-</file>
-
-<file path=word/glossary/settings.xml><?xml version="1.0" encoding="utf-8"?>
-<w:settings xmlns:mc="http://schemas.openxmlformats.org/markup-compatibility/2006" xmlns:o="urn:schemas-microsoft-com:office:office" xmlns:r="http://schemas.openxmlformats.org/officeDocument/2006/relationships" xmlns:m="http://schemas.openxmlformats.org/officeDocument/2006/math" xmlns:v="urn:schemas-microsoft-com:vml" xmlns:w10="urn:schemas-microsoft-com:office:word" xmlns:w="http://schemas.openxmlformats.org/wordprocessingml/2006/main" xmlns:w14="http://schemas.microsoft.com/office/word/2010/wordml" xmlns:w15="http://schemas.microsoft.com/office/word/2012/wordml" xmlns:w16cid="http://schemas.microsoft.com/office/word/2016/wordml/cid" xmlns:w16se="http://schemas.microsoft.com/office/word/2015/wordml/symex" xmlns:sl="http://schemas.openxmlformats.org/schemaLibrary/2006/main" mc:Ignorable="w14 w15 w16se w16cid">
-  <w:view w:val="normal"/>
-  <w:defaultTabStop w:val="1304"/>
-  <w:hyphenationZone w:val="425"/>
-  <w:characterSpacingControl w:val="doNotCompress"/>
-  <w:compat>
-    <w:useFELayout/>
-    <w:compatSetting w:name="compatibilityMode" w:uri="http://schemas.microsoft.com/office/word" w:val="15"/>
-    <w:compatSetting w:name="overrideTableStyleFontSizeAndJustification" w:uri="http://schemas.microsoft.com/office/word" w:val="1"/>
-    <w:compatSetting w:name="enableOpenTypeFeatures" w:uri="http://schemas.microsoft.com/office/word" w:val="1"/>
-    <w:compatSetting w:name="doNotFlipMirrorIndents" w:uri="http://schemas.microsoft.com/office/word" w:val="1"/>
-    <w:compatSetting w:name="differentiateMultirowTableHeaders" w:uri="http://schemas.microsoft.com/office/word" w:val="1"/>
-    <w:compatSetting w:name="useWord2013TrackBottomHyphenation" w:uri="http://schemas.microsoft.com/office/word" w:val="0"/>
-  </w:compat>
-  <w:rsids>
-    <w:rsidRoot w:val="00397331"/>
-    <w:rsid w:val="00397331"/>
-  </w:rsids>
-  <m:mathPr>
-    <m:mathFont m:val="Cambria Math"/>
-    <m:brkBin m:val="before"/>
-    <m:brkBinSub m:val="--"/>
-    <m:smallFrac m:val="0"/>
-    <m:dispDef/>
-    <m:lMargin m:val="0"/>
-    <m:rMargin m:val="0"/>
-    <m:defJc m:val="centerGroup"/>
-    <m:wrapIndent m:val="1440"/>
-    <m:intLim m:val="subSup"/>
-    <m:naryLim m:val="undOvr"/>
-  </m:mathPr>
-  <w:themeFontLang w:val="da-DK"/>
-  <w:clrSchemeMapping w:bg1="light1" w:t1="dark1" w:bg2="light2" w:t2="dark2" w:accent1="accent1" w:accent2="accent2" w:accent3="accent3" w:accent4="accent4" w:accent5="accent5" w:accent6="accent6" w:hyperlink="hyperlink" w:followedHyperlink="followedHyperlink"/>
-  <w:decimalSymbol w:val=","/>
-  <w:listSeparator w:val=";"/>
-  <w15:chartTrackingRefBased/>
-</w:settings>
-</file>
-
-<file path=word/glossary/styles.xml><?xml version="1.0" encoding="utf-8"?>
-<w:styles xmlns:mc="http://schemas.openxmlformats.org/markup-compatibility/2006" xmlns:r="http://schemas.openxmlformats.org/officeDocument/2006/relationships" xmlns:w="http://schemas.openxmlformats.org/wordprocessingml/2006/main" xmlns:w14="http://schemas.microsoft.com/office/word/2010/wordml" xmlns:w15="http://schemas.microsoft.com/office/word/2012/wordml" xmlns:w16cid="http://schemas.microsoft.com/office/word/2016/wordml/cid" xmlns:w16se="http://schemas.microsoft.com/office/word/2015/wordml/symex" mc:Ignorable="w14 w15 w16se w16cid">
-  <w:docDefaults>
-    <w:rPrDefault>
-      <w:rPr>
-        <w:rFonts w:asciiTheme="minorHAnsi" w:eastAsiaTheme="minorEastAsia" w:hAnsiTheme="minorHAnsi" w:cstheme="minorBidi"/>
-        <w:sz w:val="22"/>
-        <w:szCs w:val="22"/>
-        <w:lang w:val="da-DK" w:eastAsia="da-DK" w:bidi="ar-SA"/>
-      </w:rPr>
-    </w:rPrDefault>
-    <w:pPrDefault>
-      <w:pPr>
-        <w:spacing w:after="160" w:line="259" w:lineRule="auto"/>
-      </w:pPr>
-    </w:pPrDefault>
-  </w:docDefaults>
-  <w:latentStyles w:defLockedState="0" w:defUIPriority="99" w:defSemiHidden="0" w:defUnhideWhenUsed="0" w:defQFormat="0" w:count="375">
+  <w:latentStyles w:defLockedState="0" w:defUIPriority="99" w:defSemiHidden="0" w:defUnhideWhenUsed="0" w:defQFormat="0" w:count="371">
     <w:lsdException w:name="Normal" w:uiPriority="0" w:qFormat="1"/>
     <w:lsdException w:name="heading 1" w:uiPriority="9" w:qFormat="1"/>
     <w:lsdException w:name="heading 2" w:semiHidden="1" w:uiPriority="9" w:unhideWhenUsed="1" w:qFormat="1"/>
@@ -12249,14 +11232,56 @@
     <w:lsdException w:name="List Table 5 Dark Accent 6" w:uiPriority="50"/>
     <w:lsdException w:name="List Table 6 Colorful Accent 6" w:uiPriority="51"/>
     <w:lsdException w:name="List Table 7 Colorful Accent 6" w:uiPriority="52"/>
-    <w:lsdException w:name="Mention" w:semiHidden="1" w:unhideWhenUsed="1"/>
-    <w:lsdException w:name="Smart Hyperlink" w:semiHidden="1" w:unhideWhenUsed="1"/>
-    <w:lsdException w:name="Hashtag" w:semiHidden="1" w:unhideWhenUsed="1"/>
-    <w:lsdException w:name="Unresolved Mention" w:semiHidden="1" w:unhideWhenUsed="1"/>
   </w:latentStyles>
   <w:style w:type="paragraph" w:default="1" w:styleId="Normal">
     <w:name w:val="Normal"/>
     <w:qFormat/>
+    <w:rPr>
+      <w:rFonts w:ascii="Calibri" w:eastAsia="Calibri" w:hAnsi="Calibri" w:cs="Calibri"/>
+      <w:color w:val="000000"/>
+    </w:rPr>
+  </w:style>
+  <w:style w:type="paragraph" w:styleId="Heading1">
+    <w:name w:val="heading 1"/>
+    <w:next w:val="Normal"/>
+    <w:link w:val="Heading1Char"/>
+    <w:uiPriority w:val="9"/>
+    <w:unhideWhenUsed/>
+    <w:qFormat/>
+    <w:rsid w:val="006F4673"/>
+    <w:pPr>
+      <w:keepNext/>
+      <w:keepLines/>
+      <w:spacing w:after="37"/>
+      <w:ind w:left="12" w:hanging="10"/>
+      <w:outlineLvl w:val="0"/>
+    </w:pPr>
+    <w:rPr>
+      <w:rFonts w:ascii="Arial" w:eastAsia="Arial" w:hAnsi="Arial" w:cs="Arial"/>
+      <w:color w:val="ED7D31" w:themeColor="accent2"/>
+      <w:sz w:val="34"/>
+    </w:rPr>
+  </w:style>
+  <w:style w:type="paragraph" w:styleId="Heading2">
+    <w:name w:val="heading 2"/>
+    <w:next w:val="Normal"/>
+    <w:link w:val="Heading2Char"/>
+    <w:uiPriority w:val="9"/>
+    <w:unhideWhenUsed/>
+    <w:qFormat/>
+    <w:rsid w:val="006F4673"/>
+    <w:pPr>
+      <w:keepNext/>
+      <w:keepLines/>
+      <w:spacing w:after="85"/>
+      <w:ind w:left="10" w:hanging="10"/>
+      <w:outlineLvl w:val="1"/>
+    </w:pPr>
+    <w:rPr>
+      <w:rFonts w:ascii="Arial" w:eastAsia="Arial" w:hAnsi="Arial" w:cs="Arial"/>
+      <w:color w:val="ED7D31" w:themeColor="accent2"/>
+      <w:sz w:val="36"/>
+    </w:rPr>
   </w:style>
   <w:style w:type="character" w:default="1" w:styleId="DefaultParagraphFont">
     <w:name w:val="Default Paragraph Font"/>
@@ -12285,18 +11310,288 @@
     <w:semiHidden/>
     <w:unhideWhenUsed/>
   </w:style>
-  <w:style w:type="paragraph" w:customStyle="1" w:styleId="5A3FF1BF000B49EE81386DDBC48FDB98">
-    <w:name w:val="5A3FF1BF000B49EE81386DDBC48FDB98"/>
-    <w:rsid w:val="00397331"/>
+  <w:style w:type="character" w:customStyle="1" w:styleId="Heading2Char">
+    <w:name w:val="Heading 2 Char"/>
+    <w:link w:val="Heading2"/>
+    <w:uiPriority w:val="9"/>
+    <w:rsid w:val="006F4673"/>
+    <w:rPr>
+      <w:rFonts w:ascii="Arial" w:eastAsia="Arial" w:hAnsi="Arial" w:cs="Arial"/>
+      <w:color w:val="ED7D31" w:themeColor="accent2"/>
+      <w:sz w:val="36"/>
+    </w:rPr>
+  </w:style>
+  <w:style w:type="character" w:customStyle="1" w:styleId="Heading1Char">
+    <w:name w:val="Heading 1 Char"/>
+    <w:link w:val="Heading1"/>
+    <w:uiPriority w:val="9"/>
+    <w:rsid w:val="006F4673"/>
+    <w:rPr>
+      <w:rFonts w:ascii="Arial" w:eastAsia="Arial" w:hAnsi="Arial" w:cs="Arial"/>
+      <w:color w:val="ED7D31" w:themeColor="accent2"/>
+      <w:sz w:val="34"/>
+    </w:rPr>
+  </w:style>
+  <w:style w:type="paragraph" w:styleId="TOC1">
+    <w:name w:val="toc 1"/>
+    <w:hidden/>
+    <w:uiPriority w:val="39"/>
+    <w:pPr>
+      <w:spacing w:after="44"/>
+      <w:ind w:left="25" w:right="150" w:hanging="10"/>
+    </w:pPr>
+    <w:rPr>
+      <w:rFonts w:ascii="Arial" w:eastAsia="Arial" w:hAnsi="Arial" w:cs="Arial"/>
+      <w:color w:val="4C4C4C"/>
+    </w:rPr>
+  </w:style>
+  <w:style w:type="paragraph" w:styleId="TOC2">
+    <w:name w:val="toc 2"/>
+    <w:hidden/>
+    <w:uiPriority w:val="39"/>
+    <w:pPr>
+      <w:spacing w:after="44"/>
+      <w:ind w:left="385" w:right="150" w:hanging="10"/>
+    </w:pPr>
+    <w:rPr>
+      <w:rFonts w:ascii="Arial" w:eastAsia="Arial" w:hAnsi="Arial" w:cs="Arial"/>
+      <w:color w:val="4C4C4C"/>
+    </w:rPr>
+  </w:style>
+  <w:style w:type="table" w:customStyle="1" w:styleId="TableGrid">
+    <w:name w:val="TableGrid"/>
+    <w:pPr>
+      <w:spacing w:after="0" w:line="240" w:lineRule="auto"/>
+    </w:pPr>
+    <w:tblPr>
+      <w:tblCellMar>
+        <w:top w:w="0" w:type="dxa"/>
+        <w:left w:w="0" w:type="dxa"/>
+        <w:bottom w:w="0" w:type="dxa"/>
+        <w:right w:w="0" w:type="dxa"/>
+      </w:tblCellMar>
+    </w:tblPr>
+  </w:style>
+  <w:style w:type="character" w:styleId="Hyperlink">
+    <w:name w:val="Hyperlink"/>
+    <w:basedOn w:val="DefaultParagraphFont"/>
+    <w:uiPriority w:val="99"/>
+    <w:unhideWhenUsed/>
+    <w:rsid w:val="00A567D0"/>
+    <w:rPr>
+      <w:color w:val="0563C1" w:themeColor="hyperlink"/>
+      <w:u w:val="single"/>
+    </w:rPr>
+  </w:style>
+  <w:style w:type="paragraph" w:styleId="ListParagraph">
+    <w:name w:val="List Paragraph"/>
+    <w:basedOn w:val="Normal"/>
+    <w:uiPriority w:val="34"/>
+    <w:qFormat/>
+    <w:rsid w:val="007567EC"/>
+    <w:pPr>
+      <w:ind w:left="720"/>
+      <w:contextualSpacing/>
+    </w:pPr>
+  </w:style>
+  <w:style w:type="paragraph" w:styleId="Header">
+    <w:name w:val="header"/>
+    <w:basedOn w:val="Normal"/>
+    <w:link w:val="HeaderChar"/>
+    <w:uiPriority w:val="99"/>
+    <w:unhideWhenUsed/>
+    <w:rsid w:val="00EE40EC"/>
+    <w:pPr>
+      <w:tabs>
+        <w:tab w:val="center" w:pos="4680"/>
+        <w:tab w:val="right" w:pos="9360"/>
+      </w:tabs>
+      <w:spacing w:after="0" w:line="240" w:lineRule="auto"/>
+    </w:pPr>
+  </w:style>
+  <w:style w:type="character" w:customStyle="1" w:styleId="HeaderChar">
+    <w:name w:val="Header Char"/>
+    <w:basedOn w:val="DefaultParagraphFont"/>
+    <w:link w:val="Header"/>
+    <w:uiPriority w:val="99"/>
+    <w:rsid w:val="00EE40EC"/>
+    <w:rPr>
+      <w:rFonts w:ascii="Calibri" w:eastAsia="Calibri" w:hAnsi="Calibri" w:cs="Calibri"/>
+      <w:color w:val="000000"/>
+    </w:rPr>
+  </w:style>
+  <w:style w:type="character" w:styleId="CommentReference">
+    <w:name w:val="annotation reference"/>
+    <w:basedOn w:val="DefaultParagraphFont"/>
+    <w:uiPriority w:val="99"/>
+    <w:semiHidden/>
+    <w:unhideWhenUsed/>
+    <w:rsid w:val="0074011E"/>
+    <w:rPr>
+      <w:sz w:val="16"/>
+      <w:szCs w:val="16"/>
+    </w:rPr>
+  </w:style>
+  <w:style w:type="paragraph" w:styleId="CommentText">
+    <w:name w:val="annotation text"/>
+    <w:basedOn w:val="Normal"/>
+    <w:link w:val="CommentTextChar"/>
+    <w:uiPriority w:val="99"/>
+    <w:semiHidden/>
+    <w:unhideWhenUsed/>
+    <w:rsid w:val="0074011E"/>
+    <w:pPr>
+      <w:spacing w:line="240" w:lineRule="auto"/>
+    </w:pPr>
+    <w:rPr>
+      <w:sz w:val="20"/>
+      <w:szCs w:val="20"/>
+    </w:rPr>
+  </w:style>
+  <w:style w:type="character" w:customStyle="1" w:styleId="CommentTextChar">
+    <w:name w:val="Comment Text Char"/>
+    <w:basedOn w:val="DefaultParagraphFont"/>
+    <w:link w:val="CommentText"/>
+    <w:uiPriority w:val="99"/>
+    <w:semiHidden/>
+    <w:rsid w:val="0074011E"/>
+    <w:rPr>
+      <w:rFonts w:ascii="Calibri" w:eastAsia="Calibri" w:hAnsi="Calibri" w:cs="Calibri"/>
+      <w:color w:val="000000"/>
+      <w:sz w:val="20"/>
+      <w:szCs w:val="20"/>
+    </w:rPr>
+  </w:style>
+  <w:style w:type="paragraph" w:styleId="CommentSubject">
+    <w:name w:val="annotation subject"/>
+    <w:basedOn w:val="CommentText"/>
+    <w:next w:val="CommentText"/>
+    <w:link w:val="CommentSubjectChar"/>
+    <w:uiPriority w:val="99"/>
+    <w:semiHidden/>
+    <w:unhideWhenUsed/>
+    <w:rsid w:val="0074011E"/>
+    <w:rPr>
+      <w:b/>
+      <w:bCs/>
+    </w:rPr>
+  </w:style>
+  <w:style w:type="character" w:customStyle="1" w:styleId="CommentSubjectChar">
+    <w:name w:val="Comment Subject Char"/>
+    <w:basedOn w:val="CommentTextChar"/>
+    <w:link w:val="CommentSubject"/>
+    <w:uiPriority w:val="99"/>
+    <w:semiHidden/>
+    <w:rsid w:val="0074011E"/>
+    <w:rPr>
+      <w:rFonts w:ascii="Calibri" w:eastAsia="Calibri" w:hAnsi="Calibri" w:cs="Calibri"/>
+      <w:b/>
+      <w:bCs/>
+      <w:color w:val="000000"/>
+      <w:sz w:val="20"/>
+      <w:szCs w:val="20"/>
+    </w:rPr>
+  </w:style>
+  <w:style w:type="paragraph" w:styleId="BalloonText">
+    <w:name w:val="Balloon Text"/>
+    <w:basedOn w:val="Normal"/>
+    <w:link w:val="BalloonTextChar"/>
+    <w:uiPriority w:val="99"/>
+    <w:semiHidden/>
+    <w:unhideWhenUsed/>
+    <w:rsid w:val="0074011E"/>
+    <w:pPr>
+      <w:spacing w:after="0" w:line="240" w:lineRule="auto"/>
+    </w:pPr>
+    <w:rPr>
+      <w:rFonts w:ascii="Segoe UI" w:hAnsi="Segoe UI" w:cs="Segoe UI"/>
+      <w:sz w:val="18"/>
+      <w:szCs w:val="18"/>
+    </w:rPr>
+  </w:style>
+  <w:style w:type="character" w:customStyle="1" w:styleId="BalloonTextChar">
+    <w:name w:val="Balloon Text Char"/>
+    <w:basedOn w:val="DefaultParagraphFont"/>
+    <w:link w:val="BalloonText"/>
+    <w:uiPriority w:val="99"/>
+    <w:semiHidden/>
+    <w:rsid w:val="0074011E"/>
+    <w:rPr>
+      <w:rFonts w:ascii="Segoe UI" w:eastAsia="Calibri" w:hAnsi="Segoe UI" w:cs="Segoe UI"/>
+      <w:color w:val="000000"/>
+      <w:sz w:val="18"/>
+      <w:szCs w:val="18"/>
+    </w:rPr>
+  </w:style>
+  <w:style w:type="paragraph" w:styleId="Footer">
+    <w:name w:val="footer"/>
+    <w:basedOn w:val="Normal"/>
+    <w:link w:val="FooterChar"/>
+    <w:uiPriority w:val="99"/>
+    <w:unhideWhenUsed/>
+    <w:rsid w:val="0074011E"/>
+    <w:pPr>
+      <w:tabs>
+        <w:tab w:val="center" w:pos="4680"/>
+        <w:tab w:val="right" w:pos="9360"/>
+      </w:tabs>
+      <w:spacing w:after="0" w:line="240" w:lineRule="auto"/>
+    </w:pPr>
+  </w:style>
+  <w:style w:type="character" w:customStyle="1" w:styleId="FooterChar">
+    <w:name w:val="Footer Char"/>
+    <w:basedOn w:val="DefaultParagraphFont"/>
+    <w:link w:val="Footer"/>
+    <w:uiPriority w:val="99"/>
+    <w:rsid w:val="0074011E"/>
+    <w:rPr>
+      <w:rFonts w:ascii="Calibri" w:eastAsia="Calibri" w:hAnsi="Calibri" w:cs="Calibri"/>
+      <w:color w:val="000000"/>
+    </w:rPr>
+  </w:style>
+  <w:style w:type="character" w:styleId="FollowedHyperlink">
+    <w:name w:val="FollowedHyperlink"/>
+    <w:basedOn w:val="DefaultParagraphFont"/>
+    <w:uiPriority w:val="99"/>
+    <w:semiHidden/>
+    <w:unhideWhenUsed/>
+    <w:rsid w:val="00AB4BF7"/>
+    <w:rPr>
+      <w:color w:val="954F72" w:themeColor="followedHyperlink"/>
+      <w:u w:val="single"/>
+    </w:rPr>
+  </w:style>
+  <w:style w:type="paragraph" w:customStyle="1" w:styleId="BasicParagraph">
+    <w:name w:val="[Basic Paragraph]"/>
+    <w:basedOn w:val="Normal"/>
+    <w:uiPriority w:val="99"/>
+    <w:rsid w:val="006F4673"/>
+    <w:pPr>
+      <w:autoSpaceDE w:val="0"/>
+      <w:autoSpaceDN w:val="0"/>
+      <w:adjustRightInd w:val="0"/>
+      <w:spacing w:after="0" w:line="288" w:lineRule="auto"/>
+      <w:textAlignment w:val="center"/>
+    </w:pPr>
+    <w:rPr>
+      <w:rFonts w:ascii="Times New Roman" w:eastAsiaTheme="minorEastAsia" w:hAnsi="Times New Roman" w:cs="Times New Roman"/>
+      <w:sz w:val="24"/>
+      <w:szCs w:val="24"/>
+    </w:rPr>
+  </w:style>
+  <w:style w:type="character" w:customStyle="1" w:styleId="UnresolvedMention">
+    <w:name w:val="Unresolved Mention"/>
+    <w:basedOn w:val="DefaultParagraphFont"/>
+    <w:uiPriority w:val="99"/>
+    <w:semiHidden/>
+    <w:unhideWhenUsed/>
+    <w:rsid w:val="005A7550"/>
+    <w:rPr>
+      <w:color w:val="808080"/>
+      <w:shd w:val="clear" w:color="auto" w:fill="E6E6E6"/>
+    </w:rPr>
   </w:style>
 </w:styles>
-</file>
-
-<file path=word/glossary/webSettings.xml><?xml version="1.0" encoding="utf-8"?>
-<w:webSettings xmlns:mc="http://schemas.openxmlformats.org/markup-compatibility/2006" xmlns:r="http://schemas.openxmlformats.org/officeDocument/2006/relationships" xmlns:w="http://schemas.openxmlformats.org/wordprocessingml/2006/main" xmlns:w14="http://schemas.microsoft.com/office/word/2010/wordml" xmlns:w15="http://schemas.microsoft.com/office/word/2012/wordml" xmlns:w16cid="http://schemas.microsoft.com/office/word/2016/wordml/cid" xmlns:w16se="http://schemas.microsoft.com/office/word/2015/wordml/symex" mc:Ignorable="w14 w15 w16se w16cid">
-  <w:optimizeForBrowser/>
-  <w:allowPNG/>
-</w:webSettings>
 </file>
 
 <file path=word/theme/theme1.xml><?xml version="1.0" encoding="utf-8"?>
@@ -12565,7 +11860,7 @@
 </file>
 
 <file path=customXml/itemProps1.xml><?xml version="1.0" encoding="utf-8"?>
-<ds:datastoreItem xmlns:ds="http://schemas.openxmlformats.org/officeDocument/2006/customXml" ds:itemID="{9EF960A6-1A46-43AB-96DF-3DAD8A9D0533}">
+<ds:datastoreItem xmlns:ds="http://schemas.openxmlformats.org/officeDocument/2006/customXml" ds:itemID="{2B62ACF2-FD63-455F-8A3C-334444CB2C0C}">
   <ds:schemaRefs>
     <ds:schemaRef ds:uri="http://schemas.openxmlformats.org/officeDocument/2006/bibliography"/>
   </ds:schemaRefs>

</xml_diff>